<commit_message>
included gyantt, pert chart
</commit_message>
<xml_diff>
--- a/report/BDMS-Synopsis.docx
+++ b/report/BDMS-Synopsis.docx
@@ -1038,8 +1038,6 @@
               <w:fldChar w:fldCharType="end"/>
             </w:r>
           </w:hyperlink>
-          <w:bookmarkStart w:id="0" w:name="_GoBack"/>
-          <w:bookmarkEnd w:id="0"/>
         </w:p>
         <w:p>
           <w:pPr>
@@ -3550,7 +3548,7 @@
           <w:numId w:val="1"/>
         </w:numPr>
       </w:pPr>
-      <w:bookmarkStart w:id="1" w:name="_Toc344229886"/>
+      <w:bookmarkStart w:id="0" w:name="_Toc344229886"/>
       <w:r>
         <w:lastRenderedPageBreak/>
         <w:t>Introduction</w:t>
@@ -3558,7 +3556,7 @@
       <w:r>
         <w:t xml:space="preserve"> &amp; Objective</w:t>
       </w:r>
-      <w:bookmarkEnd w:id="1"/>
+      <w:bookmarkEnd w:id="0"/>
     </w:p>
     <w:p>
       <w:pPr>
@@ -3568,11 +3566,11 @@
           <w:numId w:val="1"/>
         </w:numPr>
       </w:pPr>
-      <w:bookmarkStart w:id="2" w:name="_Toc344229887"/>
+      <w:bookmarkStart w:id="1" w:name="_Toc344229887"/>
       <w:r>
         <w:t>Introduction</w:t>
       </w:r>
-      <w:bookmarkEnd w:id="2"/>
+      <w:bookmarkEnd w:id="1"/>
     </w:p>
     <w:p>
       <w:pPr>
@@ -3710,11 +3708,11 @@
           <w:numId w:val="1"/>
         </w:numPr>
       </w:pPr>
-      <w:bookmarkStart w:id="3" w:name="_Toc344229888"/>
+      <w:bookmarkStart w:id="2" w:name="_Toc344229888"/>
       <w:r>
         <w:t>Objective</w:t>
       </w:r>
-      <w:bookmarkEnd w:id="3"/>
+      <w:bookmarkEnd w:id="2"/>
     </w:p>
     <w:p>
       <w:pPr>
@@ -4017,7 +4015,7 @@
           <w:tab w:val="right" w:pos="9360"/>
         </w:tabs>
       </w:pPr>
-      <w:bookmarkStart w:id="4" w:name="_Toc344229889"/>
+      <w:bookmarkStart w:id="3" w:name="_Toc344229889"/>
       <w:r>
         <w:t>3.</w:t>
       </w:r>
@@ -4025,7 +4023,7 @@
         <w:tab/>
         <w:t>Project Category</w:t>
       </w:r>
-      <w:bookmarkEnd w:id="4"/>
+      <w:bookmarkEnd w:id="3"/>
       <w:r>
         <w:tab/>
       </w:r>
@@ -4246,8 +4244,8 @@
       <w:pPr>
         <w:pStyle w:val="Heading1"/>
       </w:pPr>
-      <w:bookmarkStart w:id="5" w:name="_Toc320841487"/>
-      <w:bookmarkStart w:id="6" w:name="_Toc344229890"/>
+      <w:bookmarkStart w:id="4" w:name="_Toc320841487"/>
+      <w:bookmarkStart w:id="5" w:name="_Toc344229890"/>
       <w:r>
         <w:t>4.</w:t>
       </w:r>
@@ -4260,18 +4258,18 @@
       <w:r>
         <w:t xml:space="preserve">ware and </w:t>
       </w:r>
+      <w:bookmarkEnd w:id="4"/>
+      <w:r>
+        <w:t>Software Specification</w:t>
+      </w:r>
       <w:bookmarkEnd w:id="5"/>
-      <w:r>
-        <w:t>Software Specification</w:t>
-      </w:r>
-      <w:bookmarkEnd w:id="6"/>
     </w:p>
     <w:p>
       <w:pPr>
         <w:pStyle w:val="Heading2"/>
       </w:pPr>
-      <w:bookmarkStart w:id="7" w:name="_Toc320841488"/>
-      <w:bookmarkStart w:id="8" w:name="_Toc344229891"/>
+      <w:bookmarkStart w:id="6" w:name="_Toc320841488"/>
+      <w:bookmarkStart w:id="7" w:name="_Toc344229891"/>
       <w:r>
         <w:t>4.1</w:t>
       </w:r>
@@ -4279,8 +4277,8 @@
         <w:tab/>
         <w:t>Hardware Requirement</w:t>
       </w:r>
+      <w:bookmarkEnd w:id="6"/>
       <w:bookmarkEnd w:id="7"/>
-      <w:bookmarkEnd w:id="8"/>
     </w:p>
     <w:p>
       <w:pPr>
@@ -4427,7 +4425,7 @@
       <w:pPr>
         <w:pStyle w:val="Heading2"/>
       </w:pPr>
-      <w:bookmarkStart w:id="9" w:name="_Toc344229892"/>
+      <w:bookmarkStart w:id="8" w:name="_Toc344229892"/>
       <w:r>
         <w:t>4.2</w:t>
       </w:r>
@@ -4435,7 +4433,7 @@
         <w:tab/>
         <w:t>Software Requirement</w:t>
       </w:r>
-      <w:bookmarkEnd w:id="9"/>
+      <w:bookmarkEnd w:id="8"/>
     </w:p>
     <w:p>
       <w:pPr>
@@ -4514,8 +4512,8 @@
       <w:pPr>
         <w:pStyle w:val="Heading1"/>
       </w:pPr>
-      <w:bookmarkStart w:id="10" w:name="_Toc320841478"/>
-      <w:bookmarkStart w:id="11" w:name="_Toc344229893"/>
+      <w:bookmarkStart w:id="9" w:name="_Toc320841478"/>
+      <w:bookmarkStart w:id="10" w:name="_Toc344229893"/>
       <w:r>
         <w:t>5.</w:t>
       </w:r>
@@ -4525,15 +4523,15 @@
       <w:r>
         <w:t>REQUIREMENTS AND ANALYSIS</w:t>
       </w:r>
+      <w:bookmarkEnd w:id="9"/>
       <w:bookmarkEnd w:id="10"/>
-      <w:bookmarkEnd w:id="11"/>
     </w:p>
     <w:p>
       <w:pPr>
         <w:pStyle w:val="Heading2"/>
       </w:pPr>
-      <w:bookmarkStart w:id="12" w:name="_Toc320841479"/>
-      <w:bookmarkStart w:id="13" w:name="_Toc344229894"/>
+      <w:bookmarkStart w:id="11" w:name="_Toc320841479"/>
+      <w:bookmarkStart w:id="12" w:name="_Toc344229894"/>
       <w:r>
         <w:t>5.1</w:t>
       </w:r>
@@ -4541,8 +4539,8 @@
         <w:tab/>
         <w:t>Problem Definition</w:t>
       </w:r>
+      <w:bookmarkEnd w:id="11"/>
       <w:bookmarkEnd w:id="12"/>
-      <w:bookmarkEnd w:id="13"/>
     </w:p>
     <w:p>
       <w:pPr>
@@ -5208,8 +5206,8 @@
       <w:pPr>
         <w:pStyle w:val="Heading2"/>
       </w:pPr>
-      <w:bookmarkStart w:id="14" w:name="_Toc320841480"/>
-      <w:bookmarkStart w:id="15" w:name="_Toc344229895"/>
+      <w:bookmarkStart w:id="13" w:name="_Toc320841480"/>
+      <w:bookmarkStart w:id="14" w:name="_Toc344229895"/>
       <w:r>
         <w:t>5.2</w:t>
       </w:r>
@@ -5217,26 +5215,26 @@
         <w:tab/>
         <w:t>Requirements Specification</w:t>
       </w:r>
+      <w:bookmarkEnd w:id="13"/>
       <w:bookmarkEnd w:id="14"/>
+    </w:p>
+    <w:p>
+      <w:pPr>
+        <w:pStyle w:val="Heading3"/>
+      </w:pPr>
+      <w:bookmarkStart w:id="15" w:name="_Toc320841481"/>
+      <w:bookmarkStart w:id="16" w:name="_Toc344229896"/>
+      <w:r>
+        <w:t>5.2.1</w:t>
+      </w:r>
+      <w:r>
+        <w:tab/>
+      </w:r>
+      <w:r>
+        <w:t>Functional Requirement</w:t>
+      </w:r>
       <w:bookmarkEnd w:id="15"/>
-    </w:p>
-    <w:p>
-      <w:pPr>
-        <w:pStyle w:val="Heading3"/>
-      </w:pPr>
-      <w:bookmarkStart w:id="16" w:name="_Toc320841481"/>
-      <w:bookmarkStart w:id="17" w:name="_Toc344229896"/>
-      <w:r>
-        <w:t>5.2.1</w:t>
-      </w:r>
-      <w:r>
-        <w:tab/>
-      </w:r>
-      <w:r>
-        <w:t>Functional Requirement</w:t>
-      </w:r>
       <w:bookmarkEnd w:id="16"/>
-      <w:bookmarkEnd w:id="17"/>
     </w:p>
     <w:p>
       <w:pPr>
@@ -7216,7 +7214,7 @@
       <w:pPr>
         <w:pStyle w:val="Heading3"/>
       </w:pPr>
-      <w:bookmarkStart w:id="18" w:name="_Toc344229897"/>
+      <w:bookmarkStart w:id="17" w:name="_Toc344229897"/>
       <w:r>
         <w:t>5.2.2</w:t>
       </w:r>
@@ -7230,7 +7228,7 @@
       <w:r>
         <w:t>Specification</w:t>
       </w:r>
-      <w:bookmarkEnd w:id="18"/>
+      <w:bookmarkEnd w:id="17"/>
     </w:p>
     <w:p>
       <w:pPr>
@@ -7596,8 +7594,8 @@
       <w:pPr>
         <w:pStyle w:val="Heading2"/>
       </w:pPr>
-      <w:bookmarkStart w:id="19" w:name="_Toc320841483"/>
-      <w:bookmarkStart w:id="20" w:name="_Toc344229898"/>
+      <w:bookmarkStart w:id="18" w:name="_Toc320841483"/>
+      <w:bookmarkStart w:id="19" w:name="_Toc344229898"/>
       <w:r>
         <w:t>5.3</w:t>
       </w:r>
@@ -7605,17 +7603,17 @@
         <w:tab/>
         <w:t>Planning and Scheduling</w:t>
       </w:r>
+      <w:bookmarkEnd w:id="18"/>
       <w:bookmarkEnd w:id="19"/>
-      <w:bookmarkEnd w:id="20"/>
     </w:p>
     <w:p/>
     <w:p>
       <w:pPr>
         <w:pStyle w:val="Heading3"/>
       </w:pPr>
-      <w:bookmarkStart w:id="21" w:name="_Toc320368099"/>
-      <w:bookmarkStart w:id="22" w:name="_Toc320841484"/>
-      <w:bookmarkStart w:id="23" w:name="_Toc344229899"/>
+      <w:bookmarkStart w:id="20" w:name="_Toc320368099"/>
+      <w:bookmarkStart w:id="21" w:name="_Toc320841484"/>
+      <w:bookmarkStart w:id="22" w:name="_Toc344229899"/>
       <w:r>
         <w:t>5.3.1</w:t>
       </w:r>
@@ -7623,9 +7621,9 @@
         <w:tab/>
         <w:t>Gantt chart</w:t>
       </w:r>
+      <w:bookmarkEnd w:id="20"/>
       <w:bookmarkEnd w:id="21"/>
       <w:bookmarkEnd w:id="22"/>
-      <w:bookmarkEnd w:id="23"/>
     </w:p>
     <w:p>
       <w:pPr>
@@ -7643,10 +7641,10 @@
         </w:rPr>
         <w:lastRenderedPageBreak/>
         <w:drawing>
-          <wp:inline distT="0" distB="0" distL="0" distR="0" wp14:anchorId="1C597696" wp14:editId="2F271DA7">
-            <wp:extent cx="6293922" cy="2719449"/>
-            <wp:effectExtent l="19050" t="0" r="0" b="0"/>
-            <wp:docPr id="2" name="Picture 2"/>
+          <wp:inline distT="0" distB="0" distL="0" distR="0">
+            <wp:extent cx="6263640" cy="2674620"/>
+            <wp:effectExtent l="0" t="0" r="0" b="0"/>
+            <wp:docPr id="7" name="Picture 7"/>
             <wp:cNvGraphicFramePr>
               <a:graphicFrameLocks xmlns:a="http://schemas.openxmlformats.org/drawingml/2006/main" noChangeAspect="1"/>
             </wp:cNvGraphicFramePr>
@@ -7654,7 +7652,7 @@
               <a:graphicData uri="http://schemas.openxmlformats.org/drawingml/2006/picture">
                 <pic:pic xmlns:pic="http://schemas.openxmlformats.org/drawingml/2006/picture">
                   <pic:nvPicPr>
-                    <pic:cNvPr id="0" name="gantt1.JPG"/>
+                    <pic:cNvPr id="0" name="gyantt.JPG"/>
                     <pic:cNvPicPr/>
                   </pic:nvPicPr>
                   <pic:blipFill>
@@ -7672,7 +7670,7 @@
                   <pic:spPr>
                     <a:xfrm>
                       <a:off x="0" y="0"/>
-                      <a:ext cx="6297686" cy="2721075"/>
+                      <a:ext cx="6263640" cy="2674620"/>
                     </a:xfrm>
                     <a:prstGeom prst="rect">
                       <a:avLst/>
@@ -7705,9 +7703,9 @@
       <w:pPr>
         <w:pStyle w:val="Heading3"/>
       </w:pPr>
-      <w:bookmarkStart w:id="24" w:name="_Toc320368100"/>
-      <w:bookmarkStart w:id="25" w:name="_Toc320841485"/>
-      <w:bookmarkStart w:id="26" w:name="_Toc344229900"/>
+      <w:bookmarkStart w:id="23" w:name="_Toc320368100"/>
+      <w:bookmarkStart w:id="24" w:name="_Toc320841485"/>
+      <w:bookmarkStart w:id="25" w:name="_Toc344229900"/>
       <w:r>
         <w:t>5.3.2</w:t>
       </w:r>
@@ -7715,29 +7713,39 @@
         <w:tab/>
         <w:t>Tracking Gantt</w:t>
       </w:r>
+      <w:bookmarkEnd w:id="23"/>
       <w:bookmarkEnd w:id="24"/>
       <w:bookmarkEnd w:id="25"/>
-      <w:bookmarkEnd w:id="26"/>
-    </w:p>
-    <w:p>
-      <w:pPr>
-        <w:rPr>
-          <w:b/>
-          <w:i w:val="0"/>
-        </w:rPr>
-      </w:pPr>
-      <w:r>
+    </w:p>
+    <w:p>
+      <w:pPr>
         <w:rPr>
           <w:b/>
           <w:i w:val="0"/>
           <w:noProof/>
           <w:lang w:bidi="ar-SA"/>
         </w:rPr>
+      </w:pPr>
+    </w:p>
+    <w:p>
+      <w:pPr>
+        <w:rPr>
+          <w:b/>
+          <w:i w:val="0"/>
+        </w:rPr>
+      </w:pPr>
+      <w:r>
+        <w:rPr>
+          <w:b/>
+          <w:i w:val="0"/>
+          <w:noProof/>
+          <w:lang w:bidi="ar-SA"/>
+        </w:rPr>
         <w:drawing>
-          <wp:inline distT="0" distB="0" distL="0" distR="0" wp14:anchorId="0AA95C40" wp14:editId="1E44A8CB">
-            <wp:extent cx="6246421" cy="3633849"/>
-            <wp:effectExtent l="19050" t="0" r="1979" b="0"/>
-            <wp:docPr id="6" name="Picture 6"/>
+          <wp:inline distT="0" distB="0" distL="0" distR="0">
+            <wp:extent cx="6339840" cy="3276600"/>
+            <wp:effectExtent l="0" t="0" r="0" b="0"/>
+            <wp:docPr id="8" name="Picture 8"/>
             <wp:cNvGraphicFramePr>
               <a:graphicFrameLocks xmlns:a="http://schemas.openxmlformats.org/drawingml/2006/main" noChangeAspect="1"/>
             </wp:cNvGraphicFramePr>
@@ -7745,7 +7753,7 @@
               <a:graphicData uri="http://schemas.openxmlformats.org/drawingml/2006/picture">
                 <pic:pic xmlns:pic="http://schemas.openxmlformats.org/drawingml/2006/picture">
                   <pic:nvPicPr>
-                    <pic:cNvPr id="0" name="gantt2.JPG"/>
+                    <pic:cNvPr id="0" name="tracking-gyantt.JPG"/>
                     <pic:cNvPicPr/>
                   </pic:nvPicPr>
                   <pic:blipFill>
@@ -7763,7 +7771,7 @@
                   <pic:spPr>
                     <a:xfrm>
                       <a:off x="0" y="0"/>
-                      <a:ext cx="6258077" cy="3640630"/>
+                      <a:ext cx="6339840" cy="3276600"/>
                     </a:xfrm>
                     <a:prstGeom prst="rect">
                       <a:avLst/>
@@ -7780,7 +7788,7 @@
       <w:pPr>
         <w:pStyle w:val="Heading3"/>
       </w:pPr>
-      <w:bookmarkStart w:id="27" w:name="_Toc344229901"/>
+      <w:bookmarkStart w:id="26" w:name="_Toc344229901"/>
       <w:r>
         <w:t>5.3.3</w:t>
       </w:r>
@@ -7788,9 +7796,13 @@
         <w:tab/>
         <w:t>Pert Chart</w:t>
       </w:r>
-      <w:bookmarkEnd w:id="27"/>
-    </w:p>
-    <w:p>
+      <w:bookmarkEnd w:id="26"/>
+    </w:p>
+    <w:p>
+      <w:pPr>
+        <w:ind w:left="-450"/>
+      </w:pPr>
+      <w:bookmarkStart w:id="27" w:name="_GoBack"/>
       <w:r>
         <w:rPr>
           <w:noProof/>
@@ -7798,10 +7810,10 @@
         </w:rPr>
         <w:lastRenderedPageBreak/>
         <w:drawing>
-          <wp:inline distT="0" distB="0" distL="0" distR="0" wp14:anchorId="4B0C274C" wp14:editId="2C4C6740">
-            <wp:extent cx="5943600" cy="4021717"/>
-            <wp:effectExtent l="19050" t="0" r="0" b="0"/>
-            <wp:docPr id="12" name="Picture 7"/>
+          <wp:inline distT="0" distB="0" distL="0" distR="0">
+            <wp:extent cx="6720840" cy="3710940"/>
+            <wp:effectExtent l="0" t="0" r="0" b="0"/>
+            <wp:docPr id="9" name="Picture 9"/>
             <wp:cNvGraphicFramePr>
               <a:graphicFrameLocks xmlns:a="http://schemas.openxmlformats.org/drawingml/2006/main" noChangeAspect="1"/>
             </wp:cNvGraphicFramePr>
@@ -7809,7 +7821,7 @@
               <a:graphicData uri="http://schemas.openxmlformats.org/drawingml/2006/picture">
                 <pic:pic xmlns:pic="http://schemas.openxmlformats.org/drawingml/2006/picture">
                   <pic:nvPicPr>
-                    <pic:cNvPr id="0" name="pert1.JPG"/>
+                    <pic:cNvPr id="0" name="pert-chart.JPG"/>
                     <pic:cNvPicPr/>
                   </pic:nvPicPr>
                   <pic:blipFill>
@@ -7827,7 +7839,7 @@
                   <pic:spPr>
                     <a:xfrm>
                       <a:off x="0" y="0"/>
-                      <a:ext cx="5943600" cy="4021717"/>
+                      <a:ext cx="6738118" cy="3720480"/>
                     </a:xfrm>
                     <a:prstGeom prst="rect">
                       <a:avLst/>
@@ -7839,6 +7851,7 @@
           </wp:inline>
         </w:drawing>
       </w:r>
+      <w:bookmarkEnd w:id="27"/>
     </w:p>
     <w:p/>
     <w:p>
@@ -8130,7 +8143,6 @@
           <w:color w:val="222222"/>
           <w:lang w:eastAsia="en-IN"/>
         </w:rPr>
-        <w:lastRenderedPageBreak/>
         <w:t xml:space="preserve">Our web client will be developed using </w:t>
       </w:r>
       <w:r>
@@ -8171,6 +8183,7 @@
           <w:color w:val="222222"/>
           <w:lang w:eastAsia="en-IN"/>
         </w:rPr>
+        <w:lastRenderedPageBreak/>
         <w:t xml:space="preserve">It is under a continuous process of development and we are working hard to make it perfect and error free project. </w:t>
       </w:r>
     </w:p>
@@ -8274,6 +8287,7 @@
           <w:noProof/>
           <w:lang w:bidi="ar-SA"/>
         </w:rPr>
+        <w:lastRenderedPageBreak/>
         <w:drawing>
           <wp:inline distT="0" distB="0" distL="0" distR="0" wp14:anchorId="2AAB05D9" wp14:editId="7E0C2747">
             <wp:extent cx="5943600" cy="5258435"/>
@@ -10294,7 +10308,7 @@
                         <w:sz w:val="72"/>
                         <w:szCs w:val="72"/>
                       </w:rPr>
-                      <w:t>1</w:t>
+                      <w:t>11</w:t>
                     </w:r>
                     <w:r>
                       <w:rPr>
@@ -17475,7 +17489,7 @@
 </file>
 
 <file path=customXml/itemProps1.xml><?xml version="1.0" encoding="utf-8"?>
-<ds:datastoreItem xmlns:ds="http://schemas.openxmlformats.org/officeDocument/2006/customXml" ds:itemID="{B2347171-70AA-4132-A195-C2C956D512F1}">
+<ds:datastoreItem xmlns:ds="http://schemas.openxmlformats.org/officeDocument/2006/customXml" ds:itemID="{6AF69A9A-8FA5-486B-86C3-E7E4D0431AC3}">
   <ds:schemaRefs>
     <ds:schemaRef ds:uri="http://schemas.openxmlformats.org/officeDocument/2006/bibliography"/>
   </ds:schemaRefs>

</xml_diff>

<commit_message>
added implementation methodology, list of reports
</commit_message>
<xml_diff>
--- a/report/BDMS-Synopsis.docx
+++ b/report/BDMS-Synopsis.docx
@@ -16376,7 +16376,6 @@
                 <w:b/>
               </w:rPr>
             </w:pPr>
-            <w:bookmarkStart w:id="40" w:name="_GoBack"/>
             <w:proofErr w:type="spellStart"/>
             <w:r>
               <w:rPr>
@@ -16391,7 +16390,6 @@
               </w:rPr>
               <w:t>WellWisherInfo</w:t>
             </w:r>
-            <w:bookmarkEnd w:id="40"/>
             <w:proofErr w:type="spellEnd"/>
           </w:p>
         </w:tc>
@@ -17266,56 +17264,206 @@
         </w:tc>
       </w:tr>
     </w:tbl>
-    <w:p/>
     <w:p>
       <w:pPr>
         <w:pStyle w:val="Heading2"/>
       </w:pPr>
-      <w:bookmarkStart w:id="41" w:name="_Toc344229915"/>
-      <w:r>
-        <w:t>9.3</w:t>
+      <w:bookmarkStart w:id="40" w:name="_Toc344229916"/>
+      <w:bookmarkStart w:id="41" w:name="_GoBack"/>
+      <w:bookmarkEnd w:id="41"/>
+      <w:r>
+        <w:t>9.4</w:t>
       </w:r>
       <w:r>
         <w:tab/>
-        <w:t>Process Logic</w:t>
-      </w:r>
-      <w:bookmarkEnd w:id="41"/>
+        <w:t>Implementation Methodology</w:t>
+      </w:r>
+      <w:bookmarkEnd w:id="40"/>
+    </w:p>
+    <w:p>
+      <w:pPr>
+        <w:pStyle w:val="ListParagraph"/>
+        <w:numPr>
+          <w:ilvl w:val="0"/>
+          <w:numId w:val="38"/>
+        </w:numPr>
+      </w:pPr>
+      <w:r>
+        <w:t>Object Oriented Programming methodology will be adopted</w:t>
+      </w:r>
+    </w:p>
+    <w:p>
+      <w:pPr>
+        <w:pStyle w:val="ListParagraph"/>
+        <w:numPr>
+          <w:ilvl w:val="0"/>
+          <w:numId w:val="38"/>
+        </w:numPr>
+      </w:pPr>
+      <w:r>
+        <w:t>User interface development will be done in MVC architecture using Windows Presentation Framework.</w:t>
+      </w:r>
+    </w:p>
+    <w:p>
+      <w:pPr>
+        <w:pStyle w:val="ListParagraph"/>
+        <w:numPr>
+          <w:ilvl w:val="0"/>
+          <w:numId w:val="38"/>
+        </w:numPr>
+      </w:pPr>
+      <w:r>
+        <w:t>Relational DBMS MySQL will be used to implement &amp; execute SQL query to database.</w:t>
+      </w:r>
+    </w:p>
+    <w:p>
+      <w:pPr>
+        <w:pStyle w:val="ListParagraph"/>
+        <w:numPr>
+          <w:ilvl w:val="0"/>
+          <w:numId w:val="38"/>
+        </w:numPr>
+      </w:pPr>
+      <w:r>
+        <w:t>Agile Software Development model will be used while developing this software.</w:t>
+      </w:r>
+    </w:p>
+    <w:p>
+      <w:pPr>
+        <w:pStyle w:val="Heading2"/>
+      </w:pPr>
+      <w:bookmarkStart w:id="42" w:name="_Toc344229917"/>
+      <w:r>
+        <w:t>9.5</w:t>
+      </w:r>
+      <w:r>
+        <w:tab/>
+        <w:t>List of Reports</w:t>
+      </w:r>
+      <w:bookmarkEnd w:id="42"/>
+    </w:p>
+    <w:p>
+      <w:r>
+        <w:t xml:space="preserve"> List of reports that are likely to be generated</w:t>
+      </w:r>
+      <w:r>
+        <w:t xml:space="preserve"> in this software are given below:</w:t>
+      </w:r>
+    </w:p>
+    <w:p>
+      <w:pPr>
+        <w:pStyle w:val="ListParagraph"/>
+        <w:numPr>
+          <w:ilvl w:val="0"/>
+          <w:numId w:val="38"/>
+        </w:numPr>
+      </w:pPr>
+      <w:r>
+        <w:t>Blood donors will be  given a certificate as a token of appreciation</w:t>
+      </w:r>
+    </w:p>
+    <w:p>
+      <w:pPr>
+        <w:pStyle w:val="ListParagraph"/>
+        <w:numPr>
+          <w:ilvl w:val="0"/>
+          <w:numId w:val="38"/>
+        </w:numPr>
+      </w:pPr>
+      <w:r>
+        <w:t>List of donors can be generated</w:t>
+      </w:r>
+    </w:p>
+    <w:p>
+      <w:pPr>
+        <w:pStyle w:val="ListParagraph"/>
+        <w:numPr>
+          <w:ilvl w:val="0"/>
+          <w:numId w:val="38"/>
+        </w:numPr>
+      </w:pPr>
+      <w:r>
+        <w:t xml:space="preserve">List of patients </w:t>
+      </w:r>
+      <w:r>
+        <w:t>can be generated</w:t>
+      </w:r>
+    </w:p>
+    <w:p>
+      <w:pPr>
+        <w:pStyle w:val="ListParagraph"/>
+        <w:numPr>
+          <w:ilvl w:val="0"/>
+          <w:numId w:val="38"/>
+        </w:numPr>
+      </w:pPr>
+      <w:r>
+        <w:t xml:space="preserve">List of </w:t>
+      </w:r>
+      <w:r>
+        <w:t>members</w:t>
+      </w:r>
+      <w:r>
+        <w:t xml:space="preserve"> can be generated</w:t>
+      </w:r>
+    </w:p>
+    <w:p>
+      <w:pPr>
+        <w:pStyle w:val="ListParagraph"/>
+        <w:numPr>
+          <w:ilvl w:val="0"/>
+          <w:numId w:val="38"/>
+        </w:numPr>
+      </w:pPr>
+      <w:r>
+        <w:t>Event details can be generated</w:t>
+      </w:r>
+    </w:p>
+    <w:p>
+      <w:pPr>
+        <w:pStyle w:val="ListParagraph"/>
+        <w:numPr>
+          <w:ilvl w:val="0"/>
+          <w:numId w:val="38"/>
+        </w:numPr>
+      </w:pPr>
+      <w:r>
+        <w:t>Fund details can be generated</w:t>
+      </w:r>
+    </w:p>
+    <w:p>
+      <w:pPr>
+        <w:pStyle w:val="ListParagraph"/>
+        <w:numPr>
+          <w:ilvl w:val="0"/>
+          <w:numId w:val="38"/>
+        </w:numPr>
+      </w:pPr>
+      <w:r>
+        <w:t>Yearly donation report can be generated</w:t>
+      </w:r>
+    </w:p>
+    <w:p>
+      <w:pPr>
+        <w:pStyle w:val="ListParagraph"/>
+        <w:numPr>
+          <w:ilvl w:val="0"/>
+          <w:numId w:val="38"/>
+        </w:numPr>
+      </w:pPr>
+      <w:r>
+        <w:t>Case study report can be created</w:t>
+      </w:r>
+      <w:r>
+        <w:br/>
+      </w:r>
     </w:p>
     <w:p/>
     <w:p>
       <w:pPr>
-        <w:pStyle w:val="Heading2"/>
-      </w:pPr>
-      <w:bookmarkStart w:id="42" w:name="_Toc344229916"/>
-      <w:r>
-        <w:t>9.4</w:t>
-      </w:r>
-      <w:r>
-        <w:tab/>
-        <w:t>Implementation Methodology</w:t>
-      </w:r>
-      <w:bookmarkEnd w:id="42"/>
-    </w:p>
-    <w:p/>
-    <w:p>
-      <w:pPr>
-        <w:pStyle w:val="Heading2"/>
-      </w:pPr>
-      <w:bookmarkStart w:id="43" w:name="_Toc344229917"/>
-      <w:r>
-        <w:t>9.5</w:t>
-      </w:r>
-      <w:r>
-        <w:tab/>
-        <w:t>List of Reports</w:t>
-      </w:r>
-      <w:bookmarkEnd w:id="43"/>
-    </w:p>
-    <w:p>
-      <w:pPr>
         <w:pStyle w:val="Heading1"/>
       </w:pPr>
-      <w:bookmarkStart w:id="44" w:name="_Toc344229918"/>
+      <w:bookmarkStart w:id="43" w:name="_Toc344229918"/>
       <w:r>
         <w:t>11.</w:t>
       </w:r>
@@ -17335,7 +17483,7 @@
       <w:r>
         <w:t xml:space="preserve"> Various Levels</w:t>
       </w:r>
-      <w:bookmarkEnd w:id="44"/>
+      <w:bookmarkEnd w:id="43"/>
     </w:p>
     <w:p>
       <w:pPr>
@@ -17494,7 +17642,7 @@
       <w:pPr>
         <w:pStyle w:val="Heading1"/>
       </w:pPr>
-      <w:bookmarkStart w:id="45" w:name="_Toc344229919"/>
+      <w:bookmarkStart w:id="44" w:name="_Toc344229919"/>
       <w:r>
         <w:t>12.</w:t>
       </w:r>
@@ -17514,7 +17662,7 @@
       <w:r>
         <w:t xml:space="preserve"> Project</w:t>
       </w:r>
-      <w:bookmarkEnd w:id="45"/>
+      <w:bookmarkEnd w:id="44"/>
     </w:p>
     <w:p>
       <w:pPr>
@@ -17538,7 +17686,6 @@
           <w:szCs w:val="24"/>
           <w:lang w:eastAsia="en-IN"/>
         </w:rPr>
-        <w:lastRenderedPageBreak/>
         <w:t xml:space="preserve">This application will be developed for Windows operating system (Win7, Win XP) only; in future we are planning to make it </w:t>
       </w:r>
       <w:r>
@@ -17663,7 +17810,7 @@
       <w:pPr>
         <w:pStyle w:val="Heading1"/>
       </w:pPr>
-      <w:bookmarkStart w:id="46" w:name="_Toc344229920"/>
+      <w:bookmarkStart w:id="45" w:name="_Toc344229920"/>
       <w:r>
         <w:t>13.</w:t>
       </w:r>
@@ -17671,7 +17818,7 @@
         <w:tab/>
         <w:t>Bibliography</w:t>
       </w:r>
-      <w:bookmarkEnd w:id="46"/>
+      <w:bookmarkEnd w:id="45"/>
     </w:p>
     <w:p>
       <w:pPr>
@@ -17980,7 +18127,7 @@
                         <w:sz w:val="72"/>
                         <w:szCs w:val="72"/>
                       </w:rPr>
-                      <w:t>19</w:t>
+                      <w:t>20</w:t>
                     </w:r>
                     <w:r>
                       <w:rPr>
@@ -20793,7 +20940,7 @@
   <w:abstractNum w:abstractNumId="24">
     <w:nsid w:val="44EC4A79"/>
     <w:multiLevelType w:val="hybridMultilevel"/>
-    <w:tmpl w:val="6FB87B34"/>
+    <w:tmpl w:val="081EA158"/>
     <w:lvl w:ilvl="0" w:tplc="04090001">
       <w:start w:val="1"/>
       <w:numFmt w:val="bullet"/>
@@ -25187,7 +25334,7 @@
 </file>
 
 <file path=customXml/itemProps1.xml><?xml version="1.0" encoding="utf-8"?>
-<ds:datastoreItem xmlns:ds="http://schemas.openxmlformats.org/officeDocument/2006/customXml" ds:itemID="{797926AC-95A4-4315-9088-B080E5CA01C8}">
+<ds:datastoreItem xmlns:ds="http://schemas.openxmlformats.org/officeDocument/2006/customXml" ds:itemID="{4BFC2D92-CD08-4E23-9520-B942E6A87858}">
   <ds:schemaRefs>
     <ds:schemaRef ds:uri="http://schemas.openxmlformats.org/officeDocument/2006/bibliography"/>
   </ds:schemaRefs>

</xml_diff>

<commit_message>
added db and diagrams
</commit_message>
<xml_diff>
--- a/report/BDMS-Synopsis.docx
+++ b/report/BDMS-Synopsis.docx
@@ -210,25 +210,7 @@
               <w:sz w:val="24"/>
               <w:szCs w:val="24"/>
             </w:rPr>
-            <w:t xml:space="preserve">DIPANWITA </w:t>
-          </w:r>
-          <w:proofErr w:type="gramStart"/>
-          <w:r>
-            <w:rPr>
-              <w:b/>
-              <w:sz w:val="24"/>
-              <w:szCs w:val="24"/>
-            </w:rPr>
-            <w:t>DEY(</w:t>
-          </w:r>
-          <w:proofErr w:type="gramEnd"/>
-          <w:r>
-            <w:rPr>
-              <w:b/>
-              <w:sz w:val="24"/>
-              <w:szCs w:val="24"/>
-            </w:rPr>
-            <w:t>105136520)</w:t>
+            <w:t>DIPANWITA DEY(105136520)</w:t>
           </w:r>
         </w:p>
         <w:p/>
@@ -8756,14 +8738,12 @@
               </w:rPr>
               <w:t xml:space="preserve"> </w:t>
             </w:r>
-            <w:proofErr w:type="spellStart"/>
             <w:r>
               <w:rPr>
                 <w:rFonts w:eastAsia="Arial"/>
               </w:rPr>
               <w:t>patient_id</w:t>
             </w:r>
-            <w:proofErr w:type="spellEnd"/>
           </w:p>
         </w:tc>
       </w:tr>
@@ -8942,14 +8922,12 @@
                 <w:rFonts w:eastAsia="Arial"/>
               </w:rPr>
             </w:pPr>
-            <w:proofErr w:type="spellStart"/>
             <w:r>
               <w:rPr>
                 <w:rFonts w:eastAsia="Arial"/>
               </w:rPr>
               <w:t>Amount,dateOfdonation,Serial_no</w:t>
             </w:r>
-            <w:proofErr w:type="spellEnd"/>
           </w:p>
         </w:tc>
       </w:tr>
@@ -9000,47 +8978,11 @@
                 <w:rFonts w:eastAsia="Arial"/>
               </w:rPr>
             </w:pPr>
-            <w:proofErr w:type="spellStart"/>
             <w:r>
               <w:rPr>
                 <w:rFonts w:eastAsia="Arial"/>
               </w:rPr>
-              <w:t>Patient_id,name,contact</w:t>
-            </w:r>
-            <w:proofErr w:type="spellEnd"/>
-            <w:r>
-              <w:rPr>
-                <w:rFonts w:eastAsia="Arial"/>
-              </w:rPr>
-              <w:t xml:space="preserve"> </w:t>
-            </w:r>
-            <w:proofErr w:type="spellStart"/>
-            <w:r>
-              <w:rPr>
-                <w:rFonts w:eastAsia="Arial"/>
-              </w:rPr>
-              <w:t>no,photo</w:t>
-            </w:r>
-            <w:proofErr w:type="spellEnd"/>
-            <w:r>
-              <w:rPr>
-                <w:rFonts w:eastAsia="Arial"/>
-              </w:rPr>
-              <w:t xml:space="preserve"> id </w:t>
-            </w:r>
-            <w:proofErr w:type="spellStart"/>
-            <w:r>
-              <w:rPr>
-                <w:rFonts w:eastAsia="Arial"/>
-              </w:rPr>
-              <w:t>no,address</w:t>
-            </w:r>
-            <w:proofErr w:type="spellEnd"/>
-            <w:r>
-              <w:rPr>
-                <w:rFonts w:eastAsia="Arial"/>
-              </w:rPr>
-              <w:t>,</w:t>
+              <w:t>Patient_id,name,contact no,photo id no,address,</w:t>
             </w:r>
           </w:p>
         </w:tc>
@@ -9431,50 +9373,217 @@
       <w:pPr>
         <w:pStyle w:val="Heading1"/>
       </w:pPr>
-      <w:bookmarkStart w:id="35" w:name="_Toc344229910"/>
       <w:r>
         <w:lastRenderedPageBreak/>
         <w:t>8.</w:t>
       </w:r>
       <w:r>
         <w:tab/>
+      </w:r>
+      <w:bookmarkStart w:id="35" w:name="_Toc344229910"/>
+      <w:r>
         <w:t>Database &amp; Table Details</w:t>
       </w:r>
       <w:bookmarkEnd w:id="35"/>
     </w:p>
-    <w:p/>
     <w:p>
+      <w:r>
+        <w:t xml:space="preserve">The database used for this software is called </w:t>
+      </w:r>
+      <w:r>
+        <w:rPr>
+          <w:b/>
+        </w:rPr>
+        <w:t>bdmsdb</w:t>
+      </w:r>
+      <w:r>
+        <w:t>. A screenshot from the MySQl workbench is given below. It shows the tables and its columns. The first column is the primary key.</w:t>
+      </w:r>
+      <w:bookmarkStart w:id="36" w:name="_GoBack"/>
+      <w:bookmarkEnd w:id="36"/>
+    </w:p>
+    <w:p>
+      <w:r>
+        <w:rPr>
+          <w:noProof/>
+          <w:highlight w:val="yellow"/>
+          <w:lang w:bidi="ar-SA"/>
+        </w:rPr>
+        <w:drawing>
+          <wp:inline distT="0" distB="0" distL="0" distR="0" wp14:anchorId="67D7E974" wp14:editId="612407A4">
+            <wp:extent cx="2026920" cy="6004560"/>
+            <wp:effectExtent l="0" t="0" r="0" b="0"/>
+            <wp:docPr id="17" name="Picture 17"/>
+            <wp:cNvGraphicFramePr>
+              <a:graphicFrameLocks xmlns:a="http://schemas.openxmlformats.org/drawingml/2006/main" noChangeAspect="1"/>
+            </wp:cNvGraphicFramePr>
+            <a:graphic xmlns:a="http://schemas.openxmlformats.org/drawingml/2006/main">
+              <a:graphicData uri="http://schemas.openxmlformats.org/drawingml/2006/picture">
+                <pic:pic xmlns:pic="http://schemas.openxmlformats.org/drawingml/2006/picture">
+                  <pic:nvPicPr>
+                    <pic:cNvPr id="0" name="bdmsdb-0.JPG"/>
+                    <pic:cNvPicPr/>
+                  </pic:nvPicPr>
+                  <pic:blipFill>
+                    <a:blip r:embed="rId18">
+                      <a:extLst>
+                        <a:ext uri="{28A0092B-C50C-407E-A947-70E740481C1C}">
+                          <a14:useLocalDpi xmlns:a14="http://schemas.microsoft.com/office/drawing/2010/main" val="0"/>
+                        </a:ext>
+                      </a:extLst>
+                    </a:blip>
+                    <a:stretch>
+                      <a:fillRect/>
+                    </a:stretch>
+                  </pic:blipFill>
+                  <pic:spPr>
+                    <a:xfrm>
+                      <a:off x="0" y="0"/>
+                      <a:ext cx="2026920" cy="6004560"/>
+                    </a:xfrm>
+                    <a:prstGeom prst="rect">
+                      <a:avLst/>
+                    </a:prstGeom>
+                  </pic:spPr>
+                </pic:pic>
+              </a:graphicData>
+            </a:graphic>
+          </wp:inline>
+        </w:drawing>
+      </w:r>
+      <w:r>
+        <w:t xml:space="preserve">   </w:t>
+      </w:r>
+      <w:r>
+        <w:rPr>
+          <w:noProof/>
+          <w:lang w:bidi="ar-SA"/>
+        </w:rPr>
+        <w:drawing>
+          <wp:inline distT="0" distB="0" distL="0" distR="0">
+            <wp:extent cx="1920240" cy="5707380"/>
+            <wp:effectExtent l="0" t="0" r="0" b="0"/>
+            <wp:docPr id="16" name="Picture 16"/>
+            <wp:cNvGraphicFramePr>
+              <a:graphicFrameLocks xmlns:a="http://schemas.openxmlformats.org/drawingml/2006/main" noChangeAspect="1"/>
+            </wp:cNvGraphicFramePr>
+            <a:graphic xmlns:a="http://schemas.openxmlformats.org/drawingml/2006/main">
+              <a:graphicData uri="http://schemas.openxmlformats.org/drawingml/2006/picture">
+                <pic:pic xmlns:pic="http://schemas.openxmlformats.org/drawingml/2006/picture">
+                  <pic:nvPicPr>
+                    <pic:cNvPr id="0" name="bdmsdb-1.JPG"/>
+                    <pic:cNvPicPr/>
+                  </pic:nvPicPr>
+                  <pic:blipFill>
+                    <a:blip r:embed="rId19">
+                      <a:extLst>
+                        <a:ext uri="{28A0092B-C50C-407E-A947-70E740481C1C}">
+                          <a14:useLocalDpi xmlns:a14="http://schemas.microsoft.com/office/drawing/2010/main" val="0"/>
+                        </a:ext>
+                      </a:extLst>
+                    </a:blip>
+                    <a:stretch>
+                      <a:fillRect/>
+                    </a:stretch>
+                  </pic:blipFill>
+                  <pic:spPr>
+                    <a:xfrm>
+                      <a:off x="0" y="0"/>
+                      <a:ext cx="1920240" cy="5707380"/>
+                    </a:xfrm>
+                    <a:prstGeom prst="rect">
+                      <a:avLst/>
+                    </a:prstGeom>
+                  </pic:spPr>
+                </pic:pic>
+              </a:graphicData>
+            </a:graphic>
+          </wp:inline>
+        </w:drawing>
+      </w:r>
+      <w:r>
+        <w:t xml:space="preserve">  </w:t>
+      </w:r>
+      <w:r>
+        <w:rPr>
+          <w:noProof/>
+          <w:lang w:bidi="ar-SA"/>
+        </w:rPr>
+        <w:drawing>
+          <wp:inline distT="0" distB="0" distL="0" distR="0">
+            <wp:extent cx="1851660" cy="3040380"/>
+            <wp:effectExtent l="0" t="0" r="0" b="0"/>
+            <wp:docPr id="18" name="Picture 18"/>
+            <wp:cNvGraphicFramePr>
+              <a:graphicFrameLocks xmlns:a="http://schemas.openxmlformats.org/drawingml/2006/main" noChangeAspect="1"/>
+            </wp:cNvGraphicFramePr>
+            <a:graphic xmlns:a="http://schemas.openxmlformats.org/drawingml/2006/main">
+              <a:graphicData uri="http://schemas.openxmlformats.org/drawingml/2006/picture">
+                <pic:pic xmlns:pic="http://schemas.openxmlformats.org/drawingml/2006/picture">
+                  <pic:nvPicPr>
+                    <pic:cNvPr id="0" name="bdmsdb-2.JPG"/>
+                    <pic:cNvPicPr/>
+                  </pic:nvPicPr>
+                  <pic:blipFill>
+                    <a:blip r:embed="rId20">
+                      <a:extLst>
+                        <a:ext uri="{28A0092B-C50C-407E-A947-70E740481C1C}">
+                          <a14:useLocalDpi xmlns:a14="http://schemas.microsoft.com/office/drawing/2010/main" val="0"/>
+                        </a:ext>
+                      </a:extLst>
+                    </a:blip>
+                    <a:stretch>
+                      <a:fillRect/>
+                    </a:stretch>
+                  </pic:blipFill>
+                  <pic:spPr>
+                    <a:xfrm>
+                      <a:off x="0" y="0"/>
+                      <a:ext cx="1851660" cy="3040380"/>
+                    </a:xfrm>
+                    <a:prstGeom prst="rect">
+                      <a:avLst/>
+                    </a:prstGeom>
+                  </pic:spPr>
+                </pic:pic>
+              </a:graphicData>
+            </a:graphic>
+          </wp:inline>
+        </w:drawing>
+      </w:r>
+    </w:p>
+    <w:p>
       <w:pPr>
         <w:pStyle w:val="Heading1"/>
       </w:pPr>
-      <w:bookmarkStart w:id="36" w:name="_Toc344229911"/>
+      <w:bookmarkStart w:id="37" w:name="_Toc344229911"/>
       <w:r>
         <w:t>9.</w:t>
       </w:r>
       <w:r>
         <w:tab/>
         <w:t>Complete Structure</w:t>
-      </w:r>
-      <w:bookmarkEnd w:id="36"/>
-    </w:p>
-    <w:p/>
-    <w:p>
-      <w:pPr>
-        <w:pStyle w:val="Heading2"/>
-      </w:pPr>
-      <w:bookmarkStart w:id="37" w:name="_Toc344229912"/>
-      <w:r>
-        <w:t>9.1</w:t>
-      </w:r>
-      <w:r>
-        <w:tab/>
-        <w:t>Module Description</w:t>
       </w:r>
       <w:bookmarkEnd w:id="37"/>
     </w:p>
     <w:p/>
     <w:p>
       <w:pPr>
+        <w:pStyle w:val="Heading2"/>
+      </w:pPr>
+      <w:bookmarkStart w:id="38" w:name="_Toc344229912"/>
+      <w:r>
+        <w:t>9.1</w:t>
+      </w:r>
+      <w:r>
+        <w:tab/>
+        <w:t>Module Description</w:t>
+      </w:r>
+      <w:bookmarkEnd w:id="38"/>
+    </w:p>
+    <w:p/>
+    <w:p>
+      <w:pPr>
         <w:jc w:val="center"/>
       </w:pPr>
       <w:r>
@@ -9482,6 +9591,7 @@
           <w:noProof/>
           <w:lang w:bidi="ar-SA"/>
         </w:rPr>
+        <w:lastRenderedPageBreak/>
         <w:drawing>
           <wp:inline distT="0" distB="0" distL="0" distR="0" wp14:anchorId="54011A88" wp14:editId="4963B93C">
             <wp:extent cx="5372100" cy="3657600"/>
@@ -9498,7 +9608,7 @@
                     <pic:cNvPicPr/>
                   </pic:nvPicPr>
                   <pic:blipFill>
-                    <a:blip r:embed="rId18">
+                    <a:blip r:embed="rId21">
                       <a:extLst>
                         <a:ext uri="{28A0092B-C50C-407E-A947-70E740481C1C}">
                           <a14:useLocalDpi xmlns:a14="http://schemas.microsoft.com/office/drawing/2010/main" val="0"/>
@@ -9704,7 +9814,6 @@
         <w:rPr>
           <w:i w:val="0"/>
         </w:rPr>
-        <w:lastRenderedPageBreak/>
         <w:t>This is the limited functionality client which can be accessed using any web browser.</w:t>
       </w:r>
     </w:p>
@@ -9741,21 +9850,7 @@
         <w:rPr>
           <w:i w:val="0"/>
         </w:rPr>
-        <w:t xml:space="preserve">This is the limited functionality client </w:t>
-      </w:r>
-      <w:proofErr w:type="gramStart"/>
-      <w:r>
-        <w:rPr>
-          <w:i w:val="0"/>
-        </w:rPr>
-        <w:t>which</w:t>
-      </w:r>
-      <w:proofErr w:type="gramEnd"/>
-      <w:r>
-        <w:rPr>
-          <w:i w:val="0"/>
-        </w:rPr>
-        <w:t xml:space="preserve"> can be accessed using any mobile devices such as Mobile phone, tabs &amp; pads.</w:t>
+        <w:t>This is the limited functionality client which can be accessed using any mobile devices such as Mobile phone, tabs &amp; pads.</w:t>
       </w:r>
     </w:p>
     <w:p>
@@ -9799,7 +9894,7 @@
       <w:pPr>
         <w:pStyle w:val="Heading2"/>
       </w:pPr>
-      <w:bookmarkStart w:id="38" w:name="_Toc344229913"/>
+      <w:bookmarkStart w:id="39" w:name="_Toc344229913"/>
       <w:r>
         <w:t>9.2</w:t>
       </w:r>
@@ -9809,7 +9904,7 @@
       <w:r>
         <w:t>estimation</w:t>
       </w:r>
-      <w:bookmarkEnd w:id="38"/>
+      <w:bookmarkEnd w:id="39"/>
     </w:p>
     <w:p>
       <w:r>
@@ -9817,6 +9912,7 @@
           <w:noProof/>
           <w:lang w:bidi="ar-SA"/>
         </w:rPr>
+        <w:lastRenderedPageBreak/>
         <w:drawing>
           <wp:inline distT="0" distB="0" distL="0" distR="0">
             <wp:extent cx="5029200" cy="4061460"/>
@@ -9833,7 +9929,7 @@
                     <pic:cNvPicPr/>
                   </pic:nvPicPr>
                   <pic:blipFill>
-                    <a:blip r:embed="rId19">
+                    <a:blip r:embed="rId22">
                       <a:extLst>
                         <a:ext uri="{28A0092B-C50C-407E-A947-70E740481C1C}">
                           <a14:useLocalDpi xmlns:a14="http://schemas.microsoft.com/office/drawing/2010/main" val="0"/>
@@ -9864,7 +9960,7 @@
       <w:pPr>
         <w:pStyle w:val="Heading2"/>
       </w:pPr>
-      <w:bookmarkStart w:id="39" w:name="_Toc344229914"/>
+      <w:bookmarkStart w:id="40" w:name="_Toc344229914"/>
       <w:r>
         <w:t xml:space="preserve">9.2 </w:t>
       </w:r>
@@ -9872,7 +9968,7 @@
         <w:tab/>
         <w:t>Data Structure</w:t>
       </w:r>
-      <w:bookmarkEnd w:id="39"/>
+      <w:bookmarkEnd w:id="40"/>
     </w:p>
     <w:tbl>
       <w:tblPr>
@@ -9894,7 +9990,6 @@
                 <w:b/>
               </w:rPr>
             </w:pPr>
-            <w:proofErr w:type="spellStart"/>
             <w:r>
               <w:rPr>
                 <w:rFonts w:ascii="Consolas" w:hAnsi="Consolas" w:cs="Consolas"/>
@@ -9908,7 +10003,6 @@
               </w:rPr>
               <w:t>DonorInfo</w:t>
             </w:r>
-            <w:proofErr w:type="spellEnd"/>
           </w:p>
         </w:tc>
       </w:tr>
@@ -9977,7 +10071,6 @@
               </w:rPr>
               <w:t xml:space="preserve"> </w:t>
             </w:r>
-            <w:proofErr w:type="spellStart"/>
             <w:r>
               <w:rPr>
                 <w:rFonts w:ascii="Consolas" w:hAnsi="Consolas" w:cs="Consolas"/>
@@ -9990,7 +10083,6 @@
               </w:rPr>
               <w:t>DonorInfo</w:t>
             </w:r>
-            <w:proofErr w:type="spellEnd"/>
           </w:p>
           <w:p>
             <w:pPr>
@@ -10323,31 +10415,7 @@
                 <w:szCs w:val="19"/>
                 <w:lang w:bidi="ar-SA"/>
               </w:rPr>
-              <w:t xml:space="preserve"> </w:t>
-            </w:r>
-            <w:proofErr w:type="spellStart"/>
-            <w:r>
-              <w:rPr>
-                <w:rFonts w:ascii="Consolas" w:hAnsi="Consolas" w:cs="Consolas"/>
-                <w:i w:val="0"/>
-                <w:iCs w:val="0"/>
-                <w:sz w:val="19"/>
-                <w:szCs w:val="19"/>
-                <w:lang w:bidi="ar-SA"/>
-              </w:rPr>
-              <w:t>bloodGroup</w:t>
-            </w:r>
-            <w:proofErr w:type="spellEnd"/>
-            <w:r>
-              <w:rPr>
-                <w:rFonts w:ascii="Consolas" w:hAnsi="Consolas" w:cs="Consolas"/>
-                <w:i w:val="0"/>
-                <w:iCs w:val="0"/>
-                <w:sz w:val="19"/>
-                <w:szCs w:val="19"/>
-                <w:lang w:bidi="ar-SA"/>
-              </w:rPr>
-              <w:t xml:space="preserve"> { </w:t>
+              <w:t xml:space="preserve"> bloodGroup { </w:t>
             </w:r>
             <w:r>
               <w:rPr>
@@ -10680,7 +10748,6 @@
               </w:rPr>
               <w:t xml:space="preserve"> </w:t>
             </w:r>
-            <w:proofErr w:type="spellStart"/>
             <w:r>
               <w:rPr>
                 <w:rFonts w:ascii="Consolas" w:hAnsi="Consolas" w:cs="Consolas"/>
@@ -10693,41 +10760,16 @@
               </w:rPr>
               <w:t>DateTime</w:t>
             </w:r>
-            <w:proofErr w:type="spellEnd"/>
-            <w:r>
-              <w:rPr>
-                <w:rFonts w:ascii="Consolas" w:hAnsi="Consolas" w:cs="Consolas"/>
-                <w:i w:val="0"/>
-                <w:iCs w:val="0"/>
-                <w:sz w:val="19"/>
-                <w:szCs w:val="19"/>
-                <w:lang w:bidi="ar-SA"/>
-              </w:rPr>
-              <w:t xml:space="preserve"> </w:t>
-            </w:r>
-            <w:proofErr w:type="spellStart"/>
-            <w:r>
-              <w:rPr>
-                <w:rFonts w:ascii="Consolas" w:hAnsi="Consolas" w:cs="Consolas"/>
-                <w:i w:val="0"/>
-                <w:iCs w:val="0"/>
-                <w:sz w:val="19"/>
-                <w:szCs w:val="19"/>
-                <w:lang w:bidi="ar-SA"/>
-              </w:rPr>
-              <w:t>lastDonateDate</w:t>
-            </w:r>
-            <w:proofErr w:type="spellEnd"/>
-            <w:r>
-              <w:rPr>
-                <w:rFonts w:ascii="Consolas" w:hAnsi="Consolas" w:cs="Consolas"/>
-                <w:i w:val="0"/>
-                <w:iCs w:val="0"/>
-                <w:sz w:val="19"/>
-                <w:szCs w:val="19"/>
-                <w:lang w:bidi="ar-SA"/>
-              </w:rPr>
-              <w:t xml:space="preserve"> { </w:t>
+            <w:r>
+              <w:rPr>
+                <w:rFonts w:ascii="Consolas" w:hAnsi="Consolas" w:cs="Consolas"/>
+                <w:i w:val="0"/>
+                <w:iCs w:val="0"/>
+                <w:sz w:val="19"/>
+                <w:szCs w:val="19"/>
+                <w:lang w:bidi="ar-SA"/>
+              </w:rPr>
+              <w:t xml:space="preserve"> lastDonateDate { </w:t>
             </w:r>
             <w:r>
               <w:rPr>
@@ -10824,7 +10866,6 @@
               </w:rPr>
               <w:t xml:space="preserve"> </w:t>
             </w:r>
-            <w:proofErr w:type="spellStart"/>
             <w:r>
               <w:rPr>
                 <w:rFonts w:ascii="Consolas" w:hAnsi="Consolas" w:cs="Consolas"/>
@@ -10837,7 +10878,6 @@
               </w:rPr>
               <w:t>DateTime</w:t>
             </w:r>
-            <w:proofErr w:type="spellEnd"/>
             <w:r>
               <w:rPr>
                 <w:rFonts w:ascii="Consolas" w:hAnsi="Consolas" w:cs="Consolas"/>
@@ -10947,7 +10987,6 @@
                 <w:b/>
               </w:rPr>
             </w:pPr>
-            <w:proofErr w:type="spellStart"/>
             <w:r>
               <w:rPr>
                 <w:rFonts w:ascii="Consolas" w:hAnsi="Consolas" w:cs="Consolas"/>
@@ -10959,10 +10998,8 @@
                 <w:szCs w:val="19"/>
                 <w:lang w:bidi="ar-SA"/>
               </w:rPr>
-              <w:lastRenderedPageBreak/>
               <w:t>EventInfo</w:t>
             </w:r>
-            <w:proofErr w:type="spellEnd"/>
           </w:p>
         </w:tc>
       </w:tr>
@@ -11031,7 +11068,6 @@
               </w:rPr>
               <w:t xml:space="preserve"> </w:t>
             </w:r>
-            <w:proofErr w:type="spellStart"/>
             <w:r>
               <w:rPr>
                 <w:rFonts w:ascii="Consolas" w:hAnsi="Consolas" w:cs="Consolas"/>
@@ -11044,7 +11080,6 @@
               </w:rPr>
               <w:t>EventInfo</w:t>
             </w:r>
-            <w:proofErr w:type="spellEnd"/>
           </w:p>
           <w:p>
             <w:pPr>
@@ -11259,31 +11294,7 @@
                 <w:szCs w:val="19"/>
                 <w:lang w:bidi="ar-SA"/>
               </w:rPr>
-              <w:t xml:space="preserve"> </w:t>
-            </w:r>
-            <w:proofErr w:type="spellStart"/>
-            <w:r>
-              <w:rPr>
-                <w:rFonts w:ascii="Consolas" w:hAnsi="Consolas" w:cs="Consolas"/>
-                <w:i w:val="0"/>
-                <w:iCs w:val="0"/>
-                <w:sz w:val="19"/>
-                <w:szCs w:val="19"/>
-                <w:lang w:bidi="ar-SA"/>
-              </w:rPr>
-              <w:t>eventTitle</w:t>
-            </w:r>
-            <w:proofErr w:type="spellEnd"/>
-            <w:r>
-              <w:rPr>
-                <w:rFonts w:ascii="Consolas" w:hAnsi="Consolas" w:cs="Consolas"/>
-                <w:i w:val="0"/>
-                <w:iCs w:val="0"/>
-                <w:sz w:val="19"/>
-                <w:szCs w:val="19"/>
-                <w:lang w:bidi="ar-SA"/>
-              </w:rPr>
-              <w:t xml:space="preserve"> { </w:t>
+              <w:t xml:space="preserve"> eventTitle { </w:t>
             </w:r>
             <w:r>
               <w:rPr>
@@ -11380,7 +11391,6 @@
               </w:rPr>
               <w:t xml:space="preserve"> </w:t>
             </w:r>
-            <w:proofErr w:type="spellStart"/>
             <w:r>
               <w:rPr>
                 <w:rFonts w:ascii="Consolas" w:hAnsi="Consolas" w:cs="Consolas"/>
@@ -11393,41 +11403,16 @@
               </w:rPr>
               <w:t>DateTime</w:t>
             </w:r>
-            <w:proofErr w:type="spellEnd"/>
-            <w:r>
-              <w:rPr>
-                <w:rFonts w:ascii="Consolas" w:hAnsi="Consolas" w:cs="Consolas"/>
-                <w:i w:val="0"/>
-                <w:iCs w:val="0"/>
-                <w:sz w:val="19"/>
-                <w:szCs w:val="19"/>
-                <w:lang w:bidi="ar-SA"/>
-              </w:rPr>
-              <w:t xml:space="preserve"> </w:t>
-            </w:r>
-            <w:proofErr w:type="spellStart"/>
-            <w:r>
-              <w:rPr>
-                <w:rFonts w:ascii="Consolas" w:hAnsi="Consolas" w:cs="Consolas"/>
-                <w:i w:val="0"/>
-                <w:iCs w:val="0"/>
-                <w:sz w:val="19"/>
-                <w:szCs w:val="19"/>
-                <w:lang w:bidi="ar-SA"/>
-              </w:rPr>
-              <w:t>eventDoe</w:t>
-            </w:r>
-            <w:proofErr w:type="spellEnd"/>
-            <w:r>
-              <w:rPr>
-                <w:rFonts w:ascii="Consolas" w:hAnsi="Consolas" w:cs="Consolas"/>
-                <w:i w:val="0"/>
-                <w:iCs w:val="0"/>
-                <w:sz w:val="19"/>
-                <w:szCs w:val="19"/>
-                <w:lang w:bidi="ar-SA"/>
-              </w:rPr>
-              <w:t xml:space="preserve"> { </w:t>
+            <w:r>
+              <w:rPr>
+                <w:rFonts w:ascii="Consolas" w:hAnsi="Consolas" w:cs="Consolas"/>
+                <w:i w:val="0"/>
+                <w:iCs w:val="0"/>
+                <w:sz w:val="19"/>
+                <w:szCs w:val="19"/>
+                <w:lang w:bidi="ar-SA"/>
+              </w:rPr>
+              <w:t xml:space="preserve"> eventDoe { </w:t>
             </w:r>
             <w:r>
               <w:rPr>
@@ -11545,31 +11530,7 @@
                 <w:szCs w:val="19"/>
                 <w:lang w:bidi="ar-SA"/>
               </w:rPr>
-              <w:t xml:space="preserve"> </w:t>
-            </w:r>
-            <w:proofErr w:type="spellStart"/>
-            <w:r>
-              <w:rPr>
-                <w:rFonts w:ascii="Consolas" w:hAnsi="Consolas" w:cs="Consolas"/>
-                <w:i w:val="0"/>
-                <w:iCs w:val="0"/>
-                <w:sz w:val="19"/>
-                <w:szCs w:val="19"/>
-                <w:lang w:bidi="ar-SA"/>
-              </w:rPr>
-              <w:t>eventVenue</w:t>
-            </w:r>
-            <w:proofErr w:type="spellEnd"/>
-            <w:r>
-              <w:rPr>
-                <w:rFonts w:ascii="Consolas" w:hAnsi="Consolas" w:cs="Consolas"/>
-                <w:i w:val="0"/>
-                <w:iCs w:val="0"/>
-                <w:sz w:val="19"/>
-                <w:szCs w:val="19"/>
-                <w:lang w:bidi="ar-SA"/>
-              </w:rPr>
-              <w:t xml:space="preserve"> { </w:t>
+              <w:t xml:space="preserve"> eventVenue { </w:t>
             </w:r>
             <w:r>
               <w:rPr>
@@ -11687,31 +11648,7 @@
                 <w:szCs w:val="19"/>
                 <w:lang w:bidi="ar-SA"/>
               </w:rPr>
-              <w:t xml:space="preserve"> </w:t>
-            </w:r>
-            <w:proofErr w:type="spellStart"/>
-            <w:r>
-              <w:rPr>
-                <w:rFonts w:ascii="Consolas" w:hAnsi="Consolas" w:cs="Consolas"/>
-                <w:i w:val="0"/>
-                <w:iCs w:val="0"/>
-                <w:sz w:val="19"/>
-                <w:szCs w:val="19"/>
-                <w:lang w:bidi="ar-SA"/>
-              </w:rPr>
-              <w:t>eventGoal</w:t>
-            </w:r>
-            <w:proofErr w:type="spellEnd"/>
-            <w:r>
-              <w:rPr>
-                <w:rFonts w:ascii="Consolas" w:hAnsi="Consolas" w:cs="Consolas"/>
-                <w:i w:val="0"/>
-                <w:iCs w:val="0"/>
-                <w:sz w:val="19"/>
-                <w:szCs w:val="19"/>
-                <w:lang w:bidi="ar-SA"/>
-              </w:rPr>
-              <w:t xml:space="preserve"> { </w:t>
+              <w:t xml:space="preserve"> eventGoal { </w:t>
             </w:r>
             <w:r>
               <w:rPr>
@@ -11811,7 +11748,6 @@
                 <w:b/>
               </w:rPr>
             </w:pPr>
-            <w:proofErr w:type="spellStart"/>
             <w:r>
               <w:rPr>
                 <w:rFonts w:ascii="Consolas" w:hAnsi="Consolas" w:cs="Consolas"/>
@@ -11823,9 +11759,9 @@
                 <w:szCs w:val="19"/>
                 <w:lang w:bidi="ar-SA"/>
               </w:rPr>
+              <w:lastRenderedPageBreak/>
               <w:t>ExpenseInfo</w:t>
             </w:r>
-            <w:proofErr w:type="spellEnd"/>
           </w:p>
         </w:tc>
       </w:tr>
@@ -11894,7 +11830,6 @@
               </w:rPr>
               <w:t xml:space="preserve"> </w:t>
             </w:r>
-            <w:proofErr w:type="spellStart"/>
             <w:r>
               <w:rPr>
                 <w:rFonts w:ascii="Consolas" w:hAnsi="Consolas" w:cs="Consolas"/>
@@ -11907,7 +11842,6 @@
               </w:rPr>
               <w:t>ExpenseInfo</w:t>
             </w:r>
-            <w:proofErr w:type="spellEnd"/>
           </w:p>
           <w:p>
             <w:pPr>
@@ -12219,7 +12153,6 @@
               </w:rPr>
               <w:t xml:space="preserve"> </w:t>
             </w:r>
-            <w:proofErr w:type="spellStart"/>
             <w:r>
               <w:rPr>
                 <w:rFonts w:ascii="Consolas" w:hAnsi="Consolas" w:cs="Consolas"/>
@@ -12232,7 +12165,6 @@
               </w:rPr>
               <w:t>DateTime</w:t>
             </w:r>
-            <w:proofErr w:type="spellEnd"/>
             <w:r>
               <w:rPr>
                 <w:rFonts w:ascii="Consolas" w:hAnsi="Consolas" w:cs="Consolas"/>
@@ -12360,31 +12292,7 @@
                 <w:szCs w:val="19"/>
                 <w:lang w:bidi="ar-SA"/>
               </w:rPr>
-              <w:t xml:space="preserve"> </w:t>
-            </w:r>
-            <w:proofErr w:type="spellStart"/>
-            <w:r>
-              <w:rPr>
-                <w:rFonts w:ascii="Consolas" w:hAnsi="Consolas" w:cs="Consolas"/>
-                <w:i w:val="0"/>
-                <w:iCs w:val="0"/>
-                <w:sz w:val="19"/>
-                <w:szCs w:val="19"/>
-                <w:lang w:bidi="ar-SA"/>
-              </w:rPr>
-              <w:t>expensed_by</w:t>
-            </w:r>
-            <w:proofErr w:type="spellEnd"/>
-            <w:r>
-              <w:rPr>
-                <w:rFonts w:ascii="Consolas" w:hAnsi="Consolas" w:cs="Consolas"/>
-                <w:i w:val="0"/>
-                <w:iCs w:val="0"/>
-                <w:sz w:val="19"/>
-                <w:szCs w:val="19"/>
-                <w:lang w:bidi="ar-SA"/>
-              </w:rPr>
-              <w:t xml:space="preserve"> { </w:t>
+              <w:t xml:space="preserve"> expensed_by { </w:t>
             </w:r>
             <w:r>
               <w:rPr>
@@ -12602,7 +12510,6 @@
                 <w:b/>
               </w:rPr>
             </w:pPr>
-            <w:proofErr w:type="spellStart"/>
             <w:r>
               <w:rPr>
                 <w:rFonts w:ascii="Consolas" w:hAnsi="Consolas" w:cs="Consolas"/>
@@ -12616,7 +12523,6 @@
               </w:rPr>
               <w:t>FundInfo</w:t>
             </w:r>
-            <w:proofErr w:type="spellEnd"/>
           </w:p>
         </w:tc>
       </w:tr>
@@ -12685,7 +12591,6 @@
               </w:rPr>
               <w:t xml:space="preserve"> </w:t>
             </w:r>
-            <w:proofErr w:type="spellStart"/>
             <w:r>
               <w:rPr>
                 <w:rFonts w:ascii="Consolas" w:hAnsi="Consolas" w:cs="Consolas"/>
@@ -12698,7 +12603,6 @@
               </w:rPr>
               <w:t>FundInfo</w:t>
             </w:r>
-            <w:proofErr w:type="spellEnd"/>
           </w:p>
           <w:p>
             <w:pPr>
@@ -12913,31 +12817,7 @@
                 <w:szCs w:val="19"/>
                 <w:lang w:bidi="ar-SA"/>
               </w:rPr>
-              <w:t xml:space="preserve"> </w:t>
-            </w:r>
-            <w:proofErr w:type="spellStart"/>
-            <w:r>
-              <w:rPr>
-                <w:rFonts w:ascii="Consolas" w:hAnsi="Consolas" w:cs="Consolas"/>
-                <w:i w:val="0"/>
-                <w:iCs w:val="0"/>
-                <w:sz w:val="19"/>
-                <w:szCs w:val="19"/>
-                <w:lang w:bidi="ar-SA"/>
-              </w:rPr>
-              <w:t>wellwisher_name</w:t>
-            </w:r>
-            <w:proofErr w:type="spellEnd"/>
-            <w:r>
-              <w:rPr>
-                <w:rFonts w:ascii="Consolas" w:hAnsi="Consolas" w:cs="Consolas"/>
-                <w:i w:val="0"/>
-                <w:iCs w:val="0"/>
-                <w:sz w:val="19"/>
-                <w:szCs w:val="19"/>
-                <w:lang w:bidi="ar-SA"/>
-              </w:rPr>
-              <w:t xml:space="preserve"> { </w:t>
+              <w:t xml:space="preserve"> wellwisher_name { </w:t>
             </w:r>
             <w:r>
               <w:rPr>
@@ -13152,7 +13032,6 @@
               </w:rPr>
               <w:t xml:space="preserve"> </w:t>
             </w:r>
-            <w:proofErr w:type="spellStart"/>
             <w:r>
               <w:rPr>
                 <w:rFonts w:ascii="Consolas" w:hAnsi="Consolas" w:cs="Consolas"/>
@@ -13165,41 +13044,16 @@
               </w:rPr>
               <w:t>DateTime</w:t>
             </w:r>
-            <w:proofErr w:type="spellEnd"/>
-            <w:r>
-              <w:rPr>
-                <w:rFonts w:ascii="Consolas" w:hAnsi="Consolas" w:cs="Consolas"/>
-                <w:i w:val="0"/>
-                <w:iCs w:val="0"/>
-                <w:sz w:val="19"/>
-                <w:szCs w:val="19"/>
-                <w:lang w:bidi="ar-SA"/>
-              </w:rPr>
-              <w:t xml:space="preserve"> </w:t>
-            </w:r>
-            <w:proofErr w:type="spellStart"/>
-            <w:r>
-              <w:rPr>
-                <w:rFonts w:ascii="Consolas" w:hAnsi="Consolas" w:cs="Consolas"/>
-                <w:i w:val="0"/>
-                <w:iCs w:val="0"/>
-                <w:sz w:val="19"/>
-                <w:szCs w:val="19"/>
-                <w:lang w:bidi="ar-SA"/>
-              </w:rPr>
-              <w:t>dod</w:t>
-            </w:r>
-            <w:proofErr w:type="spellEnd"/>
-            <w:r>
-              <w:rPr>
-                <w:rFonts w:ascii="Consolas" w:hAnsi="Consolas" w:cs="Consolas"/>
-                <w:i w:val="0"/>
-                <w:iCs w:val="0"/>
-                <w:sz w:val="19"/>
-                <w:szCs w:val="19"/>
-                <w:lang w:bidi="ar-SA"/>
-              </w:rPr>
-              <w:t xml:space="preserve"> { </w:t>
+            <w:r>
+              <w:rPr>
+                <w:rFonts w:ascii="Consolas" w:hAnsi="Consolas" w:cs="Consolas"/>
+                <w:i w:val="0"/>
+                <w:iCs w:val="0"/>
+                <w:sz w:val="19"/>
+                <w:szCs w:val="19"/>
+                <w:lang w:bidi="ar-SA"/>
+              </w:rPr>
+              <w:t xml:space="preserve"> dod { </w:t>
             </w:r>
             <w:r>
               <w:rPr>
@@ -13317,31 +13171,7 @@
                 <w:szCs w:val="19"/>
                 <w:lang w:bidi="ar-SA"/>
               </w:rPr>
-              <w:t xml:space="preserve"> </w:t>
-            </w:r>
-            <w:proofErr w:type="spellStart"/>
-            <w:r>
-              <w:rPr>
-                <w:rFonts w:ascii="Consolas" w:hAnsi="Consolas" w:cs="Consolas"/>
-                <w:i w:val="0"/>
-                <w:iCs w:val="0"/>
-                <w:sz w:val="19"/>
-                <w:szCs w:val="19"/>
-                <w:lang w:bidi="ar-SA"/>
-              </w:rPr>
-              <w:t>received_by</w:t>
-            </w:r>
-            <w:proofErr w:type="spellEnd"/>
-            <w:r>
-              <w:rPr>
-                <w:rFonts w:ascii="Consolas" w:hAnsi="Consolas" w:cs="Consolas"/>
-                <w:i w:val="0"/>
-                <w:iCs w:val="0"/>
-                <w:sz w:val="19"/>
-                <w:szCs w:val="19"/>
-                <w:lang w:bidi="ar-SA"/>
-              </w:rPr>
-              <w:t xml:space="preserve"> { </w:t>
+              <w:t xml:space="preserve"> received_by { </w:t>
             </w:r>
             <w:r>
               <w:rPr>
@@ -13559,7 +13389,6 @@
                 <w:b/>
               </w:rPr>
             </w:pPr>
-            <w:proofErr w:type="spellStart"/>
             <w:r>
               <w:rPr>
                 <w:rFonts w:ascii="Consolas" w:hAnsi="Consolas" w:cs="Consolas"/>
@@ -13573,7 +13402,6 @@
               </w:rPr>
               <w:t>MemberInfo</w:t>
             </w:r>
-            <w:proofErr w:type="spellEnd"/>
           </w:p>
         </w:tc>
       </w:tr>
@@ -13642,7 +13470,6 @@
               </w:rPr>
               <w:t xml:space="preserve"> </w:t>
             </w:r>
-            <w:proofErr w:type="spellStart"/>
             <w:r>
               <w:rPr>
                 <w:rFonts w:ascii="Consolas" w:hAnsi="Consolas" w:cs="Consolas"/>
@@ -13655,7 +13482,6 @@
               </w:rPr>
               <w:t>MemberInfo</w:t>
             </w:r>
-            <w:proofErr w:type="spellEnd"/>
           </w:p>
           <w:p>
             <w:pPr>
@@ -13967,7 +13793,6 @@
               </w:rPr>
               <w:t xml:space="preserve"> </w:t>
             </w:r>
-            <w:proofErr w:type="spellStart"/>
             <w:r>
               <w:rPr>
                 <w:rFonts w:ascii="Consolas" w:hAnsi="Consolas" w:cs="Consolas"/>
@@ -13980,41 +13805,16 @@
               </w:rPr>
               <w:t>DateTime</w:t>
             </w:r>
-            <w:proofErr w:type="spellEnd"/>
-            <w:r>
-              <w:rPr>
-                <w:rFonts w:ascii="Consolas" w:hAnsi="Consolas" w:cs="Consolas"/>
-                <w:i w:val="0"/>
-                <w:iCs w:val="0"/>
-                <w:sz w:val="19"/>
-                <w:szCs w:val="19"/>
-                <w:lang w:bidi="ar-SA"/>
-              </w:rPr>
-              <w:t xml:space="preserve"> </w:t>
-            </w:r>
-            <w:proofErr w:type="spellStart"/>
-            <w:r>
-              <w:rPr>
-                <w:rFonts w:ascii="Consolas" w:hAnsi="Consolas" w:cs="Consolas"/>
-                <w:i w:val="0"/>
-                <w:iCs w:val="0"/>
-                <w:sz w:val="19"/>
-                <w:szCs w:val="19"/>
-                <w:lang w:bidi="ar-SA"/>
-              </w:rPr>
-              <w:t>doj</w:t>
-            </w:r>
-            <w:proofErr w:type="spellEnd"/>
-            <w:r>
-              <w:rPr>
-                <w:rFonts w:ascii="Consolas" w:hAnsi="Consolas" w:cs="Consolas"/>
-                <w:i w:val="0"/>
-                <w:iCs w:val="0"/>
-                <w:sz w:val="19"/>
-                <w:szCs w:val="19"/>
-                <w:lang w:bidi="ar-SA"/>
-              </w:rPr>
-              <w:t xml:space="preserve"> { </w:t>
+            <w:r>
+              <w:rPr>
+                <w:rFonts w:ascii="Consolas" w:hAnsi="Consolas" w:cs="Consolas"/>
+                <w:i w:val="0"/>
+                <w:iCs w:val="0"/>
+                <w:sz w:val="19"/>
+                <w:szCs w:val="19"/>
+                <w:lang w:bidi="ar-SA"/>
+              </w:rPr>
+              <w:t xml:space="preserve"> doj { </w:t>
             </w:r>
             <w:r>
               <w:rPr>
@@ -14350,7 +14150,6 @@
                 <w:b/>
               </w:rPr>
             </w:pPr>
-            <w:proofErr w:type="spellStart"/>
             <w:r>
               <w:rPr>
                 <w:rFonts w:ascii="Consolas" w:hAnsi="Consolas" w:cs="Consolas"/>
@@ -14364,7 +14163,6 @@
               </w:rPr>
               <w:t>PatientInfo</w:t>
             </w:r>
-            <w:proofErr w:type="spellEnd"/>
           </w:p>
         </w:tc>
       </w:tr>
@@ -14433,7 +14231,6 @@
               </w:rPr>
               <w:t xml:space="preserve"> </w:t>
             </w:r>
-            <w:proofErr w:type="spellStart"/>
             <w:r>
               <w:rPr>
                 <w:rFonts w:ascii="Consolas" w:hAnsi="Consolas" w:cs="Consolas"/>
@@ -14446,7 +14243,6 @@
               </w:rPr>
               <w:t>PatientInfo</w:t>
             </w:r>
-            <w:proofErr w:type="spellEnd"/>
           </w:p>
           <w:p>
             <w:pPr>
@@ -14779,31 +14575,7 @@
                 <w:szCs w:val="19"/>
                 <w:lang w:bidi="ar-SA"/>
               </w:rPr>
-              <w:t xml:space="preserve"> </w:t>
-            </w:r>
-            <w:proofErr w:type="spellStart"/>
-            <w:r>
-              <w:rPr>
-                <w:rFonts w:ascii="Consolas" w:hAnsi="Consolas" w:cs="Consolas"/>
-                <w:i w:val="0"/>
-                <w:iCs w:val="0"/>
-                <w:sz w:val="19"/>
-                <w:szCs w:val="19"/>
-                <w:lang w:bidi="ar-SA"/>
-              </w:rPr>
-              <w:t>bloodGroup</w:t>
-            </w:r>
-            <w:proofErr w:type="spellEnd"/>
-            <w:r>
-              <w:rPr>
-                <w:rFonts w:ascii="Consolas" w:hAnsi="Consolas" w:cs="Consolas"/>
-                <w:i w:val="0"/>
-                <w:iCs w:val="0"/>
-                <w:sz w:val="19"/>
-                <w:szCs w:val="19"/>
-                <w:lang w:bidi="ar-SA"/>
-              </w:rPr>
-              <w:t xml:space="preserve"> { </w:t>
+              <w:t xml:space="preserve"> bloodGroup { </w:t>
             </w:r>
             <w:r>
               <w:rPr>
@@ -14900,7 +14672,6 @@
               </w:rPr>
               <w:t xml:space="preserve"> </w:t>
             </w:r>
-            <w:proofErr w:type="spellStart"/>
             <w:r>
               <w:rPr>
                 <w:rFonts w:ascii="Consolas" w:hAnsi="Consolas" w:cs="Consolas"/>
@@ -14913,7 +14684,6 @@
               </w:rPr>
               <w:t>int</w:t>
             </w:r>
-            <w:proofErr w:type="spellEnd"/>
             <w:r>
               <w:rPr>
                 <w:rFonts w:ascii="Consolas" w:hAnsi="Consolas" w:cs="Consolas"/>
@@ -14995,7 +14765,6 @@
                 <w:szCs w:val="19"/>
                 <w:lang w:bidi="ar-SA"/>
               </w:rPr>
-              <w:lastRenderedPageBreak/>
               <w:t xml:space="preserve">        </w:t>
             </w:r>
             <w:r>
@@ -15278,31 +15047,7 @@
                 <w:szCs w:val="19"/>
                 <w:lang w:bidi="ar-SA"/>
               </w:rPr>
-              <w:t xml:space="preserve"> </w:t>
-            </w:r>
-            <w:proofErr w:type="spellStart"/>
-            <w:r>
-              <w:rPr>
-                <w:rFonts w:ascii="Consolas" w:hAnsi="Consolas" w:cs="Consolas"/>
-                <w:i w:val="0"/>
-                <w:iCs w:val="0"/>
-                <w:sz w:val="19"/>
-                <w:szCs w:val="19"/>
-                <w:lang w:bidi="ar-SA"/>
-              </w:rPr>
-              <w:t>admittedAddress</w:t>
-            </w:r>
-            <w:proofErr w:type="spellEnd"/>
-            <w:r>
-              <w:rPr>
-                <w:rFonts w:ascii="Consolas" w:hAnsi="Consolas" w:cs="Consolas"/>
-                <w:i w:val="0"/>
-                <w:iCs w:val="0"/>
-                <w:sz w:val="19"/>
-                <w:szCs w:val="19"/>
-                <w:lang w:bidi="ar-SA"/>
-              </w:rPr>
-              <w:t xml:space="preserve"> { </w:t>
+              <w:t xml:space="preserve"> admittedAddress { </w:t>
             </w:r>
             <w:r>
               <w:rPr>
@@ -15399,7 +15144,6 @@
               </w:rPr>
               <w:t xml:space="preserve"> </w:t>
             </w:r>
-            <w:proofErr w:type="spellStart"/>
             <w:r>
               <w:rPr>
                 <w:rFonts w:ascii="Consolas" w:hAnsi="Consolas" w:cs="Consolas"/>
@@ -15412,41 +15156,16 @@
               </w:rPr>
               <w:t>DateTime</w:t>
             </w:r>
-            <w:proofErr w:type="spellEnd"/>
-            <w:r>
-              <w:rPr>
-                <w:rFonts w:ascii="Consolas" w:hAnsi="Consolas" w:cs="Consolas"/>
-                <w:i w:val="0"/>
-                <w:iCs w:val="0"/>
-                <w:sz w:val="19"/>
-                <w:szCs w:val="19"/>
-                <w:lang w:bidi="ar-SA"/>
-              </w:rPr>
-              <w:t xml:space="preserve"> </w:t>
-            </w:r>
-            <w:proofErr w:type="spellStart"/>
-            <w:r>
-              <w:rPr>
-                <w:rFonts w:ascii="Consolas" w:hAnsi="Consolas" w:cs="Consolas"/>
-                <w:i w:val="0"/>
-                <w:iCs w:val="0"/>
-                <w:sz w:val="19"/>
-                <w:szCs w:val="19"/>
-                <w:lang w:bidi="ar-SA"/>
-              </w:rPr>
-              <w:t>expectedDate</w:t>
-            </w:r>
-            <w:proofErr w:type="spellEnd"/>
-            <w:r>
-              <w:rPr>
-                <w:rFonts w:ascii="Consolas" w:hAnsi="Consolas" w:cs="Consolas"/>
-                <w:i w:val="0"/>
-                <w:iCs w:val="0"/>
-                <w:sz w:val="19"/>
-                <w:szCs w:val="19"/>
-                <w:lang w:bidi="ar-SA"/>
-              </w:rPr>
-              <w:t xml:space="preserve"> { </w:t>
+            <w:r>
+              <w:rPr>
+                <w:rFonts w:ascii="Consolas" w:hAnsi="Consolas" w:cs="Consolas"/>
+                <w:i w:val="0"/>
+                <w:iCs w:val="0"/>
+                <w:sz w:val="19"/>
+                <w:szCs w:val="19"/>
+                <w:lang w:bidi="ar-SA"/>
+              </w:rPr>
+              <w:t xml:space="preserve"> expectedDate { </w:t>
             </w:r>
             <w:r>
               <w:rPr>
@@ -15564,31 +15283,7 @@
                 <w:szCs w:val="19"/>
                 <w:lang w:bidi="ar-SA"/>
               </w:rPr>
-              <w:t xml:space="preserve"> </w:t>
-            </w:r>
-            <w:proofErr w:type="spellStart"/>
-            <w:r>
-              <w:rPr>
-                <w:rFonts w:ascii="Consolas" w:hAnsi="Consolas" w:cs="Consolas"/>
-                <w:i w:val="0"/>
-                <w:iCs w:val="0"/>
-                <w:sz w:val="19"/>
-                <w:szCs w:val="19"/>
-                <w:lang w:bidi="ar-SA"/>
-              </w:rPr>
-              <w:t>assignedDonor</w:t>
-            </w:r>
-            <w:proofErr w:type="spellEnd"/>
-            <w:r>
-              <w:rPr>
-                <w:rFonts w:ascii="Consolas" w:hAnsi="Consolas" w:cs="Consolas"/>
-                <w:i w:val="0"/>
-                <w:iCs w:val="0"/>
-                <w:sz w:val="19"/>
-                <w:szCs w:val="19"/>
-                <w:lang w:bidi="ar-SA"/>
-              </w:rPr>
-              <w:t xml:space="preserve"> { </w:t>
+              <w:t xml:space="preserve"> assignedDonor { </w:t>
             </w:r>
             <w:r>
               <w:rPr>
@@ -15706,31 +15401,7 @@
                 <w:szCs w:val="19"/>
                 <w:lang w:bidi="ar-SA"/>
               </w:rPr>
-              <w:t xml:space="preserve"> </w:t>
-            </w:r>
-            <w:proofErr w:type="spellStart"/>
-            <w:r>
-              <w:rPr>
-                <w:rFonts w:ascii="Consolas" w:hAnsi="Consolas" w:cs="Consolas"/>
-                <w:i w:val="0"/>
-                <w:iCs w:val="0"/>
-                <w:sz w:val="19"/>
-                <w:szCs w:val="19"/>
-                <w:lang w:bidi="ar-SA"/>
-              </w:rPr>
-              <w:t>donorContact</w:t>
-            </w:r>
-            <w:proofErr w:type="spellEnd"/>
-            <w:r>
-              <w:rPr>
-                <w:rFonts w:ascii="Consolas" w:hAnsi="Consolas" w:cs="Consolas"/>
-                <w:i w:val="0"/>
-                <w:iCs w:val="0"/>
-                <w:sz w:val="19"/>
-                <w:szCs w:val="19"/>
-                <w:lang w:bidi="ar-SA"/>
-              </w:rPr>
-              <w:t xml:space="preserve"> { </w:t>
+              <w:t xml:space="preserve"> donorContact { </w:t>
             </w:r>
             <w:r>
               <w:rPr>
@@ -15845,7 +15516,6 @@
                 <w:b/>
               </w:rPr>
             </w:pPr>
-            <w:proofErr w:type="spellStart"/>
             <w:r>
               <w:rPr>
                 <w:rFonts w:ascii="Consolas" w:hAnsi="Consolas" w:cs="Consolas"/>
@@ -15859,7 +15529,6 @@
               </w:rPr>
               <w:t>TodoInfo</w:t>
             </w:r>
-            <w:proofErr w:type="spellEnd"/>
           </w:p>
         </w:tc>
       </w:tr>
@@ -15892,6 +15561,7 @@
                 <w:szCs w:val="19"/>
                 <w:lang w:bidi="ar-SA"/>
               </w:rPr>
+              <w:lastRenderedPageBreak/>
               <w:t>public</w:t>
             </w:r>
             <w:r>
@@ -15928,7 +15598,6 @@
               </w:rPr>
               <w:t xml:space="preserve"> </w:t>
             </w:r>
-            <w:proofErr w:type="spellStart"/>
             <w:r>
               <w:rPr>
                 <w:rFonts w:ascii="Consolas" w:hAnsi="Consolas" w:cs="Consolas"/>
@@ -15941,7 +15610,6 @@
               </w:rPr>
               <w:t>TodoInfo</w:t>
             </w:r>
-            <w:proofErr w:type="spellEnd"/>
           </w:p>
           <w:p>
             <w:pPr>
@@ -16135,7 +15803,6 @@
               </w:rPr>
               <w:t xml:space="preserve"> </w:t>
             </w:r>
-            <w:proofErr w:type="spellStart"/>
             <w:r>
               <w:rPr>
                 <w:rFonts w:ascii="Consolas" w:hAnsi="Consolas" w:cs="Consolas"/>
@@ -16148,7 +15815,6 @@
               </w:rPr>
               <w:t>DateTime</w:t>
             </w:r>
-            <w:proofErr w:type="spellEnd"/>
             <w:r>
               <w:rPr>
                 <w:rFonts w:ascii="Consolas" w:hAnsi="Consolas" w:cs="Consolas"/>
@@ -16376,7 +16042,6 @@
                 <w:b/>
               </w:rPr>
             </w:pPr>
-            <w:proofErr w:type="spellStart"/>
             <w:r>
               <w:rPr>
                 <w:rFonts w:ascii="Consolas" w:hAnsi="Consolas" w:cs="Consolas"/>
@@ -16390,7 +16055,6 @@
               </w:rPr>
               <w:t>WellWisherInfo</w:t>
             </w:r>
-            <w:proofErr w:type="spellEnd"/>
           </w:p>
         </w:tc>
       </w:tr>
@@ -16459,7 +16123,6 @@
               </w:rPr>
               <w:t xml:space="preserve"> </w:t>
             </w:r>
-            <w:proofErr w:type="spellStart"/>
             <w:r>
               <w:rPr>
                 <w:rFonts w:ascii="Consolas" w:hAnsi="Consolas" w:cs="Consolas"/>
@@ -16472,7 +16135,6 @@
               </w:rPr>
               <w:t>WellWisherInfo</w:t>
             </w:r>
-            <w:proofErr w:type="spellEnd"/>
           </w:p>
           <w:p>
             <w:pPr>
@@ -16902,7 +16564,6 @@
               </w:rPr>
               <w:t xml:space="preserve"> </w:t>
             </w:r>
-            <w:proofErr w:type="spellStart"/>
             <w:r>
               <w:rPr>
                 <w:rFonts w:ascii="Consolas" w:hAnsi="Consolas" w:cs="Consolas"/>
@@ -16915,41 +16576,16 @@
               </w:rPr>
               <w:t>DateTime</w:t>
             </w:r>
-            <w:proofErr w:type="spellEnd"/>
-            <w:r>
-              <w:rPr>
-                <w:rFonts w:ascii="Consolas" w:hAnsi="Consolas" w:cs="Consolas"/>
-                <w:i w:val="0"/>
-                <w:iCs w:val="0"/>
-                <w:sz w:val="19"/>
-                <w:szCs w:val="19"/>
-                <w:lang w:bidi="ar-SA"/>
-              </w:rPr>
-              <w:t xml:space="preserve"> </w:t>
-            </w:r>
-            <w:proofErr w:type="spellStart"/>
-            <w:r>
-              <w:rPr>
-                <w:rFonts w:ascii="Consolas" w:hAnsi="Consolas" w:cs="Consolas"/>
-                <w:i w:val="0"/>
-                <w:iCs w:val="0"/>
-                <w:sz w:val="19"/>
-                <w:szCs w:val="19"/>
-                <w:lang w:bidi="ar-SA"/>
-              </w:rPr>
-              <w:t>doj</w:t>
-            </w:r>
-            <w:proofErr w:type="spellEnd"/>
-            <w:r>
-              <w:rPr>
-                <w:rFonts w:ascii="Consolas" w:hAnsi="Consolas" w:cs="Consolas"/>
-                <w:i w:val="0"/>
-                <w:iCs w:val="0"/>
-                <w:sz w:val="19"/>
-                <w:szCs w:val="19"/>
-                <w:lang w:bidi="ar-SA"/>
-              </w:rPr>
-              <w:t xml:space="preserve"> { </w:t>
+            <w:r>
+              <w:rPr>
+                <w:rFonts w:ascii="Consolas" w:hAnsi="Consolas" w:cs="Consolas"/>
+                <w:i w:val="0"/>
+                <w:iCs w:val="0"/>
+                <w:sz w:val="19"/>
+                <w:szCs w:val="19"/>
+                <w:lang w:bidi="ar-SA"/>
+              </w:rPr>
+              <w:t xml:space="preserve"> doj { </w:t>
             </w:r>
             <w:r>
               <w:rPr>
@@ -17268,9 +16904,7 @@
       <w:pPr>
         <w:pStyle w:val="Heading2"/>
       </w:pPr>
-      <w:bookmarkStart w:id="40" w:name="_Toc344229916"/>
-      <w:bookmarkStart w:id="41" w:name="_GoBack"/>
-      <w:bookmarkEnd w:id="41"/>
+      <w:bookmarkStart w:id="41" w:name="_Toc344229916"/>
       <w:r>
         <w:t>9.4</w:t>
       </w:r>
@@ -17278,7 +16912,7 @@
         <w:tab/>
         <w:t>Implementation Methodology</w:t>
       </w:r>
-      <w:bookmarkEnd w:id="40"/>
+      <w:bookmarkEnd w:id="41"/>
     </w:p>
     <w:p>
       <w:pPr>
@@ -17644,6 +17278,7 @@
       </w:pPr>
       <w:bookmarkStart w:id="44" w:name="_Toc344229919"/>
       <w:r>
+        <w:lastRenderedPageBreak/>
         <w:t>12.</w:t>
       </w:r>
       <w:r>
@@ -18015,7 +17650,7 @@
       </w:r>
     </w:p>
     <w:sectPr>
-      <w:footerReference w:type="default" r:id="rId20"/>
+      <w:footerReference w:type="default" r:id="rId23"/>
       <w:pgSz w:w="12240" w:h="15840"/>
       <w:pgMar w:top="1440" w:right="1440" w:bottom="1440" w:left="1440" w:header="720" w:footer="720" w:gutter="0"/>
       <w:pgBorders w:offsetFrom="page">
@@ -18127,7 +17762,7 @@
                         <w:sz w:val="72"/>
                         <w:szCs w:val="72"/>
                       </w:rPr>
-                      <w:t>20</w:t>
+                      <w:t>16</w:t>
                     </w:r>
                     <w:r>
                       <w:rPr>
@@ -25334,7 +24969,7 @@
 </file>
 
 <file path=customXml/itemProps1.xml><?xml version="1.0" encoding="utf-8"?>
-<ds:datastoreItem xmlns:ds="http://schemas.openxmlformats.org/officeDocument/2006/customXml" ds:itemID="{4BFC2D92-CD08-4E23-9520-B942E6A87858}">
+<ds:datastoreItem xmlns:ds="http://schemas.openxmlformats.org/officeDocument/2006/customXml" ds:itemID="{75538A48-6AEA-4F49-A14C-5833387EDECE}">
   <ds:schemaRefs>
     <ds:schemaRef ds:uri="http://schemas.openxmlformats.org/officeDocument/2006/bibliography"/>
   </ds:schemaRefs>

</xml_diff>

<commit_message>
added level 1 dfd
</commit_message>
<xml_diff>
--- a/report/BDMS-Synopsis.docx
+++ b/report/BDMS-Synopsis.docx
@@ -210,7 +210,25 @@
               <w:sz w:val="24"/>
               <w:szCs w:val="24"/>
             </w:rPr>
-            <w:t>DIPANWITA DEY(105136520)</w:t>
+            <w:t xml:space="preserve">DIPANWITA </w:t>
+          </w:r>
+          <w:proofErr w:type="gramStart"/>
+          <w:r>
+            <w:rPr>
+              <w:b/>
+              <w:sz w:val="24"/>
+              <w:szCs w:val="24"/>
+            </w:rPr>
+            <w:t>DEY(</w:t>
+          </w:r>
+          <w:proofErr w:type="gramEnd"/>
+          <w:r>
+            <w:rPr>
+              <w:b/>
+              <w:sz w:val="24"/>
+              <w:szCs w:val="24"/>
+            </w:rPr>
+            <w:t>105136520)</w:t>
           </w:r>
         </w:p>
         <w:p/>
@@ -8285,10 +8303,10 @@
         </w:rPr>
         <w:lastRenderedPageBreak/>
         <w:drawing>
-          <wp:inline distT="0" distB="0" distL="0" distR="0" wp14:anchorId="46D5E143" wp14:editId="162FA96D">
-            <wp:extent cx="5943600" cy="4388485"/>
+          <wp:inline distT="0" distB="0" distL="0" distR="0">
+            <wp:extent cx="5943600" cy="4457700"/>
             <wp:effectExtent l="0" t="0" r="0" b="0"/>
-            <wp:docPr id="15" name="Picture 10"/>
+            <wp:docPr id="19" name="Picture 19"/>
             <wp:cNvGraphicFramePr>
               <a:graphicFrameLocks xmlns:a="http://schemas.openxmlformats.org/drawingml/2006/main" noChangeAspect="1"/>
             </wp:cNvGraphicFramePr>
@@ -8296,7 +8314,7 @@
               <a:graphicData uri="http://schemas.openxmlformats.org/drawingml/2006/picture">
                 <pic:pic xmlns:pic="http://schemas.openxmlformats.org/drawingml/2006/picture">
                   <pic:nvPicPr>
-                    <pic:cNvPr id="0" name="BDMS_dfd.png"/>
+                    <pic:cNvPr id="0" name="Bdms 1level-0 .jpg"/>
                     <pic:cNvPicPr/>
                   </pic:nvPicPr>
                   <pic:blipFill>
@@ -8314,7 +8332,7 @@
                   <pic:spPr>
                     <a:xfrm>
                       <a:off x="0" y="0"/>
-                      <a:ext cx="5943600" cy="4388485"/>
+                      <a:ext cx="5943600" cy="4457700"/>
                     </a:xfrm>
                     <a:prstGeom prst="rect">
                       <a:avLst/>
@@ -8328,6 +8346,58 @@
       </w:r>
     </w:p>
     <w:p>
+      <w:bookmarkStart w:id="32" w:name="_GoBack"/>
+      <w:bookmarkEnd w:id="32"/>
+      <w:r>
+        <w:rPr>
+          <w:noProof/>
+          <w:lang w:bidi="ar-SA"/>
+        </w:rPr>
+        <w:lastRenderedPageBreak/>
+        <w:drawing>
+          <wp:inline distT="0" distB="0" distL="0" distR="0">
+            <wp:extent cx="5943600" cy="4457700"/>
+            <wp:effectExtent l="0" t="0" r="0" b="0"/>
+            <wp:docPr id="20" name="Picture 20"/>
+            <wp:cNvGraphicFramePr>
+              <a:graphicFrameLocks xmlns:a="http://schemas.openxmlformats.org/drawingml/2006/main" noChangeAspect="1"/>
+            </wp:cNvGraphicFramePr>
+            <a:graphic xmlns:a="http://schemas.openxmlformats.org/drawingml/2006/main">
+              <a:graphicData uri="http://schemas.openxmlformats.org/drawingml/2006/picture">
+                <pic:pic xmlns:pic="http://schemas.openxmlformats.org/drawingml/2006/picture">
+                  <pic:nvPicPr>
+                    <pic:cNvPr id="0" name="Bdms 1level-1.jpg"/>
+                    <pic:cNvPicPr/>
+                  </pic:nvPicPr>
+                  <pic:blipFill>
+                    <a:blip r:embed="rId17">
+                      <a:extLst>
+                        <a:ext uri="{28A0092B-C50C-407E-A947-70E740481C1C}">
+                          <a14:useLocalDpi xmlns:a14="http://schemas.microsoft.com/office/drawing/2010/main" val="0"/>
+                        </a:ext>
+                      </a:extLst>
+                    </a:blip>
+                    <a:stretch>
+                      <a:fillRect/>
+                    </a:stretch>
+                  </pic:blipFill>
+                  <pic:spPr>
+                    <a:xfrm>
+                      <a:off x="0" y="0"/>
+                      <a:ext cx="5943600" cy="4457700"/>
+                    </a:xfrm>
+                    <a:prstGeom prst="rect">
+                      <a:avLst/>
+                    </a:prstGeom>
+                  </pic:spPr>
+                </pic:pic>
+              </a:graphicData>
+            </a:graphic>
+          </wp:inline>
+        </w:drawing>
+      </w:r>
+    </w:p>
+    <w:p>
       <w:pPr>
         <w:pStyle w:val="ListParagraph"/>
       </w:pPr>
@@ -8340,11 +8410,11 @@
           <w:numId w:val="14"/>
         </w:numPr>
       </w:pPr>
-      <w:bookmarkStart w:id="32" w:name="_Toc344229907"/>
+      <w:bookmarkStart w:id="33" w:name="_Toc344229907"/>
       <w:r>
         <w:t>2-Level DFD</w:t>
       </w:r>
-      <w:bookmarkEnd w:id="32"/>
+      <w:bookmarkEnd w:id="33"/>
     </w:p>
     <w:p>
       <w:pPr>
@@ -8359,11 +8429,11 @@
           <w:numId w:val="14"/>
         </w:numPr>
       </w:pPr>
-      <w:bookmarkStart w:id="33" w:name="_Toc344229908"/>
+      <w:bookmarkStart w:id="34" w:name="_Toc344229908"/>
       <w:r>
         <w:t>E-R Diagram</w:t>
       </w:r>
-      <w:bookmarkEnd w:id="33"/>
+      <w:bookmarkEnd w:id="34"/>
     </w:p>
     <w:p>
       <w:pPr>
@@ -8738,12 +8808,14 @@
               </w:rPr>
               <w:t xml:space="preserve"> </w:t>
             </w:r>
+            <w:proofErr w:type="spellStart"/>
             <w:r>
               <w:rPr>
                 <w:rFonts w:eastAsia="Arial"/>
               </w:rPr>
               <w:t>patient_id</w:t>
             </w:r>
+            <w:proofErr w:type="spellEnd"/>
           </w:p>
         </w:tc>
       </w:tr>
@@ -8922,12 +8994,14 @@
                 <w:rFonts w:eastAsia="Arial"/>
               </w:rPr>
             </w:pPr>
+            <w:proofErr w:type="spellStart"/>
             <w:r>
               <w:rPr>
                 <w:rFonts w:eastAsia="Arial"/>
               </w:rPr>
               <w:t>Amount,dateOfdonation,Serial_no</w:t>
             </w:r>
+            <w:proofErr w:type="spellEnd"/>
           </w:p>
         </w:tc>
       </w:tr>
@@ -8978,11 +9052,47 @@
                 <w:rFonts w:eastAsia="Arial"/>
               </w:rPr>
             </w:pPr>
+            <w:proofErr w:type="spellStart"/>
             <w:r>
               <w:rPr>
                 <w:rFonts w:eastAsia="Arial"/>
               </w:rPr>
-              <w:t>Patient_id,name,contact no,photo id no,address,</w:t>
+              <w:t>Patient_id,name,contact</w:t>
+            </w:r>
+            <w:proofErr w:type="spellEnd"/>
+            <w:r>
+              <w:rPr>
+                <w:rFonts w:eastAsia="Arial"/>
+              </w:rPr>
+              <w:t xml:space="preserve"> </w:t>
+            </w:r>
+            <w:proofErr w:type="spellStart"/>
+            <w:r>
+              <w:rPr>
+                <w:rFonts w:eastAsia="Arial"/>
+              </w:rPr>
+              <w:t>no,photo</w:t>
+            </w:r>
+            <w:proofErr w:type="spellEnd"/>
+            <w:r>
+              <w:rPr>
+                <w:rFonts w:eastAsia="Arial"/>
+              </w:rPr>
+              <w:t xml:space="preserve"> id </w:t>
+            </w:r>
+            <w:proofErr w:type="spellStart"/>
+            <w:r>
+              <w:rPr>
+                <w:rFonts w:eastAsia="Arial"/>
+              </w:rPr>
+              <w:t>no,address</w:t>
+            </w:r>
+            <w:proofErr w:type="spellEnd"/>
+            <w:r>
+              <w:rPr>
+                <w:rFonts w:eastAsia="Arial"/>
+              </w:rPr>
+              <w:t>,</w:t>
             </w:r>
           </w:p>
         </w:tc>
@@ -9311,7 +9421,7 @@
                     <pic:cNvPicPr/>
                   </pic:nvPicPr>
                   <pic:blipFill>
-                    <a:blip r:embed="rId17"/>
+                    <a:blip r:embed="rId18"/>
                     <a:stretch>
                       <a:fillRect/>
                     </a:stretch>
@@ -9357,11 +9467,11 @@
           <w:numId w:val="14"/>
         </w:numPr>
       </w:pPr>
-      <w:bookmarkStart w:id="34" w:name="_Toc344229909"/>
+      <w:bookmarkStart w:id="35" w:name="_Toc344229909"/>
       <w:r>
         <w:t>Class Diagram</w:t>
       </w:r>
-      <w:bookmarkEnd w:id="34"/>
+      <w:bookmarkEnd w:id="35"/>
     </w:p>
     <w:p>
       <w:pPr>
@@ -9380,27 +9490,35 @@
       <w:r>
         <w:tab/>
       </w:r>
-      <w:bookmarkStart w:id="35" w:name="_Toc344229910"/>
+      <w:bookmarkStart w:id="36" w:name="_Toc344229910"/>
       <w:r>
         <w:t>Database &amp; Table Details</w:t>
       </w:r>
-      <w:bookmarkEnd w:id="35"/>
+      <w:bookmarkEnd w:id="36"/>
     </w:p>
     <w:p>
       <w:r>
         <w:t xml:space="preserve">The database used for this software is called </w:t>
       </w:r>
+      <w:proofErr w:type="spellStart"/>
       <w:r>
         <w:rPr>
           <w:b/>
         </w:rPr>
         <w:t>bdmsdb</w:t>
       </w:r>
-      <w:r>
-        <w:t>. A screenshot from the MySQl workbench is given below. It shows the tables and its columns. The first column is the primary key.</w:t>
-      </w:r>
-      <w:bookmarkStart w:id="36" w:name="_GoBack"/>
-      <w:bookmarkEnd w:id="36"/>
+      <w:proofErr w:type="spellEnd"/>
+      <w:r>
+        <w:t xml:space="preserve">. A screenshot from the </w:t>
+      </w:r>
+      <w:proofErr w:type="spellStart"/>
+      <w:r>
+        <w:t>MySQl</w:t>
+      </w:r>
+      <w:proofErr w:type="spellEnd"/>
+      <w:r>
+        <w:t xml:space="preserve"> workbench is given below. It shows the tables and its columns. The first column is the primary key.</w:t>
+      </w:r>
     </w:p>
     <w:p>
       <w:r>
@@ -9425,7 +9543,7 @@
                     <pic:cNvPicPr/>
                   </pic:nvPicPr>
                   <pic:blipFill>
-                    <a:blip r:embed="rId18">
+                    <a:blip r:embed="rId19">
                       <a:extLst>
                         <a:ext uri="{28A0092B-C50C-407E-A947-70E740481C1C}">
                           <a14:useLocalDpi xmlns:a14="http://schemas.microsoft.com/office/drawing/2010/main" val="0"/>
@@ -9475,7 +9593,7 @@
                     <pic:cNvPicPr/>
                   </pic:nvPicPr>
                   <pic:blipFill>
-                    <a:blip r:embed="rId19">
+                    <a:blip r:embed="rId20">
                       <a:extLst>
                         <a:ext uri="{28A0092B-C50C-407E-A947-70E740481C1C}">
                           <a14:useLocalDpi xmlns:a14="http://schemas.microsoft.com/office/drawing/2010/main" val="0"/>
@@ -9525,7 +9643,7 @@
                     <pic:cNvPicPr/>
                   </pic:nvPicPr>
                   <pic:blipFill>
-                    <a:blip r:embed="rId20">
+                    <a:blip r:embed="rId21">
                       <a:extLst>
                         <a:ext uri="{28A0092B-C50C-407E-A947-70E740481C1C}">
                           <a14:useLocalDpi xmlns:a14="http://schemas.microsoft.com/office/drawing/2010/main" val="0"/>
@@ -9608,7 +9726,7 @@
                     <pic:cNvPicPr/>
                   </pic:nvPicPr>
                   <pic:blipFill>
-                    <a:blip r:embed="rId21">
+                    <a:blip r:embed="rId22">
                       <a:extLst>
                         <a:ext uri="{28A0092B-C50C-407E-A947-70E740481C1C}">
                           <a14:useLocalDpi xmlns:a14="http://schemas.microsoft.com/office/drawing/2010/main" val="0"/>
@@ -9850,7 +9968,21 @@
         <w:rPr>
           <w:i w:val="0"/>
         </w:rPr>
-        <w:t>This is the limited functionality client which can be accessed using any mobile devices such as Mobile phone, tabs &amp; pads.</w:t>
+        <w:t xml:space="preserve">This is the limited functionality client </w:t>
+      </w:r>
+      <w:proofErr w:type="gramStart"/>
+      <w:r>
+        <w:rPr>
+          <w:i w:val="0"/>
+        </w:rPr>
+        <w:t>which</w:t>
+      </w:r>
+      <w:proofErr w:type="gramEnd"/>
+      <w:r>
+        <w:rPr>
+          <w:i w:val="0"/>
+        </w:rPr>
+        <w:t xml:space="preserve"> can be accessed using any mobile devices such as Mobile phone, tabs &amp; pads.</w:t>
       </w:r>
     </w:p>
     <w:p>
@@ -9929,7 +10061,7 @@
                     <pic:cNvPicPr/>
                   </pic:nvPicPr>
                   <pic:blipFill>
-                    <a:blip r:embed="rId22">
+                    <a:blip r:embed="rId23">
                       <a:extLst>
                         <a:ext uri="{28A0092B-C50C-407E-A947-70E740481C1C}">
                           <a14:useLocalDpi xmlns:a14="http://schemas.microsoft.com/office/drawing/2010/main" val="0"/>
@@ -9990,6 +10122,7 @@
                 <w:b/>
               </w:rPr>
             </w:pPr>
+            <w:proofErr w:type="spellStart"/>
             <w:r>
               <w:rPr>
                 <w:rFonts w:ascii="Consolas" w:hAnsi="Consolas" w:cs="Consolas"/>
@@ -10003,6 +10136,7 @@
               </w:rPr>
               <w:t>DonorInfo</w:t>
             </w:r>
+            <w:proofErr w:type="spellEnd"/>
           </w:p>
         </w:tc>
       </w:tr>
@@ -10071,6 +10205,7 @@
               </w:rPr>
               <w:t xml:space="preserve"> </w:t>
             </w:r>
+            <w:proofErr w:type="spellStart"/>
             <w:r>
               <w:rPr>
                 <w:rFonts w:ascii="Consolas" w:hAnsi="Consolas" w:cs="Consolas"/>
@@ -10083,6 +10218,7 @@
               </w:rPr>
               <w:t>DonorInfo</w:t>
             </w:r>
+            <w:proofErr w:type="spellEnd"/>
           </w:p>
           <w:p>
             <w:pPr>
@@ -10415,7 +10551,31 @@
                 <w:szCs w:val="19"/>
                 <w:lang w:bidi="ar-SA"/>
               </w:rPr>
-              <w:t xml:space="preserve"> bloodGroup { </w:t>
+              <w:t xml:space="preserve"> </w:t>
+            </w:r>
+            <w:proofErr w:type="spellStart"/>
+            <w:r>
+              <w:rPr>
+                <w:rFonts w:ascii="Consolas" w:hAnsi="Consolas" w:cs="Consolas"/>
+                <w:i w:val="0"/>
+                <w:iCs w:val="0"/>
+                <w:sz w:val="19"/>
+                <w:szCs w:val="19"/>
+                <w:lang w:bidi="ar-SA"/>
+              </w:rPr>
+              <w:t>bloodGroup</w:t>
+            </w:r>
+            <w:proofErr w:type="spellEnd"/>
+            <w:r>
+              <w:rPr>
+                <w:rFonts w:ascii="Consolas" w:hAnsi="Consolas" w:cs="Consolas"/>
+                <w:i w:val="0"/>
+                <w:iCs w:val="0"/>
+                <w:sz w:val="19"/>
+                <w:szCs w:val="19"/>
+                <w:lang w:bidi="ar-SA"/>
+              </w:rPr>
+              <w:t xml:space="preserve"> { </w:t>
             </w:r>
             <w:r>
               <w:rPr>
@@ -10748,6 +10908,7 @@
               </w:rPr>
               <w:t xml:space="preserve"> </w:t>
             </w:r>
+            <w:proofErr w:type="spellStart"/>
             <w:r>
               <w:rPr>
                 <w:rFonts w:ascii="Consolas" w:hAnsi="Consolas" w:cs="Consolas"/>
@@ -10760,16 +10921,41 @@
               </w:rPr>
               <w:t>DateTime</w:t>
             </w:r>
-            <w:r>
-              <w:rPr>
-                <w:rFonts w:ascii="Consolas" w:hAnsi="Consolas" w:cs="Consolas"/>
-                <w:i w:val="0"/>
-                <w:iCs w:val="0"/>
-                <w:sz w:val="19"/>
-                <w:szCs w:val="19"/>
-                <w:lang w:bidi="ar-SA"/>
-              </w:rPr>
-              <w:t xml:space="preserve"> lastDonateDate { </w:t>
+            <w:proofErr w:type="spellEnd"/>
+            <w:r>
+              <w:rPr>
+                <w:rFonts w:ascii="Consolas" w:hAnsi="Consolas" w:cs="Consolas"/>
+                <w:i w:val="0"/>
+                <w:iCs w:val="0"/>
+                <w:sz w:val="19"/>
+                <w:szCs w:val="19"/>
+                <w:lang w:bidi="ar-SA"/>
+              </w:rPr>
+              <w:t xml:space="preserve"> </w:t>
+            </w:r>
+            <w:proofErr w:type="spellStart"/>
+            <w:r>
+              <w:rPr>
+                <w:rFonts w:ascii="Consolas" w:hAnsi="Consolas" w:cs="Consolas"/>
+                <w:i w:val="0"/>
+                <w:iCs w:val="0"/>
+                <w:sz w:val="19"/>
+                <w:szCs w:val="19"/>
+                <w:lang w:bidi="ar-SA"/>
+              </w:rPr>
+              <w:t>lastDonateDate</w:t>
+            </w:r>
+            <w:proofErr w:type="spellEnd"/>
+            <w:r>
+              <w:rPr>
+                <w:rFonts w:ascii="Consolas" w:hAnsi="Consolas" w:cs="Consolas"/>
+                <w:i w:val="0"/>
+                <w:iCs w:val="0"/>
+                <w:sz w:val="19"/>
+                <w:szCs w:val="19"/>
+                <w:lang w:bidi="ar-SA"/>
+              </w:rPr>
+              <w:t xml:space="preserve"> { </w:t>
             </w:r>
             <w:r>
               <w:rPr>
@@ -10866,6 +11052,7 @@
               </w:rPr>
               <w:t xml:space="preserve"> </w:t>
             </w:r>
+            <w:proofErr w:type="spellStart"/>
             <w:r>
               <w:rPr>
                 <w:rFonts w:ascii="Consolas" w:hAnsi="Consolas" w:cs="Consolas"/>
@@ -10878,6 +11065,7 @@
               </w:rPr>
               <w:t>DateTime</w:t>
             </w:r>
+            <w:proofErr w:type="spellEnd"/>
             <w:r>
               <w:rPr>
                 <w:rFonts w:ascii="Consolas" w:hAnsi="Consolas" w:cs="Consolas"/>
@@ -10987,6 +11175,7 @@
                 <w:b/>
               </w:rPr>
             </w:pPr>
+            <w:proofErr w:type="spellStart"/>
             <w:r>
               <w:rPr>
                 <w:rFonts w:ascii="Consolas" w:hAnsi="Consolas" w:cs="Consolas"/>
@@ -11000,6 +11189,7 @@
               </w:rPr>
               <w:t>EventInfo</w:t>
             </w:r>
+            <w:proofErr w:type="spellEnd"/>
           </w:p>
         </w:tc>
       </w:tr>
@@ -11068,6 +11258,7 @@
               </w:rPr>
               <w:t xml:space="preserve"> </w:t>
             </w:r>
+            <w:proofErr w:type="spellStart"/>
             <w:r>
               <w:rPr>
                 <w:rFonts w:ascii="Consolas" w:hAnsi="Consolas" w:cs="Consolas"/>
@@ -11080,6 +11271,7 @@
               </w:rPr>
               <w:t>EventInfo</w:t>
             </w:r>
+            <w:proofErr w:type="spellEnd"/>
           </w:p>
           <w:p>
             <w:pPr>
@@ -11294,7 +11486,31 @@
                 <w:szCs w:val="19"/>
                 <w:lang w:bidi="ar-SA"/>
               </w:rPr>
-              <w:t xml:space="preserve"> eventTitle { </w:t>
+              <w:t xml:space="preserve"> </w:t>
+            </w:r>
+            <w:proofErr w:type="spellStart"/>
+            <w:r>
+              <w:rPr>
+                <w:rFonts w:ascii="Consolas" w:hAnsi="Consolas" w:cs="Consolas"/>
+                <w:i w:val="0"/>
+                <w:iCs w:val="0"/>
+                <w:sz w:val="19"/>
+                <w:szCs w:val="19"/>
+                <w:lang w:bidi="ar-SA"/>
+              </w:rPr>
+              <w:t>eventTitle</w:t>
+            </w:r>
+            <w:proofErr w:type="spellEnd"/>
+            <w:r>
+              <w:rPr>
+                <w:rFonts w:ascii="Consolas" w:hAnsi="Consolas" w:cs="Consolas"/>
+                <w:i w:val="0"/>
+                <w:iCs w:val="0"/>
+                <w:sz w:val="19"/>
+                <w:szCs w:val="19"/>
+                <w:lang w:bidi="ar-SA"/>
+              </w:rPr>
+              <w:t xml:space="preserve"> { </w:t>
             </w:r>
             <w:r>
               <w:rPr>
@@ -11391,6 +11607,7 @@
               </w:rPr>
               <w:t xml:space="preserve"> </w:t>
             </w:r>
+            <w:proofErr w:type="spellStart"/>
             <w:r>
               <w:rPr>
                 <w:rFonts w:ascii="Consolas" w:hAnsi="Consolas" w:cs="Consolas"/>
@@ -11403,16 +11620,41 @@
               </w:rPr>
               <w:t>DateTime</w:t>
             </w:r>
-            <w:r>
-              <w:rPr>
-                <w:rFonts w:ascii="Consolas" w:hAnsi="Consolas" w:cs="Consolas"/>
-                <w:i w:val="0"/>
-                <w:iCs w:val="0"/>
-                <w:sz w:val="19"/>
-                <w:szCs w:val="19"/>
-                <w:lang w:bidi="ar-SA"/>
-              </w:rPr>
-              <w:t xml:space="preserve"> eventDoe { </w:t>
+            <w:proofErr w:type="spellEnd"/>
+            <w:r>
+              <w:rPr>
+                <w:rFonts w:ascii="Consolas" w:hAnsi="Consolas" w:cs="Consolas"/>
+                <w:i w:val="0"/>
+                <w:iCs w:val="0"/>
+                <w:sz w:val="19"/>
+                <w:szCs w:val="19"/>
+                <w:lang w:bidi="ar-SA"/>
+              </w:rPr>
+              <w:t xml:space="preserve"> </w:t>
+            </w:r>
+            <w:proofErr w:type="spellStart"/>
+            <w:r>
+              <w:rPr>
+                <w:rFonts w:ascii="Consolas" w:hAnsi="Consolas" w:cs="Consolas"/>
+                <w:i w:val="0"/>
+                <w:iCs w:val="0"/>
+                <w:sz w:val="19"/>
+                <w:szCs w:val="19"/>
+                <w:lang w:bidi="ar-SA"/>
+              </w:rPr>
+              <w:t>eventDoe</w:t>
+            </w:r>
+            <w:proofErr w:type="spellEnd"/>
+            <w:r>
+              <w:rPr>
+                <w:rFonts w:ascii="Consolas" w:hAnsi="Consolas" w:cs="Consolas"/>
+                <w:i w:val="0"/>
+                <w:iCs w:val="0"/>
+                <w:sz w:val="19"/>
+                <w:szCs w:val="19"/>
+                <w:lang w:bidi="ar-SA"/>
+              </w:rPr>
+              <w:t xml:space="preserve"> { </w:t>
             </w:r>
             <w:r>
               <w:rPr>
@@ -11530,7 +11772,31 @@
                 <w:szCs w:val="19"/>
                 <w:lang w:bidi="ar-SA"/>
               </w:rPr>
-              <w:t xml:space="preserve"> eventVenue { </w:t>
+              <w:t xml:space="preserve"> </w:t>
+            </w:r>
+            <w:proofErr w:type="spellStart"/>
+            <w:r>
+              <w:rPr>
+                <w:rFonts w:ascii="Consolas" w:hAnsi="Consolas" w:cs="Consolas"/>
+                <w:i w:val="0"/>
+                <w:iCs w:val="0"/>
+                <w:sz w:val="19"/>
+                <w:szCs w:val="19"/>
+                <w:lang w:bidi="ar-SA"/>
+              </w:rPr>
+              <w:t>eventVenue</w:t>
+            </w:r>
+            <w:proofErr w:type="spellEnd"/>
+            <w:r>
+              <w:rPr>
+                <w:rFonts w:ascii="Consolas" w:hAnsi="Consolas" w:cs="Consolas"/>
+                <w:i w:val="0"/>
+                <w:iCs w:val="0"/>
+                <w:sz w:val="19"/>
+                <w:szCs w:val="19"/>
+                <w:lang w:bidi="ar-SA"/>
+              </w:rPr>
+              <w:t xml:space="preserve"> { </w:t>
             </w:r>
             <w:r>
               <w:rPr>
@@ -11648,7 +11914,31 @@
                 <w:szCs w:val="19"/>
                 <w:lang w:bidi="ar-SA"/>
               </w:rPr>
-              <w:t xml:space="preserve"> eventGoal { </w:t>
+              <w:t xml:space="preserve"> </w:t>
+            </w:r>
+            <w:proofErr w:type="spellStart"/>
+            <w:r>
+              <w:rPr>
+                <w:rFonts w:ascii="Consolas" w:hAnsi="Consolas" w:cs="Consolas"/>
+                <w:i w:val="0"/>
+                <w:iCs w:val="0"/>
+                <w:sz w:val="19"/>
+                <w:szCs w:val="19"/>
+                <w:lang w:bidi="ar-SA"/>
+              </w:rPr>
+              <w:t>eventGoal</w:t>
+            </w:r>
+            <w:proofErr w:type="spellEnd"/>
+            <w:r>
+              <w:rPr>
+                <w:rFonts w:ascii="Consolas" w:hAnsi="Consolas" w:cs="Consolas"/>
+                <w:i w:val="0"/>
+                <w:iCs w:val="0"/>
+                <w:sz w:val="19"/>
+                <w:szCs w:val="19"/>
+                <w:lang w:bidi="ar-SA"/>
+              </w:rPr>
+              <w:t xml:space="preserve"> { </w:t>
             </w:r>
             <w:r>
               <w:rPr>
@@ -11748,6 +12038,7 @@
                 <w:b/>
               </w:rPr>
             </w:pPr>
+            <w:proofErr w:type="spellStart"/>
             <w:r>
               <w:rPr>
                 <w:rFonts w:ascii="Consolas" w:hAnsi="Consolas" w:cs="Consolas"/>
@@ -11762,6 +12053,7 @@
               <w:lastRenderedPageBreak/>
               <w:t>ExpenseInfo</w:t>
             </w:r>
+            <w:proofErr w:type="spellEnd"/>
           </w:p>
         </w:tc>
       </w:tr>
@@ -11830,6 +12122,7 @@
               </w:rPr>
               <w:t xml:space="preserve"> </w:t>
             </w:r>
+            <w:proofErr w:type="spellStart"/>
             <w:r>
               <w:rPr>
                 <w:rFonts w:ascii="Consolas" w:hAnsi="Consolas" w:cs="Consolas"/>
@@ -11842,6 +12135,7 @@
               </w:rPr>
               <w:t>ExpenseInfo</w:t>
             </w:r>
+            <w:proofErr w:type="spellEnd"/>
           </w:p>
           <w:p>
             <w:pPr>
@@ -12153,6 +12447,7 @@
               </w:rPr>
               <w:t xml:space="preserve"> </w:t>
             </w:r>
+            <w:proofErr w:type="spellStart"/>
             <w:r>
               <w:rPr>
                 <w:rFonts w:ascii="Consolas" w:hAnsi="Consolas" w:cs="Consolas"/>
@@ -12165,6 +12460,7 @@
               </w:rPr>
               <w:t>DateTime</w:t>
             </w:r>
+            <w:proofErr w:type="spellEnd"/>
             <w:r>
               <w:rPr>
                 <w:rFonts w:ascii="Consolas" w:hAnsi="Consolas" w:cs="Consolas"/>
@@ -12292,7 +12588,31 @@
                 <w:szCs w:val="19"/>
                 <w:lang w:bidi="ar-SA"/>
               </w:rPr>
-              <w:t xml:space="preserve"> expensed_by { </w:t>
+              <w:t xml:space="preserve"> </w:t>
+            </w:r>
+            <w:proofErr w:type="spellStart"/>
+            <w:r>
+              <w:rPr>
+                <w:rFonts w:ascii="Consolas" w:hAnsi="Consolas" w:cs="Consolas"/>
+                <w:i w:val="0"/>
+                <w:iCs w:val="0"/>
+                <w:sz w:val="19"/>
+                <w:szCs w:val="19"/>
+                <w:lang w:bidi="ar-SA"/>
+              </w:rPr>
+              <w:t>expensed_by</w:t>
+            </w:r>
+            <w:proofErr w:type="spellEnd"/>
+            <w:r>
+              <w:rPr>
+                <w:rFonts w:ascii="Consolas" w:hAnsi="Consolas" w:cs="Consolas"/>
+                <w:i w:val="0"/>
+                <w:iCs w:val="0"/>
+                <w:sz w:val="19"/>
+                <w:szCs w:val="19"/>
+                <w:lang w:bidi="ar-SA"/>
+              </w:rPr>
+              <w:t xml:space="preserve"> { </w:t>
             </w:r>
             <w:r>
               <w:rPr>
@@ -12510,6 +12830,7 @@
                 <w:b/>
               </w:rPr>
             </w:pPr>
+            <w:proofErr w:type="spellStart"/>
             <w:r>
               <w:rPr>
                 <w:rFonts w:ascii="Consolas" w:hAnsi="Consolas" w:cs="Consolas"/>
@@ -12523,6 +12844,7 @@
               </w:rPr>
               <w:t>FundInfo</w:t>
             </w:r>
+            <w:proofErr w:type="spellEnd"/>
           </w:p>
         </w:tc>
       </w:tr>
@@ -12591,6 +12913,7 @@
               </w:rPr>
               <w:t xml:space="preserve"> </w:t>
             </w:r>
+            <w:proofErr w:type="spellStart"/>
             <w:r>
               <w:rPr>
                 <w:rFonts w:ascii="Consolas" w:hAnsi="Consolas" w:cs="Consolas"/>
@@ -12603,6 +12926,7 @@
               </w:rPr>
               <w:t>FundInfo</w:t>
             </w:r>
+            <w:proofErr w:type="spellEnd"/>
           </w:p>
           <w:p>
             <w:pPr>
@@ -12817,7 +13141,31 @@
                 <w:szCs w:val="19"/>
                 <w:lang w:bidi="ar-SA"/>
               </w:rPr>
-              <w:t xml:space="preserve"> wellwisher_name { </w:t>
+              <w:t xml:space="preserve"> </w:t>
+            </w:r>
+            <w:proofErr w:type="spellStart"/>
+            <w:r>
+              <w:rPr>
+                <w:rFonts w:ascii="Consolas" w:hAnsi="Consolas" w:cs="Consolas"/>
+                <w:i w:val="0"/>
+                <w:iCs w:val="0"/>
+                <w:sz w:val="19"/>
+                <w:szCs w:val="19"/>
+                <w:lang w:bidi="ar-SA"/>
+              </w:rPr>
+              <w:t>wellwisher_name</w:t>
+            </w:r>
+            <w:proofErr w:type="spellEnd"/>
+            <w:r>
+              <w:rPr>
+                <w:rFonts w:ascii="Consolas" w:hAnsi="Consolas" w:cs="Consolas"/>
+                <w:i w:val="0"/>
+                <w:iCs w:val="0"/>
+                <w:sz w:val="19"/>
+                <w:szCs w:val="19"/>
+                <w:lang w:bidi="ar-SA"/>
+              </w:rPr>
+              <w:t xml:space="preserve"> { </w:t>
             </w:r>
             <w:r>
               <w:rPr>
@@ -13032,6 +13380,7 @@
               </w:rPr>
               <w:t xml:space="preserve"> </w:t>
             </w:r>
+            <w:proofErr w:type="spellStart"/>
             <w:r>
               <w:rPr>
                 <w:rFonts w:ascii="Consolas" w:hAnsi="Consolas" w:cs="Consolas"/>
@@ -13044,16 +13393,41 @@
               </w:rPr>
               <w:t>DateTime</w:t>
             </w:r>
-            <w:r>
-              <w:rPr>
-                <w:rFonts w:ascii="Consolas" w:hAnsi="Consolas" w:cs="Consolas"/>
-                <w:i w:val="0"/>
-                <w:iCs w:val="0"/>
-                <w:sz w:val="19"/>
-                <w:szCs w:val="19"/>
-                <w:lang w:bidi="ar-SA"/>
-              </w:rPr>
-              <w:t xml:space="preserve"> dod { </w:t>
+            <w:proofErr w:type="spellEnd"/>
+            <w:r>
+              <w:rPr>
+                <w:rFonts w:ascii="Consolas" w:hAnsi="Consolas" w:cs="Consolas"/>
+                <w:i w:val="0"/>
+                <w:iCs w:val="0"/>
+                <w:sz w:val="19"/>
+                <w:szCs w:val="19"/>
+                <w:lang w:bidi="ar-SA"/>
+              </w:rPr>
+              <w:t xml:space="preserve"> </w:t>
+            </w:r>
+            <w:proofErr w:type="spellStart"/>
+            <w:r>
+              <w:rPr>
+                <w:rFonts w:ascii="Consolas" w:hAnsi="Consolas" w:cs="Consolas"/>
+                <w:i w:val="0"/>
+                <w:iCs w:val="0"/>
+                <w:sz w:val="19"/>
+                <w:szCs w:val="19"/>
+                <w:lang w:bidi="ar-SA"/>
+              </w:rPr>
+              <w:t>dod</w:t>
+            </w:r>
+            <w:proofErr w:type="spellEnd"/>
+            <w:r>
+              <w:rPr>
+                <w:rFonts w:ascii="Consolas" w:hAnsi="Consolas" w:cs="Consolas"/>
+                <w:i w:val="0"/>
+                <w:iCs w:val="0"/>
+                <w:sz w:val="19"/>
+                <w:szCs w:val="19"/>
+                <w:lang w:bidi="ar-SA"/>
+              </w:rPr>
+              <w:t xml:space="preserve"> { </w:t>
             </w:r>
             <w:r>
               <w:rPr>
@@ -13171,7 +13545,31 @@
                 <w:szCs w:val="19"/>
                 <w:lang w:bidi="ar-SA"/>
               </w:rPr>
-              <w:t xml:space="preserve"> received_by { </w:t>
+              <w:t xml:space="preserve"> </w:t>
+            </w:r>
+            <w:proofErr w:type="spellStart"/>
+            <w:r>
+              <w:rPr>
+                <w:rFonts w:ascii="Consolas" w:hAnsi="Consolas" w:cs="Consolas"/>
+                <w:i w:val="0"/>
+                <w:iCs w:val="0"/>
+                <w:sz w:val="19"/>
+                <w:szCs w:val="19"/>
+                <w:lang w:bidi="ar-SA"/>
+              </w:rPr>
+              <w:t>received_by</w:t>
+            </w:r>
+            <w:proofErr w:type="spellEnd"/>
+            <w:r>
+              <w:rPr>
+                <w:rFonts w:ascii="Consolas" w:hAnsi="Consolas" w:cs="Consolas"/>
+                <w:i w:val="0"/>
+                <w:iCs w:val="0"/>
+                <w:sz w:val="19"/>
+                <w:szCs w:val="19"/>
+                <w:lang w:bidi="ar-SA"/>
+              </w:rPr>
+              <w:t xml:space="preserve"> { </w:t>
             </w:r>
             <w:r>
               <w:rPr>
@@ -13389,6 +13787,7 @@
                 <w:b/>
               </w:rPr>
             </w:pPr>
+            <w:proofErr w:type="spellStart"/>
             <w:r>
               <w:rPr>
                 <w:rFonts w:ascii="Consolas" w:hAnsi="Consolas" w:cs="Consolas"/>
@@ -13402,6 +13801,7 @@
               </w:rPr>
               <w:t>MemberInfo</w:t>
             </w:r>
+            <w:proofErr w:type="spellEnd"/>
           </w:p>
         </w:tc>
       </w:tr>
@@ -13470,6 +13870,7 @@
               </w:rPr>
               <w:t xml:space="preserve"> </w:t>
             </w:r>
+            <w:proofErr w:type="spellStart"/>
             <w:r>
               <w:rPr>
                 <w:rFonts w:ascii="Consolas" w:hAnsi="Consolas" w:cs="Consolas"/>
@@ -13482,6 +13883,7 @@
               </w:rPr>
               <w:t>MemberInfo</w:t>
             </w:r>
+            <w:proofErr w:type="spellEnd"/>
           </w:p>
           <w:p>
             <w:pPr>
@@ -13793,6 +14195,7 @@
               </w:rPr>
               <w:t xml:space="preserve"> </w:t>
             </w:r>
+            <w:proofErr w:type="spellStart"/>
             <w:r>
               <w:rPr>
                 <w:rFonts w:ascii="Consolas" w:hAnsi="Consolas" w:cs="Consolas"/>
@@ -13805,16 +14208,41 @@
               </w:rPr>
               <w:t>DateTime</w:t>
             </w:r>
-            <w:r>
-              <w:rPr>
-                <w:rFonts w:ascii="Consolas" w:hAnsi="Consolas" w:cs="Consolas"/>
-                <w:i w:val="0"/>
-                <w:iCs w:val="0"/>
-                <w:sz w:val="19"/>
-                <w:szCs w:val="19"/>
-                <w:lang w:bidi="ar-SA"/>
-              </w:rPr>
-              <w:t xml:space="preserve"> doj { </w:t>
+            <w:proofErr w:type="spellEnd"/>
+            <w:r>
+              <w:rPr>
+                <w:rFonts w:ascii="Consolas" w:hAnsi="Consolas" w:cs="Consolas"/>
+                <w:i w:val="0"/>
+                <w:iCs w:val="0"/>
+                <w:sz w:val="19"/>
+                <w:szCs w:val="19"/>
+                <w:lang w:bidi="ar-SA"/>
+              </w:rPr>
+              <w:t xml:space="preserve"> </w:t>
+            </w:r>
+            <w:proofErr w:type="spellStart"/>
+            <w:r>
+              <w:rPr>
+                <w:rFonts w:ascii="Consolas" w:hAnsi="Consolas" w:cs="Consolas"/>
+                <w:i w:val="0"/>
+                <w:iCs w:val="0"/>
+                <w:sz w:val="19"/>
+                <w:szCs w:val="19"/>
+                <w:lang w:bidi="ar-SA"/>
+              </w:rPr>
+              <w:t>doj</w:t>
+            </w:r>
+            <w:proofErr w:type="spellEnd"/>
+            <w:r>
+              <w:rPr>
+                <w:rFonts w:ascii="Consolas" w:hAnsi="Consolas" w:cs="Consolas"/>
+                <w:i w:val="0"/>
+                <w:iCs w:val="0"/>
+                <w:sz w:val="19"/>
+                <w:szCs w:val="19"/>
+                <w:lang w:bidi="ar-SA"/>
+              </w:rPr>
+              <w:t xml:space="preserve"> { </w:t>
             </w:r>
             <w:r>
               <w:rPr>
@@ -14150,6 +14578,7 @@
                 <w:b/>
               </w:rPr>
             </w:pPr>
+            <w:proofErr w:type="spellStart"/>
             <w:r>
               <w:rPr>
                 <w:rFonts w:ascii="Consolas" w:hAnsi="Consolas" w:cs="Consolas"/>
@@ -14163,6 +14592,7 @@
               </w:rPr>
               <w:t>PatientInfo</w:t>
             </w:r>
+            <w:proofErr w:type="spellEnd"/>
           </w:p>
         </w:tc>
       </w:tr>
@@ -14231,6 +14661,7 @@
               </w:rPr>
               <w:t xml:space="preserve"> </w:t>
             </w:r>
+            <w:proofErr w:type="spellStart"/>
             <w:r>
               <w:rPr>
                 <w:rFonts w:ascii="Consolas" w:hAnsi="Consolas" w:cs="Consolas"/>
@@ -14243,6 +14674,7 @@
               </w:rPr>
               <w:t>PatientInfo</w:t>
             </w:r>
+            <w:proofErr w:type="spellEnd"/>
           </w:p>
           <w:p>
             <w:pPr>
@@ -14575,7 +15007,31 @@
                 <w:szCs w:val="19"/>
                 <w:lang w:bidi="ar-SA"/>
               </w:rPr>
-              <w:t xml:space="preserve"> bloodGroup { </w:t>
+              <w:t xml:space="preserve"> </w:t>
+            </w:r>
+            <w:proofErr w:type="spellStart"/>
+            <w:r>
+              <w:rPr>
+                <w:rFonts w:ascii="Consolas" w:hAnsi="Consolas" w:cs="Consolas"/>
+                <w:i w:val="0"/>
+                <w:iCs w:val="0"/>
+                <w:sz w:val="19"/>
+                <w:szCs w:val="19"/>
+                <w:lang w:bidi="ar-SA"/>
+              </w:rPr>
+              <w:t>bloodGroup</w:t>
+            </w:r>
+            <w:proofErr w:type="spellEnd"/>
+            <w:r>
+              <w:rPr>
+                <w:rFonts w:ascii="Consolas" w:hAnsi="Consolas" w:cs="Consolas"/>
+                <w:i w:val="0"/>
+                <w:iCs w:val="0"/>
+                <w:sz w:val="19"/>
+                <w:szCs w:val="19"/>
+                <w:lang w:bidi="ar-SA"/>
+              </w:rPr>
+              <w:t xml:space="preserve"> { </w:t>
             </w:r>
             <w:r>
               <w:rPr>
@@ -14672,6 +15128,7 @@
               </w:rPr>
               <w:t xml:space="preserve"> </w:t>
             </w:r>
+            <w:proofErr w:type="spellStart"/>
             <w:r>
               <w:rPr>
                 <w:rFonts w:ascii="Consolas" w:hAnsi="Consolas" w:cs="Consolas"/>
@@ -14684,6 +15141,7 @@
               </w:rPr>
               <w:t>int</w:t>
             </w:r>
+            <w:proofErr w:type="spellEnd"/>
             <w:r>
               <w:rPr>
                 <w:rFonts w:ascii="Consolas" w:hAnsi="Consolas" w:cs="Consolas"/>
@@ -15047,7 +15505,31 @@
                 <w:szCs w:val="19"/>
                 <w:lang w:bidi="ar-SA"/>
               </w:rPr>
-              <w:t xml:space="preserve"> admittedAddress { </w:t>
+              <w:t xml:space="preserve"> </w:t>
+            </w:r>
+            <w:proofErr w:type="spellStart"/>
+            <w:r>
+              <w:rPr>
+                <w:rFonts w:ascii="Consolas" w:hAnsi="Consolas" w:cs="Consolas"/>
+                <w:i w:val="0"/>
+                <w:iCs w:val="0"/>
+                <w:sz w:val="19"/>
+                <w:szCs w:val="19"/>
+                <w:lang w:bidi="ar-SA"/>
+              </w:rPr>
+              <w:t>admittedAddress</w:t>
+            </w:r>
+            <w:proofErr w:type="spellEnd"/>
+            <w:r>
+              <w:rPr>
+                <w:rFonts w:ascii="Consolas" w:hAnsi="Consolas" w:cs="Consolas"/>
+                <w:i w:val="0"/>
+                <w:iCs w:val="0"/>
+                <w:sz w:val="19"/>
+                <w:szCs w:val="19"/>
+                <w:lang w:bidi="ar-SA"/>
+              </w:rPr>
+              <w:t xml:space="preserve"> { </w:t>
             </w:r>
             <w:r>
               <w:rPr>
@@ -15144,6 +15626,7 @@
               </w:rPr>
               <w:t xml:space="preserve"> </w:t>
             </w:r>
+            <w:proofErr w:type="spellStart"/>
             <w:r>
               <w:rPr>
                 <w:rFonts w:ascii="Consolas" w:hAnsi="Consolas" w:cs="Consolas"/>
@@ -15156,16 +15639,41 @@
               </w:rPr>
               <w:t>DateTime</w:t>
             </w:r>
-            <w:r>
-              <w:rPr>
-                <w:rFonts w:ascii="Consolas" w:hAnsi="Consolas" w:cs="Consolas"/>
-                <w:i w:val="0"/>
-                <w:iCs w:val="0"/>
-                <w:sz w:val="19"/>
-                <w:szCs w:val="19"/>
-                <w:lang w:bidi="ar-SA"/>
-              </w:rPr>
-              <w:t xml:space="preserve"> expectedDate { </w:t>
+            <w:proofErr w:type="spellEnd"/>
+            <w:r>
+              <w:rPr>
+                <w:rFonts w:ascii="Consolas" w:hAnsi="Consolas" w:cs="Consolas"/>
+                <w:i w:val="0"/>
+                <w:iCs w:val="0"/>
+                <w:sz w:val="19"/>
+                <w:szCs w:val="19"/>
+                <w:lang w:bidi="ar-SA"/>
+              </w:rPr>
+              <w:t xml:space="preserve"> </w:t>
+            </w:r>
+            <w:proofErr w:type="spellStart"/>
+            <w:r>
+              <w:rPr>
+                <w:rFonts w:ascii="Consolas" w:hAnsi="Consolas" w:cs="Consolas"/>
+                <w:i w:val="0"/>
+                <w:iCs w:val="0"/>
+                <w:sz w:val="19"/>
+                <w:szCs w:val="19"/>
+                <w:lang w:bidi="ar-SA"/>
+              </w:rPr>
+              <w:t>expectedDate</w:t>
+            </w:r>
+            <w:proofErr w:type="spellEnd"/>
+            <w:r>
+              <w:rPr>
+                <w:rFonts w:ascii="Consolas" w:hAnsi="Consolas" w:cs="Consolas"/>
+                <w:i w:val="0"/>
+                <w:iCs w:val="0"/>
+                <w:sz w:val="19"/>
+                <w:szCs w:val="19"/>
+                <w:lang w:bidi="ar-SA"/>
+              </w:rPr>
+              <w:t xml:space="preserve"> { </w:t>
             </w:r>
             <w:r>
               <w:rPr>
@@ -15283,7 +15791,31 @@
                 <w:szCs w:val="19"/>
                 <w:lang w:bidi="ar-SA"/>
               </w:rPr>
-              <w:t xml:space="preserve"> assignedDonor { </w:t>
+              <w:t xml:space="preserve"> </w:t>
+            </w:r>
+            <w:proofErr w:type="spellStart"/>
+            <w:r>
+              <w:rPr>
+                <w:rFonts w:ascii="Consolas" w:hAnsi="Consolas" w:cs="Consolas"/>
+                <w:i w:val="0"/>
+                <w:iCs w:val="0"/>
+                <w:sz w:val="19"/>
+                <w:szCs w:val="19"/>
+                <w:lang w:bidi="ar-SA"/>
+              </w:rPr>
+              <w:t>assignedDonor</w:t>
+            </w:r>
+            <w:proofErr w:type="spellEnd"/>
+            <w:r>
+              <w:rPr>
+                <w:rFonts w:ascii="Consolas" w:hAnsi="Consolas" w:cs="Consolas"/>
+                <w:i w:val="0"/>
+                <w:iCs w:val="0"/>
+                <w:sz w:val="19"/>
+                <w:szCs w:val="19"/>
+                <w:lang w:bidi="ar-SA"/>
+              </w:rPr>
+              <w:t xml:space="preserve"> { </w:t>
             </w:r>
             <w:r>
               <w:rPr>
@@ -15401,7 +15933,31 @@
                 <w:szCs w:val="19"/>
                 <w:lang w:bidi="ar-SA"/>
               </w:rPr>
-              <w:t xml:space="preserve"> donorContact { </w:t>
+              <w:t xml:space="preserve"> </w:t>
+            </w:r>
+            <w:proofErr w:type="spellStart"/>
+            <w:r>
+              <w:rPr>
+                <w:rFonts w:ascii="Consolas" w:hAnsi="Consolas" w:cs="Consolas"/>
+                <w:i w:val="0"/>
+                <w:iCs w:val="0"/>
+                <w:sz w:val="19"/>
+                <w:szCs w:val="19"/>
+                <w:lang w:bidi="ar-SA"/>
+              </w:rPr>
+              <w:t>donorContact</w:t>
+            </w:r>
+            <w:proofErr w:type="spellEnd"/>
+            <w:r>
+              <w:rPr>
+                <w:rFonts w:ascii="Consolas" w:hAnsi="Consolas" w:cs="Consolas"/>
+                <w:i w:val="0"/>
+                <w:iCs w:val="0"/>
+                <w:sz w:val="19"/>
+                <w:szCs w:val="19"/>
+                <w:lang w:bidi="ar-SA"/>
+              </w:rPr>
+              <w:t xml:space="preserve"> { </w:t>
             </w:r>
             <w:r>
               <w:rPr>
@@ -15516,6 +16072,7 @@
                 <w:b/>
               </w:rPr>
             </w:pPr>
+            <w:proofErr w:type="spellStart"/>
             <w:r>
               <w:rPr>
                 <w:rFonts w:ascii="Consolas" w:hAnsi="Consolas" w:cs="Consolas"/>
@@ -15529,6 +16086,7 @@
               </w:rPr>
               <w:t>TodoInfo</w:t>
             </w:r>
+            <w:proofErr w:type="spellEnd"/>
           </w:p>
         </w:tc>
       </w:tr>
@@ -15598,6 +16156,7 @@
               </w:rPr>
               <w:t xml:space="preserve"> </w:t>
             </w:r>
+            <w:proofErr w:type="spellStart"/>
             <w:r>
               <w:rPr>
                 <w:rFonts w:ascii="Consolas" w:hAnsi="Consolas" w:cs="Consolas"/>
@@ -15610,6 +16169,7 @@
               </w:rPr>
               <w:t>TodoInfo</w:t>
             </w:r>
+            <w:proofErr w:type="spellEnd"/>
           </w:p>
           <w:p>
             <w:pPr>
@@ -15803,6 +16363,7 @@
               </w:rPr>
               <w:t xml:space="preserve"> </w:t>
             </w:r>
+            <w:proofErr w:type="spellStart"/>
             <w:r>
               <w:rPr>
                 <w:rFonts w:ascii="Consolas" w:hAnsi="Consolas" w:cs="Consolas"/>
@@ -15815,6 +16376,7 @@
               </w:rPr>
               <w:t>DateTime</w:t>
             </w:r>
+            <w:proofErr w:type="spellEnd"/>
             <w:r>
               <w:rPr>
                 <w:rFonts w:ascii="Consolas" w:hAnsi="Consolas" w:cs="Consolas"/>
@@ -16042,6 +16604,7 @@
                 <w:b/>
               </w:rPr>
             </w:pPr>
+            <w:proofErr w:type="spellStart"/>
             <w:r>
               <w:rPr>
                 <w:rFonts w:ascii="Consolas" w:hAnsi="Consolas" w:cs="Consolas"/>
@@ -16055,6 +16618,7 @@
               </w:rPr>
               <w:t>WellWisherInfo</w:t>
             </w:r>
+            <w:proofErr w:type="spellEnd"/>
           </w:p>
         </w:tc>
       </w:tr>
@@ -16123,6 +16687,7 @@
               </w:rPr>
               <w:t xml:space="preserve"> </w:t>
             </w:r>
+            <w:proofErr w:type="spellStart"/>
             <w:r>
               <w:rPr>
                 <w:rFonts w:ascii="Consolas" w:hAnsi="Consolas" w:cs="Consolas"/>
@@ -16135,6 +16700,7 @@
               </w:rPr>
               <w:t>WellWisherInfo</w:t>
             </w:r>
+            <w:proofErr w:type="spellEnd"/>
           </w:p>
           <w:p>
             <w:pPr>
@@ -16564,6 +17130,7 @@
               </w:rPr>
               <w:t xml:space="preserve"> </w:t>
             </w:r>
+            <w:proofErr w:type="spellStart"/>
             <w:r>
               <w:rPr>
                 <w:rFonts w:ascii="Consolas" w:hAnsi="Consolas" w:cs="Consolas"/>
@@ -16576,16 +17143,41 @@
               </w:rPr>
               <w:t>DateTime</w:t>
             </w:r>
-            <w:r>
-              <w:rPr>
-                <w:rFonts w:ascii="Consolas" w:hAnsi="Consolas" w:cs="Consolas"/>
-                <w:i w:val="0"/>
-                <w:iCs w:val="0"/>
-                <w:sz w:val="19"/>
-                <w:szCs w:val="19"/>
-                <w:lang w:bidi="ar-SA"/>
-              </w:rPr>
-              <w:t xml:space="preserve"> doj { </w:t>
+            <w:proofErr w:type="spellEnd"/>
+            <w:r>
+              <w:rPr>
+                <w:rFonts w:ascii="Consolas" w:hAnsi="Consolas" w:cs="Consolas"/>
+                <w:i w:val="0"/>
+                <w:iCs w:val="0"/>
+                <w:sz w:val="19"/>
+                <w:szCs w:val="19"/>
+                <w:lang w:bidi="ar-SA"/>
+              </w:rPr>
+              <w:t xml:space="preserve"> </w:t>
+            </w:r>
+            <w:proofErr w:type="spellStart"/>
+            <w:r>
+              <w:rPr>
+                <w:rFonts w:ascii="Consolas" w:hAnsi="Consolas" w:cs="Consolas"/>
+                <w:i w:val="0"/>
+                <w:iCs w:val="0"/>
+                <w:sz w:val="19"/>
+                <w:szCs w:val="19"/>
+                <w:lang w:bidi="ar-SA"/>
+              </w:rPr>
+              <w:t>doj</w:t>
+            </w:r>
+            <w:proofErr w:type="spellEnd"/>
+            <w:r>
+              <w:rPr>
+                <w:rFonts w:ascii="Consolas" w:hAnsi="Consolas" w:cs="Consolas"/>
+                <w:i w:val="0"/>
+                <w:iCs w:val="0"/>
+                <w:sz w:val="19"/>
+                <w:szCs w:val="19"/>
+                <w:lang w:bidi="ar-SA"/>
+              </w:rPr>
+              <w:t xml:space="preserve"> { </w:t>
             </w:r>
             <w:r>
               <w:rPr>
@@ -17650,7 +18242,7 @@
       </w:r>
     </w:p>
     <w:sectPr>
-      <w:footerReference w:type="default" r:id="rId23"/>
+      <w:footerReference w:type="default" r:id="rId24"/>
       <w:pgSz w:w="12240" w:h="15840"/>
       <w:pgMar w:top="1440" w:right="1440" w:bottom="1440" w:left="1440" w:header="720" w:footer="720" w:gutter="0"/>
       <w:pgBorders w:offsetFrom="page">
@@ -17762,7 +18354,7 @@
                         <w:sz w:val="72"/>
                         <w:szCs w:val="72"/>
                       </w:rPr>
-                      <w:t>16</w:t>
+                      <w:t>14</w:t>
                     </w:r>
                     <w:r>
                       <w:rPr>
@@ -24969,7 +25561,7 @@
 </file>
 
 <file path=customXml/itemProps1.xml><?xml version="1.0" encoding="utf-8"?>
-<ds:datastoreItem xmlns:ds="http://schemas.openxmlformats.org/officeDocument/2006/customXml" ds:itemID="{75538A48-6AEA-4F49-A14C-5833387EDECE}">
+<ds:datastoreItem xmlns:ds="http://schemas.openxmlformats.org/officeDocument/2006/customXml" ds:itemID="{138D9750-8B43-4D97-B2ED-EA0577A3D670}">
   <ds:schemaRefs>
     <ds:schemaRef ds:uri="http://schemas.openxmlformats.org/officeDocument/2006/bibliography"/>
   </ds:schemaRefs>

</xml_diff>

<commit_message>
Removed password for database
</commit_message>
<xml_diff>
--- a/report/BDMS-Synopsis.docx
+++ b/report/BDMS-Synopsis.docx
@@ -208,7 +208,25 @@
               <w:sz w:val="24"/>
               <w:szCs w:val="24"/>
             </w:rPr>
-            <w:t>DIPANWITA DEY(105136520)</w:t>
+            <w:t xml:space="preserve">DIPANWITA </w:t>
+          </w:r>
+          <w:proofErr w:type="gramStart"/>
+          <w:r>
+            <w:rPr>
+              <w:b/>
+              <w:sz w:val="24"/>
+              <w:szCs w:val="24"/>
+            </w:rPr>
+            <w:t>DEY(</w:t>
+          </w:r>
+          <w:proofErr w:type="gramEnd"/>
+          <w:r>
+            <w:rPr>
+              <w:b/>
+              <w:sz w:val="24"/>
+              <w:szCs w:val="24"/>
+            </w:rPr>
+            <w:t>105136520)</w:t>
           </w:r>
         </w:p>
         <w:p/>
@@ -3732,7 +3750,7 @@
                     <a:blip r:embed="rId8" cstate="print">
                       <a:extLst>
                         <a:ext uri="{28A0092B-C50C-407E-A947-70E740481C1C}">
-                          <a14:useLocalDpi xmlns:a14="http://schemas.microsoft.com/office/drawing/2010/main" xmlns:wps="http://schemas.microsoft.com/office/word/2010/wordprocessingShape" xmlns:wpi="http://schemas.microsoft.com/office/word/2010/wordprocessingInk" xmlns:wpg="http://schemas.microsoft.com/office/word/2010/wordprocessingGroup" xmlns:w14="http://schemas.microsoft.com/office/word/2010/wordml" xmlns:w="http://schemas.openxmlformats.org/wordprocessingml/2006/main" xmlns:w10="urn:schemas-microsoft-com:office:word" xmlns:wp14="http://schemas.microsoft.com/office/word/2010/wordprocessingDrawing" xmlns:v="urn:schemas-microsoft-com:vml" xmlns:o="urn:schemas-microsoft-com:office:office" xmlns:mc="http://schemas.openxmlformats.org/markup-compatibility/2006" xmlns:wpc="http://schemas.microsoft.com/office/word/2010/wordprocessingCanvas" xmlns="" val="0"/>
+                          <a14:useLocalDpi xmlns="" xmlns:wpc="http://schemas.microsoft.com/office/word/2010/wordprocessingCanvas" xmlns:mc="http://schemas.openxmlformats.org/markup-compatibility/2006" xmlns:o="urn:schemas-microsoft-com:office:office" xmlns:v="urn:schemas-microsoft-com:vml" xmlns:wp14="http://schemas.microsoft.com/office/word/2010/wordprocessingDrawing" xmlns:w10="urn:schemas-microsoft-com:office:word" xmlns:w="http://schemas.openxmlformats.org/wordprocessingml/2006/main" xmlns:w14="http://schemas.microsoft.com/office/word/2010/wordml" xmlns:wpg="http://schemas.microsoft.com/office/word/2010/wordprocessingGroup" xmlns:wpi="http://schemas.microsoft.com/office/word/2010/wordprocessingInk" xmlns:wps="http://schemas.microsoft.com/office/word/2010/wordprocessingShape" xmlns:a14="http://schemas.microsoft.com/office/drawing/2010/main" val="0"/>
                         </a:ext>
                       </a:extLst>
                     </a:blip>
@@ -4121,7 +4139,31 @@
           <w:szCs w:val="24"/>
           <w:lang w:eastAsia="en-IN"/>
         </w:rPr>
-        <w:t>:  MySQL 5.5.15</w:t>
+        <w:t xml:space="preserve">:  </w:t>
+      </w:r>
+      <w:proofErr w:type="spellStart"/>
+      <w:r>
+        <w:rPr>
+          <w:rFonts w:ascii="Times New Roman" w:eastAsia="Times New Roman" w:hAnsi="Times New Roman" w:cs="Times New Roman"/>
+          <w:i w:val="0"/>
+          <w:color w:val="222222"/>
+          <w:sz w:val="24"/>
+          <w:szCs w:val="24"/>
+          <w:lang w:eastAsia="en-IN"/>
+        </w:rPr>
+        <w:t>MySQL</w:t>
+      </w:r>
+      <w:proofErr w:type="spellEnd"/>
+      <w:r>
+        <w:rPr>
+          <w:rFonts w:ascii="Times New Roman" w:eastAsia="Times New Roman" w:hAnsi="Times New Roman" w:cs="Times New Roman"/>
+          <w:i w:val="0"/>
+          <w:color w:val="222222"/>
+          <w:sz w:val="24"/>
+          <w:szCs w:val="24"/>
+          <w:lang w:eastAsia="en-IN"/>
+        </w:rPr>
+        <w:t xml:space="preserve"> 5.5.15</w:t>
       </w:r>
     </w:p>
     <w:p>
@@ -4961,7 +5003,7 @@
                     <a:blip r:embed="rId9" cstate="print">
                       <a:extLst>
                         <a:ext uri="{28A0092B-C50C-407E-A947-70E740481C1C}">
-                          <a14:useLocalDpi xmlns:a14="http://schemas.microsoft.com/office/drawing/2010/main" xmlns:wps="http://schemas.microsoft.com/office/word/2010/wordprocessingShape" xmlns:wpi="http://schemas.microsoft.com/office/word/2010/wordprocessingInk" xmlns:wpg="http://schemas.microsoft.com/office/word/2010/wordprocessingGroup" xmlns:w14="http://schemas.microsoft.com/office/word/2010/wordml" xmlns:w="http://schemas.openxmlformats.org/wordprocessingml/2006/main" xmlns:w10="urn:schemas-microsoft-com:office:word" xmlns:wp14="http://schemas.microsoft.com/office/word/2010/wordprocessingDrawing" xmlns:v="urn:schemas-microsoft-com:vml" xmlns:o="urn:schemas-microsoft-com:office:office" xmlns:mc="http://schemas.openxmlformats.org/markup-compatibility/2006" xmlns:wpc="http://schemas.microsoft.com/office/word/2010/wordprocessingCanvas" xmlns="" val="0"/>
+                          <a14:useLocalDpi xmlns="" xmlns:wpc="http://schemas.microsoft.com/office/word/2010/wordprocessingCanvas" xmlns:mc="http://schemas.openxmlformats.org/markup-compatibility/2006" xmlns:o="urn:schemas-microsoft-com:office:office" xmlns:v="urn:schemas-microsoft-com:vml" xmlns:wp14="http://schemas.microsoft.com/office/word/2010/wordprocessingDrawing" xmlns:w10="urn:schemas-microsoft-com:office:word" xmlns:w="http://schemas.openxmlformats.org/wordprocessingml/2006/main" xmlns:w14="http://schemas.microsoft.com/office/word/2010/wordml" xmlns:wpg="http://schemas.microsoft.com/office/word/2010/wordprocessingGroup" xmlns:wpi="http://schemas.microsoft.com/office/word/2010/wordprocessingInk" xmlns:wps="http://schemas.microsoft.com/office/word/2010/wordprocessingShape" xmlns:a14="http://schemas.microsoft.com/office/drawing/2010/main" val="0"/>
                         </a:ext>
                       </a:extLst>
                     </a:blip>
@@ -7369,6 +7411,7 @@
         </w:rPr>
         <w:t xml:space="preserve"> </w:t>
       </w:r>
+      <w:proofErr w:type="spellStart"/>
       <w:r>
         <w:rPr>
           <w:rFonts w:ascii="Times New Roman" w:eastAsia="Times New Roman" w:hAnsi="Times New Roman" w:cs="Times New Roman"/>
@@ -7391,6 +7434,7 @@
         </w:rPr>
         <w:t>SQL</w:t>
       </w:r>
+      <w:proofErr w:type="spellEnd"/>
     </w:p>
     <w:p>
       <w:pPr>
@@ -7420,6 +7464,7 @@
         <w:lastRenderedPageBreak/>
         <w:t xml:space="preserve">Database Tool: </w:t>
       </w:r>
+      <w:proofErr w:type="spellStart"/>
       <w:r>
         <w:rPr>
           <w:rFonts w:ascii="Times New Roman" w:eastAsia="Times New Roman" w:hAnsi="Times New Roman" w:cs="Times New Roman"/>
@@ -7440,7 +7485,19 @@
           <w:szCs w:val="24"/>
           <w:lang w:eastAsia="en-IN"/>
         </w:rPr>
-        <w:t>SQL workbench CE</w:t>
+        <w:t>SQL</w:t>
+      </w:r>
+      <w:proofErr w:type="spellEnd"/>
+      <w:r>
+        <w:rPr>
+          <w:rFonts w:ascii="Times New Roman" w:eastAsia="Times New Roman" w:hAnsi="Times New Roman" w:cs="Times New Roman"/>
+          <w:i w:val="0"/>
+          <w:color w:val="222222"/>
+          <w:sz w:val="24"/>
+          <w:szCs w:val="24"/>
+          <w:lang w:eastAsia="en-IN"/>
+        </w:rPr>
+        <w:t xml:space="preserve"> workbench CE</w:t>
       </w:r>
     </w:p>
     <w:p>
@@ -7608,7 +7665,7 @@
                     <a:blip r:embed="rId10" cstate="print">
                       <a:extLst>
                         <a:ext uri="{28A0092B-C50C-407E-A947-70E740481C1C}">
-                          <a14:useLocalDpi xmlns:a14="http://schemas.microsoft.com/office/drawing/2010/main" xmlns:wps="http://schemas.microsoft.com/office/word/2010/wordprocessingShape" xmlns:wpi="http://schemas.microsoft.com/office/word/2010/wordprocessingInk" xmlns:wpg="http://schemas.microsoft.com/office/word/2010/wordprocessingGroup" xmlns:w14="http://schemas.microsoft.com/office/word/2010/wordml" xmlns:w="http://schemas.openxmlformats.org/wordprocessingml/2006/main" xmlns:w10="urn:schemas-microsoft-com:office:word" xmlns:wp14="http://schemas.microsoft.com/office/word/2010/wordprocessingDrawing" xmlns:v="urn:schemas-microsoft-com:vml" xmlns:o="urn:schemas-microsoft-com:office:office" xmlns:mc="http://schemas.openxmlformats.org/markup-compatibility/2006" xmlns:wpc="http://schemas.microsoft.com/office/word/2010/wordprocessingCanvas" xmlns="" val="0"/>
+                          <a14:useLocalDpi xmlns="" xmlns:wpc="http://schemas.microsoft.com/office/word/2010/wordprocessingCanvas" xmlns:mc="http://schemas.openxmlformats.org/markup-compatibility/2006" xmlns:o="urn:schemas-microsoft-com:office:office" xmlns:v="urn:schemas-microsoft-com:vml" xmlns:wp14="http://schemas.microsoft.com/office/word/2010/wordprocessingDrawing" xmlns:w10="urn:schemas-microsoft-com:office:word" xmlns:w="http://schemas.openxmlformats.org/wordprocessingml/2006/main" xmlns:w14="http://schemas.microsoft.com/office/word/2010/wordml" xmlns:wpg="http://schemas.microsoft.com/office/word/2010/wordprocessingGroup" xmlns:wpi="http://schemas.microsoft.com/office/word/2010/wordprocessingInk" xmlns:wps="http://schemas.microsoft.com/office/word/2010/wordprocessingShape" xmlns:a14="http://schemas.microsoft.com/office/drawing/2010/main" val="0"/>
                         </a:ext>
                       </a:extLst>
                     </a:blip>
@@ -7683,7 +7740,7 @@
                     <a:blip r:embed="rId11" cstate="print">
                       <a:extLst>
                         <a:ext uri="{28A0092B-C50C-407E-A947-70E740481C1C}">
-                          <a14:useLocalDpi xmlns:a14="http://schemas.microsoft.com/office/drawing/2010/main" xmlns:wps="http://schemas.microsoft.com/office/word/2010/wordprocessingShape" xmlns:wpi="http://schemas.microsoft.com/office/word/2010/wordprocessingInk" xmlns:wpg="http://schemas.microsoft.com/office/word/2010/wordprocessingGroup" xmlns:w14="http://schemas.microsoft.com/office/word/2010/wordml" xmlns:w="http://schemas.openxmlformats.org/wordprocessingml/2006/main" xmlns:w10="urn:schemas-microsoft-com:office:word" xmlns:wp14="http://schemas.microsoft.com/office/word/2010/wordprocessingDrawing" xmlns:v="urn:schemas-microsoft-com:vml" xmlns:o="urn:schemas-microsoft-com:office:office" xmlns:mc="http://schemas.openxmlformats.org/markup-compatibility/2006" xmlns:wpc="http://schemas.microsoft.com/office/word/2010/wordprocessingCanvas" xmlns="" val="0"/>
+                          <a14:useLocalDpi xmlns="" xmlns:wpc="http://schemas.microsoft.com/office/word/2010/wordprocessingCanvas" xmlns:mc="http://schemas.openxmlformats.org/markup-compatibility/2006" xmlns:o="urn:schemas-microsoft-com:office:office" xmlns:v="urn:schemas-microsoft-com:vml" xmlns:wp14="http://schemas.microsoft.com/office/word/2010/wordprocessingDrawing" xmlns:w10="urn:schemas-microsoft-com:office:word" xmlns:w="http://schemas.openxmlformats.org/wordprocessingml/2006/main" xmlns:w14="http://schemas.microsoft.com/office/word/2010/wordml" xmlns:wpg="http://schemas.microsoft.com/office/word/2010/wordprocessingGroup" xmlns:wpi="http://schemas.microsoft.com/office/word/2010/wordprocessingInk" xmlns:wps="http://schemas.microsoft.com/office/word/2010/wordprocessingShape" xmlns:a14="http://schemas.microsoft.com/office/drawing/2010/main" val="0"/>
                         </a:ext>
                       </a:extLst>
                     </a:blip>
@@ -7750,7 +7807,7 @@
                     <a:blip r:embed="rId12" cstate="print">
                       <a:extLst>
                         <a:ext uri="{28A0092B-C50C-407E-A947-70E740481C1C}">
-                          <a14:useLocalDpi xmlns:a14="http://schemas.microsoft.com/office/drawing/2010/main" xmlns:wps="http://schemas.microsoft.com/office/word/2010/wordprocessingShape" xmlns:wpi="http://schemas.microsoft.com/office/word/2010/wordprocessingInk" xmlns:wpg="http://schemas.microsoft.com/office/word/2010/wordprocessingGroup" xmlns:w14="http://schemas.microsoft.com/office/word/2010/wordml" xmlns:w="http://schemas.openxmlformats.org/wordprocessingml/2006/main" xmlns:w10="urn:schemas-microsoft-com:office:word" xmlns:wp14="http://schemas.microsoft.com/office/word/2010/wordprocessingDrawing" xmlns:v="urn:schemas-microsoft-com:vml" xmlns:o="urn:schemas-microsoft-com:office:office" xmlns:mc="http://schemas.openxmlformats.org/markup-compatibility/2006" xmlns:wpc="http://schemas.microsoft.com/office/word/2010/wordprocessingCanvas" xmlns="" val="0"/>
+                          <a14:useLocalDpi xmlns="" xmlns:wpc="http://schemas.microsoft.com/office/word/2010/wordprocessingCanvas" xmlns:mc="http://schemas.openxmlformats.org/markup-compatibility/2006" xmlns:o="urn:schemas-microsoft-com:office:office" xmlns:v="urn:schemas-microsoft-com:vml" xmlns:wp14="http://schemas.microsoft.com/office/word/2010/wordprocessingDrawing" xmlns:w10="urn:schemas-microsoft-com:office:word" xmlns:w="http://schemas.openxmlformats.org/wordprocessingml/2006/main" xmlns:w14="http://schemas.microsoft.com/office/word/2010/wordml" xmlns:wpg="http://schemas.microsoft.com/office/word/2010/wordprocessingGroup" xmlns:wpi="http://schemas.microsoft.com/office/word/2010/wordprocessingInk" xmlns:wps="http://schemas.microsoft.com/office/word/2010/wordprocessingShape" xmlns:a14="http://schemas.microsoft.com/office/drawing/2010/main" val="0"/>
                         </a:ext>
                       </a:extLst>
                     </a:blip>
@@ -7966,8 +8023,19 @@
           <w:color w:val="222222"/>
           <w:lang w:eastAsia="en-IN"/>
         </w:rPr>
-        <w:t xml:space="preserve"> only; in future we are planning to make it runnable</w:t>
-      </w:r>
+        <w:t xml:space="preserve"> only; in future we are planning to make it </w:t>
+      </w:r>
+      <w:proofErr w:type="spellStart"/>
+      <w:r>
+        <w:rPr>
+          <w:rFonts w:ascii="Arial" w:eastAsia="Times New Roman" w:hAnsi="Arial" w:cs="Arial"/>
+          <w:i w:val="0"/>
+          <w:color w:val="222222"/>
+          <w:lang w:eastAsia="en-IN"/>
+        </w:rPr>
+        <w:t>runnable</w:t>
+      </w:r>
+      <w:proofErr w:type="spellEnd"/>
       <w:r>
         <w:rPr>
           <w:rFonts w:ascii="Arial" w:eastAsia="Times New Roman" w:hAnsi="Arial" w:cs="Arial"/>
@@ -8024,16 +8092,56 @@
           <w:color w:val="222222"/>
           <w:lang w:eastAsia="en-IN"/>
         </w:rPr>
-        <w:t>we would develop it for java supported mobiles only; in future we would extend it to make it runnable under other mobile operating system</w:t>
-      </w:r>
-      <w:r>
-        <w:rPr>
-          <w:rFonts w:ascii="Arial" w:eastAsia="Times New Roman" w:hAnsi="Arial" w:cs="Arial"/>
-          <w:i w:val="0"/>
-          <w:color w:val="222222"/>
-          <w:lang w:eastAsia="en-IN"/>
-        </w:rPr>
-        <w:t>s like Android, iOS or Windows Mobile OS</w:t>
+        <w:t xml:space="preserve">we would develop it for java supported mobiles only; in future we would extend it to make it </w:t>
+      </w:r>
+      <w:proofErr w:type="spellStart"/>
+      <w:r>
+        <w:rPr>
+          <w:rFonts w:ascii="Arial" w:eastAsia="Times New Roman" w:hAnsi="Arial" w:cs="Arial"/>
+          <w:i w:val="0"/>
+          <w:color w:val="222222"/>
+          <w:lang w:eastAsia="en-IN"/>
+        </w:rPr>
+        <w:t>runnable</w:t>
+      </w:r>
+      <w:proofErr w:type="spellEnd"/>
+      <w:r>
+        <w:rPr>
+          <w:rFonts w:ascii="Arial" w:eastAsia="Times New Roman" w:hAnsi="Arial" w:cs="Arial"/>
+          <w:i w:val="0"/>
+          <w:color w:val="222222"/>
+          <w:lang w:eastAsia="en-IN"/>
+        </w:rPr>
+        <w:t xml:space="preserve"> under other mobile operating system</w:t>
+      </w:r>
+      <w:r>
+        <w:rPr>
+          <w:rFonts w:ascii="Arial" w:eastAsia="Times New Roman" w:hAnsi="Arial" w:cs="Arial"/>
+          <w:i w:val="0"/>
+          <w:color w:val="222222"/>
+          <w:lang w:eastAsia="en-IN"/>
+        </w:rPr>
+        <w:t xml:space="preserve">s like Android, </w:t>
+      </w:r>
+      <w:proofErr w:type="spellStart"/>
+      <w:r>
+        <w:rPr>
+          <w:rFonts w:ascii="Arial" w:eastAsia="Times New Roman" w:hAnsi="Arial" w:cs="Arial"/>
+          <w:i w:val="0"/>
+          <w:color w:val="222222"/>
+          <w:lang w:eastAsia="en-IN"/>
+        </w:rPr>
+        <w:t>iOS</w:t>
+      </w:r>
+      <w:proofErr w:type="spellEnd"/>
+      <w:r>
+        <w:rPr>
+          <w:rFonts w:ascii="Arial" w:eastAsia="Times New Roman" w:hAnsi="Arial" w:cs="Arial"/>
+          <w:i w:val="0"/>
+          <w:color w:val="222222"/>
+          <w:lang w:eastAsia="en-IN"/>
+        </w:rPr>
+        <w:t xml:space="preserve"> or Windows Mobile OS</w:t>
       </w:r>
       <w:r>
         <w:rPr>
@@ -8165,7 +8273,7 @@
                     <a:blip r:embed="rId13" cstate="print">
                       <a:extLst>
                         <a:ext uri="{28A0092B-C50C-407E-A947-70E740481C1C}">
-                          <a14:useLocalDpi xmlns:a14="http://schemas.microsoft.com/office/drawing/2010/main" xmlns:wps="http://schemas.microsoft.com/office/word/2010/wordprocessingShape" xmlns:wpi="http://schemas.microsoft.com/office/word/2010/wordprocessingInk" xmlns:wpg="http://schemas.microsoft.com/office/word/2010/wordprocessingGroup" xmlns:w14="http://schemas.microsoft.com/office/word/2010/wordml" xmlns:w="http://schemas.openxmlformats.org/wordprocessingml/2006/main" xmlns:w10="urn:schemas-microsoft-com:office:word" xmlns:wp14="http://schemas.microsoft.com/office/word/2010/wordprocessingDrawing" xmlns:v="urn:schemas-microsoft-com:vml" xmlns:o="urn:schemas-microsoft-com:office:office" xmlns:mc="http://schemas.openxmlformats.org/markup-compatibility/2006" xmlns:wpc="http://schemas.microsoft.com/office/word/2010/wordprocessingCanvas" xmlns="" val="0"/>
+                          <a14:useLocalDpi xmlns="" xmlns:wpc="http://schemas.microsoft.com/office/word/2010/wordprocessingCanvas" xmlns:mc="http://schemas.openxmlformats.org/markup-compatibility/2006" xmlns:o="urn:schemas-microsoft-com:office:office" xmlns:v="urn:schemas-microsoft-com:vml" xmlns:wp14="http://schemas.microsoft.com/office/word/2010/wordprocessingDrawing" xmlns:w10="urn:schemas-microsoft-com:office:word" xmlns:w="http://schemas.openxmlformats.org/wordprocessingml/2006/main" xmlns:w14="http://schemas.microsoft.com/office/word/2010/wordml" xmlns:wpg="http://schemas.microsoft.com/office/word/2010/wordprocessingGroup" xmlns:wpi="http://schemas.microsoft.com/office/word/2010/wordprocessingInk" xmlns:wps="http://schemas.microsoft.com/office/word/2010/wordprocessingShape" xmlns:a14="http://schemas.microsoft.com/office/drawing/2010/main" val="0"/>
                         </a:ext>
                       </a:extLst>
                     </a:blip>
@@ -8237,7 +8345,7 @@
                     <a:blip r:embed="rId14" cstate="print">
                       <a:extLst>
                         <a:ext uri="{28A0092B-C50C-407E-A947-70E740481C1C}">
-                          <a14:useLocalDpi xmlns:a14="http://schemas.microsoft.com/office/drawing/2010/main" xmlns:wps="http://schemas.microsoft.com/office/word/2010/wordprocessingShape" xmlns:wpi="http://schemas.microsoft.com/office/word/2010/wordprocessingInk" xmlns:wpg="http://schemas.microsoft.com/office/word/2010/wordprocessingGroup" xmlns:w14="http://schemas.microsoft.com/office/word/2010/wordml" xmlns:w="http://schemas.openxmlformats.org/wordprocessingml/2006/main" xmlns:w10="urn:schemas-microsoft-com:office:word" xmlns:wp14="http://schemas.microsoft.com/office/word/2010/wordprocessingDrawing" xmlns:v="urn:schemas-microsoft-com:vml" xmlns:o="urn:schemas-microsoft-com:office:office" xmlns:mc="http://schemas.openxmlformats.org/markup-compatibility/2006" xmlns:wpc="http://schemas.microsoft.com/office/word/2010/wordprocessingCanvas" xmlns="" val="0"/>
+                          <a14:useLocalDpi xmlns="" xmlns:wpc="http://schemas.microsoft.com/office/word/2010/wordprocessingCanvas" xmlns:mc="http://schemas.openxmlformats.org/markup-compatibility/2006" xmlns:o="urn:schemas-microsoft-com:office:office" xmlns:v="urn:schemas-microsoft-com:vml" xmlns:wp14="http://schemas.microsoft.com/office/word/2010/wordprocessingDrawing" xmlns:w10="urn:schemas-microsoft-com:office:word" xmlns:w="http://schemas.openxmlformats.org/wordprocessingml/2006/main" xmlns:w14="http://schemas.microsoft.com/office/word/2010/wordml" xmlns:wpg="http://schemas.microsoft.com/office/word/2010/wordprocessingGroup" xmlns:wpi="http://schemas.microsoft.com/office/word/2010/wordprocessingInk" xmlns:wps="http://schemas.microsoft.com/office/word/2010/wordprocessingShape" xmlns:a14="http://schemas.microsoft.com/office/drawing/2010/main" val="0"/>
                         </a:ext>
                       </a:extLst>
                     </a:blip>
@@ -8301,7 +8409,7 @@
                     <a:blip r:embed="rId15" cstate="print">
                       <a:extLst>
                         <a:ext uri="{28A0092B-C50C-407E-A947-70E740481C1C}">
-                          <a14:useLocalDpi xmlns:a14="http://schemas.microsoft.com/office/drawing/2010/main" xmlns:wps="http://schemas.microsoft.com/office/word/2010/wordprocessingShape" xmlns:wpi="http://schemas.microsoft.com/office/word/2010/wordprocessingInk" xmlns:wpg="http://schemas.microsoft.com/office/word/2010/wordprocessingGroup" xmlns:w14="http://schemas.microsoft.com/office/word/2010/wordml" xmlns:w="http://schemas.openxmlformats.org/wordprocessingml/2006/main" xmlns:w10="urn:schemas-microsoft-com:office:word" xmlns:wp14="http://schemas.microsoft.com/office/word/2010/wordprocessingDrawing" xmlns:v="urn:schemas-microsoft-com:vml" xmlns:o="urn:schemas-microsoft-com:office:office" xmlns:mc="http://schemas.openxmlformats.org/markup-compatibility/2006" xmlns:wpc="http://schemas.microsoft.com/office/word/2010/wordprocessingCanvas" xmlns="" val="0"/>
+                          <a14:useLocalDpi xmlns="" xmlns:wpc="http://schemas.microsoft.com/office/word/2010/wordprocessingCanvas" xmlns:mc="http://schemas.openxmlformats.org/markup-compatibility/2006" xmlns:o="urn:schemas-microsoft-com:office:office" xmlns:v="urn:schemas-microsoft-com:vml" xmlns:wp14="http://schemas.microsoft.com/office/word/2010/wordprocessingDrawing" xmlns:w10="urn:schemas-microsoft-com:office:word" xmlns:w="http://schemas.openxmlformats.org/wordprocessingml/2006/main" xmlns:w14="http://schemas.microsoft.com/office/word/2010/wordml" xmlns:wpg="http://schemas.microsoft.com/office/word/2010/wordprocessingGroup" xmlns:wpi="http://schemas.microsoft.com/office/word/2010/wordprocessingInk" xmlns:wps="http://schemas.microsoft.com/office/word/2010/wordprocessingShape" xmlns:a14="http://schemas.microsoft.com/office/drawing/2010/main" val="0"/>
                         </a:ext>
                       </a:extLst>
                     </a:blip>
@@ -8351,7 +8459,7 @@
                     <a:blip r:embed="rId16" cstate="print">
                       <a:extLst>
                         <a:ext uri="{28A0092B-C50C-407E-A947-70E740481C1C}">
-                          <a14:useLocalDpi xmlns:a14="http://schemas.microsoft.com/office/drawing/2010/main" xmlns:wps="http://schemas.microsoft.com/office/word/2010/wordprocessingShape" xmlns:wpi="http://schemas.microsoft.com/office/word/2010/wordprocessingInk" xmlns:wpg="http://schemas.microsoft.com/office/word/2010/wordprocessingGroup" xmlns:w14="http://schemas.microsoft.com/office/word/2010/wordml" xmlns:w="http://schemas.openxmlformats.org/wordprocessingml/2006/main" xmlns:w10="urn:schemas-microsoft-com:office:word" xmlns:wp14="http://schemas.microsoft.com/office/word/2010/wordprocessingDrawing" xmlns:v="urn:schemas-microsoft-com:vml" xmlns:o="urn:schemas-microsoft-com:office:office" xmlns:mc="http://schemas.openxmlformats.org/markup-compatibility/2006" xmlns:wpc="http://schemas.microsoft.com/office/word/2010/wordprocessingCanvas" xmlns="" val="0"/>
+                          <a14:useLocalDpi xmlns="" xmlns:wpc="http://schemas.microsoft.com/office/word/2010/wordprocessingCanvas" xmlns:mc="http://schemas.openxmlformats.org/markup-compatibility/2006" xmlns:o="urn:schemas-microsoft-com:office:office" xmlns:v="urn:schemas-microsoft-com:vml" xmlns:wp14="http://schemas.microsoft.com/office/word/2010/wordprocessingDrawing" xmlns:w10="urn:schemas-microsoft-com:office:word" xmlns:w="http://schemas.openxmlformats.org/wordprocessingml/2006/main" xmlns:w14="http://schemas.microsoft.com/office/word/2010/wordml" xmlns:wpg="http://schemas.microsoft.com/office/word/2010/wordprocessingGroup" xmlns:wpi="http://schemas.microsoft.com/office/word/2010/wordprocessingInk" xmlns:wps="http://schemas.microsoft.com/office/word/2010/wordprocessingShape" xmlns:a14="http://schemas.microsoft.com/office/drawing/2010/main" val="0"/>
                         </a:ext>
                       </a:extLst>
                     </a:blip>
@@ -8423,7 +8531,7 @@
                     <a:blip r:embed="rId17" cstate="print">
                       <a:extLst>
                         <a:ext uri="{28A0092B-C50C-407E-A947-70E740481C1C}">
-                          <a14:useLocalDpi xmlns:a14="http://schemas.microsoft.com/office/drawing/2010/main" xmlns:wps="http://schemas.microsoft.com/office/word/2010/wordprocessingShape" xmlns:wpi="http://schemas.microsoft.com/office/word/2010/wordprocessingInk" xmlns:wpg="http://schemas.microsoft.com/office/word/2010/wordprocessingGroup" xmlns:w14="http://schemas.microsoft.com/office/word/2010/wordml" xmlns:w="http://schemas.openxmlformats.org/wordprocessingml/2006/main" xmlns:w10="urn:schemas-microsoft-com:office:word" xmlns:wp14="http://schemas.microsoft.com/office/word/2010/wordprocessingDrawing" xmlns:v="urn:schemas-microsoft-com:vml" xmlns:o="urn:schemas-microsoft-com:office:office" xmlns:mc="http://schemas.openxmlformats.org/markup-compatibility/2006" xmlns:wpc="http://schemas.microsoft.com/office/word/2010/wordprocessingCanvas" xmlns="" val="0"/>
+                          <a14:useLocalDpi xmlns="" xmlns:wpc="http://schemas.microsoft.com/office/word/2010/wordprocessingCanvas" xmlns:mc="http://schemas.openxmlformats.org/markup-compatibility/2006" xmlns:o="urn:schemas-microsoft-com:office:office" xmlns:v="urn:schemas-microsoft-com:vml" xmlns:wp14="http://schemas.microsoft.com/office/word/2010/wordprocessingDrawing" xmlns:w10="urn:schemas-microsoft-com:office:word" xmlns:w="http://schemas.openxmlformats.org/wordprocessingml/2006/main" xmlns:w14="http://schemas.microsoft.com/office/word/2010/wordml" xmlns:wpg="http://schemas.microsoft.com/office/word/2010/wordprocessingGroup" xmlns:wpi="http://schemas.microsoft.com/office/word/2010/wordprocessingInk" xmlns:wps="http://schemas.microsoft.com/office/word/2010/wordprocessingShape" xmlns:a14="http://schemas.microsoft.com/office/drawing/2010/main" val="0"/>
                         </a:ext>
                       </a:extLst>
                     </a:blip>
@@ -8835,12 +8943,14 @@
               </w:rPr>
               <w:t xml:space="preserve"> </w:t>
             </w:r>
+            <w:proofErr w:type="spellStart"/>
             <w:r>
               <w:rPr>
                 <w:rFonts w:eastAsia="Arial"/>
               </w:rPr>
               <w:t>patient_id</w:t>
             </w:r>
+            <w:proofErr w:type="spellEnd"/>
           </w:p>
         </w:tc>
       </w:tr>
@@ -9027,12 +9137,14 @@
                 <w:rFonts w:eastAsia="Arial"/>
               </w:rPr>
             </w:pPr>
+            <w:proofErr w:type="spellStart"/>
             <w:r>
               <w:rPr>
                 <w:rFonts w:eastAsia="Arial"/>
               </w:rPr>
               <w:t>Amount,dateOfdonation,Serial_no</w:t>
             </w:r>
+            <w:proofErr w:type="spellEnd"/>
           </w:p>
         </w:tc>
       </w:tr>
@@ -9083,11 +9195,47 @@
                 <w:rFonts w:eastAsia="Arial"/>
               </w:rPr>
             </w:pPr>
+            <w:proofErr w:type="spellStart"/>
             <w:r>
               <w:rPr>
                 <w:rFonts w:eastAsia="Arial"/>
               </w:rPr>
-              <w:t>Patient_id,name,contact no,photo id no,address,</w:t>
+              <w:t>Patient_id,name,contact</w:t>
+            </w:r>
+            <w:proofErr w:type="spellEnd"/>
+            <w:r>
+              <w:rPr>
+                <w:rFonts w:eastAsia="Arial"/>
+              </w:rPr>
+              <w:t xml:space="preserve"> </w:t>
+            </w:r>
+            <w:proofErr w:type="spellStart"/>
+            <w:r>
+              <w:rPr>
+                <w:rFonts w:eastAsia="Arial"/>
+              </w:rPr>
+              <w:t>no,photo</w:t>
+            </w:r>
+            <w:proofErr w:type="spellEnd"/>
+            <w:r>
+              <w:rPr>
+                <w:rFonts w:eastAsia="Arial"/>
+              </w:rPr>
+              <w:t xml:space="preserve"> id </w:t>
+            </w:r>
+            <w:proofErr w:type="spellStart"/>
+            <w:r>
+              <w:rPr>
+                <w:rFonts w:eastAsia="Arial"/>
+              </w:rPr>
+              <w:t>no,address</w:t>
+            </w:r>
+            <w:proofErr w:type="spellEnd"/>
+            <w:r>
+              <w:rPr>
+                <w:rFonts w:eastAsia="Arial"/>
+              </w:rPr>
+              <w:t>,</w:t>
             </w:r>
           </w:p>
         </w:tc>
@@ -9519,7 +9667,7 @@
                     <a:blip r:embed="rId19" cstate="print">
                       <a:extLst>
                         <a:ext uri="{28A0092B-C50C-407E-A947-70E740481C1C}">
-                          <a14:useLocalDpi xmlns:a14="http://schemas.microsoft.com/office/drawing/2010/main" xmlns:wps="http://schemas.microsoft.com/office/word/2010/wordprocessingShape" xmlns:wpi="http://schemas.microsoft.com/office/word/2010/wordprocessingInk" xmlns:wpg="http://schemas.microsoft.com/office/word/2010/wordprocessingGroup" xmlns:w14="http://schemas.microsoft.com/office/word/2010/wordml" xmlns:w="http://schemas.openxmlformats.org/wordprocessingml/2006/main" xmlns:w10="urn:schemas-microsoft-com:office:word" xmlns:wp14="http://schemas.microsoft.com/office/word/2010/wordprocessingDrawing" xmlns:v="urn:schemas-microsoft-com:vml" xmlns:o="urn:schemas-microsoft-com:office:office" xmlns:mc="http://schemas.openxmlformats.org/markup-compatibility/2006" xmlns:wpc="http://schemas.microsoft.com/office/word/2010/wordprocessingCanvas" xmlns="" val="0"/>
+                          <a14:useLocalDpi xmlns="" xmlns:wpc="http://schemas.microsoft.com/office/word/2010/wordprocessingCanvas" xmlns:mc="http://schemas.openxmlformats.org/markup-compatibility/2006" xmlns:o="urn:schemas-microsoft-com:office:office" xmlns:v="urn:schemas-microsoft-com:vml" xmlns:wp14="http://schemas.microsoft.com/office/word/2010/wordprocessingDrawing" xmlns:w10="urn:schemas-microsoft-com:office:word" xmlns:w="http://schemas.openxmlformats.org/wordprocessingml/2006/main" xmlns:w14="http://schemas.microsoft.com/office/word/2010/wordml" xmlns:wpg="http://schemas.microsoft.com/office/word/2010/wordprocessingGroup" xmlns:wpi="http://schemas.microsoft.com/office/word/2010/wordprocessingInk" xmlns:wps="http://schemas.microsoft.com/office/word/2010/wordprocessingShape" xmlns:a14="http://schemas.microsoft.com/office/drawing/2010/main" val="0"/>
                         </a:ext>
                       </a:extLst>
                     </a:blip>
@@ -9562,14 +9710,24 @@
       <w:r>
         <w:t xml:space="preserve">The database used for this software is called </w:t>
       </w:r>
+      <w:proofErr w:type="spellStart"/>
       <w:r>
         <w:rPr>
           <w:b/>
         </w:rPr>
         <w:t>bdmsdb</w:t>
       </w:r>
-      <w:r>
-        <w:t>. A screenshot from the MySQl workbench is given below. It shows the tables and its columns. The first column is the primary key.</w:t>
+      <w:proofErr w:type="spellEnd"/>
+      <w:r>
+        <w:t xml:space="preserve">. A screenshot from the </w:t>
+      </w:r>
+      <w:proofErr w:type="spellStart"/>
+      <w:r>
+        <w:t>MySQl</w:t>
+      </w:r>
+      <w:proofErr w:type="spellEnd"/>
+      <w:r>
+        <w:t xml:space="preserve"> workbench is given below. It shows the tables and its columns. The first column is the primary key.</w:t>
       </w:r>
     </w:p>
     <w:p>
@@ -9598,7 +9756,7 @@
                     <a:blip r:embed="rId20" cstate="print">
                       <a:extLst>
                         <a:ext uri="{28A0092B-C50C-407E-A947-70E740481C1C}">
-                          <a14:useLocalDpi xmlns:a14="http://schemas.microsoft.com/office/drawing/2010/main" xmlns:wps="http://schemas.microsoft.com/office/word/2010/wordprocessingShape" xmlns:wpi="http://schemas.microsoft.com/office/word/2010/wordprocessingInk" xmlns:wpg="http://schemas.microsoft.com/office/word/2010/wordprocessingGroup" xmlns:w14="http://schemas.microsoft.com/office/word/2010/wordml" xmlns:w="http://schemas.openxmlformats.org/wordprocessingml/2006/main" xmlns:w10="urn:schemas-microsoft-com:office:word" xmlns:wp14="http://schemas.microsoft.com/office/word/2010/wordprocessingDrawing" xmlns:v="urn:schemas-microsoft-com:vml" xmlns:o="urn:schemas-microsoft-com:office:office" xmlns:mc="http://schemas.openxmlformats.org/markup-compatibility/2006" xmlns:wpc="http://schemas.microsoft.com/office/word/2010/wordprocessingCanvas" xmlns="" val="0"/>
+                          <a14:useLocalDpi xmlns="" xmlns:wpc="http://schemas.microsoft.com/office/word/2010/wordprocessingCanvas" xmlns:mc="http://schemas.openxmlformats.org/markup-compatibility/2006" xmlns:o="urn:schemas-microsoft-com:office:office" xmlns:v="urn:schemas-microsoft-com:vml" xmlns:wp14="http://schemas.microsoft.com/office/word/2010/wordprocessingDrawing" xmlns:w10="urn:schemas-microsoft-com:office:word" xmlns:w="http://schemas.openxmlformats.org/wordprocessingml/2006/main" xmlns:w14="http://schemas.microsoft.com/office/word/2010/wordml" xmlns:wpg="http://schemas.microsoft.com/office/word/2010/wordprocessingGroup" xmlns:wpi="http://schemas.microsoft.com/office/word/2010/wordprocessingInk" xmlns:wps="http://schemas.microsoft.com/office/word/2010/wordprocessingShape" xmlns:a14="http://schemas.microsoft.com/office/drawing/2010/main" val="0"/>
                         </a:ext>
                       </a:extLst>
                     </a:blip>
@@ -9648,7 +9806,7 @@
                     <a:blip r:embed="rId21" cstate="print">
                       <a:extLst>
                         <a:ext uri="{28A0092B-C50C-407E-A947-70E740481C1C}">
-                          <a14:useLocalDpi xmlns:a14="http://schemas.microsoft.com/office/drawing/2010/main" xmlns:wps="http://schemas.microsoft.com/office/word/2010/wordprocessingShape" xmlns:wpi="http://schemas.microsoft.com/office/word/2010/wordprocessingInk" xmlns:wpg="http://schemas.microsoft.com/office/word/2010/wordprocessingGroup" xmlns:w14="http://schemas.microsoft.com/office/word/2010/wordml" xmlns:w="http://schemas.openxmlformats.org/wordprocessingml/2006/main" xmlns:w10="urn:schemas-microsoft-com:office:word" xmlns:wp14="http://schemas.microsoft.com/office/word/2010/wordprocessingDrawing" xmlns:v="urn:schemas-microsoft-com:vml" xmlns:o="urn:schemas-microsoft-com:office:office" xmlns:mc="http://schemas.openxmlformats.org/markup-compatibility/2006" xmlns:wpc="http://schemas.microsoft.com/office/word/2010/wordprocessingCanvas" xmlns="" val="0"/>
+                          <a14:useLocalDpi xmlns="" xmlns:wpc="http://schemas.microsoft.com/office/word/2010/wordprocessingCanvas" xmlns:mc="http://schemas.openxmlformats.org/markup-compatibility/2006" xmlns:o="urn:schemas-microsoft-com:office:office" xmlns:v="urn:schemas-microsoft-com:vml" xmlns:wp14="http://schemas.microsoft.com/office/word/2010/wordprocessingDrawing" xmlns:w10="urn:schemas-microsoft-com:office:word" xmlns:w="http://schemas.openxmlformats.org/wordprocessingml/2006/main" xmlns:w14="http://schemas.microsoft.com/office/word/2010/wordml" xmlns:wpg="http://schemas.microsoft.com/office/word/2010/wordprocessingGroup" xmlns:wpi="http://schemas.microsoft.com/office/word/2010/wordprocessingInk" xmlns:wps="http://schemas.microsoft.com/office/word/2010/wordprocessingShape" xmlns:a14="http://schemas.microsoft.com/office/drawing/2010/main" val="0"/>
                         </a:ext>
                       </a:extLst>
                     </a:blip>
@@ -9698,7 +9856,7 @@
                     <a:blip r:embed="rId22" cstate="print">
                       <a:extLst>
                         <a:ext uri="{28A0092B-C50C-407E-A947-70E740481C1C}">
-                          <a14:useLocalDpi xmlns:a14="http://schemas.microsoft.com/office/drawing/2010/main" xmlns:wps="http://schemas.microsoft.com/office/word/2010/wordprocessingShape" xmlns:wpi="http://schemas.microsoft.com/office/word/2010/wordprocessingInk" xmlns:wpg="http://schemas.microsoft.com/office/word/2010/wordprocessingGroup" xmlns:w14="http://schemas.microsoft.com/office/word/2010/wordml" xmlns:w="http://schemas.openxmlformats.org/wordprocessingml/2006/main" xmlns:w10="urn:schemas-microsoft-com:office:word" xmlns:wp14="http://schemas.microsoft.com/office/word/2010/wordprocessingDrawing" xmlns:v="urn:schemas-microsoft-com:vml" xmlns:o="urn:schemas-microsoft-com:office:office" xmlns:mc="http://schemas.openxmlformats.org/markup-compatibility/2006" xmlns:wpc="http://schemas.microsoft.com/office/word/2010/wordprocessingCanvas" xmlns="" val="0"/>
+                          <a14:useLocalDpi xmlns="" xmlns:wpc="http://schemas.microsoft.com/office/word/2010/wordprocessingCanvas" xmlns:mc="http://schemas.openxmlformats.org/markup-compatibility/2006" xmlns:o="urn:schemas-microsoft-com:office:office" xmlns:v="urn:schemas-microsoft-com:vml" xmlns:wp14="http://schemas.microsoft.com/office/word/2010/wordprocessingDrawing" xmlns:w10="urn:schemas-microsoft-com:office:word" xmlns:w="http://schemas.openxmlformats.org/wordprocessingml/2006/main" xmlns:w14="http://schemas.microsoft.com/office/word/2010/wordml" xmlns:wpg="http://schemas.microsoft.com/office/word/2010/wordprocessingGroup" xmlns:wpi="http://schemas.microsoft.com/office/word/2010/wordprocessingInk" xmlns:wps="http://schemas.microsoft.com/office/word/2010/wordprocessingShape" xmlns:a14="http://schemas.microsoft.com/office/drawing/2010/main" val="0"/>
                         </a:ext>
                       </a:extLst>
                     </a:blip>
@@ -9775,7 +9933,7 @@
                     <a:blip r:embed="rId23" cstate="print">
                       <a:extLst>
                         <a:ext uri="{28A0092B-C50C-407E-A947-70E740481C1C}">
-                          <a14:useLocalDpi xmlns:a14="http://schemas.microsoft.com/office/drawing/2010/main" xmlns:wps="http://schemas.microsoft.com/office/word/2010/wordprocessingShape" xmlns:wpi="http://schemas.microsoft.com/office/word/2010/wordprocessingInk" xmlns:wpg="http://schemas.microsoft.com/office/word/2010/wordprocessingGroup" xmlns:w14="http://schemas.microsoft.com/office/word/2010/wordml" xmlns:w="http://schemas.openxmlformats.org/wordprocessingml/2006/main" xmlns:w10="urn:schemas-microsoft-com:office:word" xmlns:wp14="http://schemas.microsoft.com/office/word/2010/wordprocessingDrawing" xmlns:v="urn:schemas-microsoft-com:vml" xmlns:o="urn:schemas-microsoft-com:office:office" xmlns:mc="http://schemas.openxmlformats.org/markup-compatibility/2006" xmlns:wpc="http://schemas.microsoft.com/office/word/2010/wordprocessingCanvas" xmlns="" val="0"/>
+                          <a14:useLocalDpi xmlns="" xmlns:wpc="http://schemas.microsoft.com/office/word/2010/wordprocessingCanvas" xmlns:mc="http://schemas.openxmlformats.org/markup-compatibility/2006" xmlns:o="urn:schemas-microsoft-com:office:office" xmlns:v="urn:schemas-microsoft-com:vml" xmlns:wp14="http://schemas.microsoft.com/office/word/2010/wordprocessingDrawing" xmlns:w10="urn:schemas-microsoft-com:office:word" xmlns:w="http://schemas.openxmlformats.org/wordprocessingml/2006/main" xmlns:w14="http://schemas.microsoft.com/office/word/2010/wordml" xmlns:wpg="http://schemas.microsoft.com/office/word/2010/wordprocessingGroup" xmlns:wpi="http://schemas.microsoft.com/office/word/2010/wordprocessingInk" xmlns:wps="http://schemas.microsoft.com/office/word/2010/wordprocessingShape" xmlns:a14="http://schemas.microsoft.com/office/drawing/2010/main" val="0"/>
                         </a:ext>
                       </a:extLst>
                     </a:blip>
@@ -10014,7 +10172,21 @@
         <w:rPr>
           <w:i w:val="0"/>
         </w:rPr>
-        <w:t>This is the limited functionality client which can be accessed using any mobile devices such as Mobile phone, tabs &amp; pads.</w:t>
+        <w:t xml:space="preserve">This is the limited functionality client </w:t>
+      </w:r>
+      <w:proofErr w:type="gramStart"/>
+      <w:r>
+        <w:rPr>
+          <w:i w:val="0"/>
+        </w:rPr>
+        <w:t>which</w:t>
+      </w:r>
+      <w:proofErr w:type="gramEnd"/>
+      <w:r>
+        <w:rPr>
+          <w:i w:val="0"/>
+        </w:rPr>
+        <w:t xml:space="preserve"> can be accessed using any mobile devices such as Mobile phone, tabs &amp; pads.</w:t>
       </w:r>
     </w:p>
     <w:p>
@@ -10059,10 +10231,12 @@
         <w:pStyle w:val="Heading2"/>
       </w:pPr>
       <w:bookmarkStart w:id="39" w:name="_Toc344229913"/>
+      <w:proofErr w:type="gramStart"/>
       <w:r>
         <w:t>estimation</w:t>
       </w:r>
       <w:bookmarkEnd w:id="39"/>
+      <w:proofErr w:type="gramEnd"/>
     </w:p>
     <w:p>
       <w:r>
@@ -10090,7 +10264,7 @@
                     <a:blip r:embed="rId24" cstate="print">
                       <a:extLst>
                         <a:ext uri="{28A0092B-C50C-407E-A947-70E740481C1C}">
-                          <a14:useLocalDpi xmlns:a14="http://schemas.microsoft.com/office/drawing/2010/main" xmlns:wps="http://schemas.microsoft.com/office/word/2010/wordprocessingShape" xmlns:wpi="http://schemas.microsoft.com/office/word/2010/wordprocessingInk" xmlns:wpg="http://schemas.microsoft.com/office/word/2010/wordprocessingGroup" xmlns:w14="http://schemas.microsoft.com/office/word/2010/wordml" xmlns:w="http://schemas.openxmlformats.org/wordprocessingml/2006/main" xmlns:w10="urn:schemas-microsoft-com:office:word" xmlns:wp14="http://schemas.microsoft.com/office/word/2010/wordprocessingDrawing" xmlns:v="urn:schemas-microsoft-com:vml" xmlns:o="urn:schemas-microsoft-com:office:office" xmlns:mc="http://schemas.openxmlformats.org/markup-compatibility/2006" xmlns:wpc="http://schemas.microsoft.com/office/word/2010/wordprocessingCanvas" xmlns="" val="0"/>
+                          <a14:useLocalDpi xmlns="" xmlns:wpc="http://schemas.microsoft.com/office/word/2010/wordprocessingCanvas" xmlns:mc="http://schemas.openxmlformats.org/markup-compatibility/2006" xmlns:o="urn:schemas-microsoft-com:office:office" xmlns:v="urn:schemas-microsoft-com:vml" xmlns:wp14="http://schemas.microsoft.com/office/word/2010/wordprocessingDrawing" xmlns:w10="urn:schemas-microsoft-com:office:word" xmlns:w="http://schemas.openxmlformats.org/wordprocessingml/2006/main" xmlns:w14="http://schemas.microsoft.com/office/word/2010/wordml" xmlns:wpg="http://schemas.microsoft.com/office/word/2010/wordprocessingGroup" xmlns:wpi="http://schemas.microsoft.com/office/word/2010/wordprocessingInk" xmlns:wps="http://schemas.microsoft.com/office/word/2010/wordprocessingShape" xmlns:a14="http://schemas.microsoft.com/office/drawing/2010/main" val="0"/>
                         </a:ext>
                       </a:extLst>
                     </a:blip>
@@ -10148,6 +10322,7 @@
                 <w:b/>
               </w:rPr>
             </w:pPr>
+            <w:proofErr w:type="spellStart"/>
             <w:r>
               <w:rPr>
                 <w:rFonts w:ascii="Consolas" w:hAnsi="Consolas" w:cs="Consolas"/>
@@ -10161,6 +10336,7 @@
               </w:rPr>
               <w:t>DonorInfo</w:t>
             </w:r>
+            <w:proofErr w:type="spellEnd"/>
           </w:p>
         </w:tc>
       </w:tr>
@@ -10229,6 +10405,7 @@
               </w:rPr>
               <w:t xml:space="preserve"> </w:t>
             </w:r>
+            <w:proofErr w:type="spellStart"/>
             <w:r>
               <w:rPr>
                 <w:rFonts w:ascii="Consolas" w:hAnsi="Consolas" w:cs="Consolas"/>
@@ -10241,6 +10418,7 @@
               </w:rPr>
               <w:t>DonorInfo</w:t>
             </w:r>
+            <w:proofErr w:type="spellEnd"/>
           </w:p>
           <w:p>
             <w:pPr>
@@ -10573,7 +10751,31 @@
                 <w:szCs w:val="19"/>
                 <w:lang w:bidi="ar-SA"/>
               </w:rPr>
-              <w:t xml:space="preserve"> bloodGroup { </w:t>
+              <w:t xml:space="preserve"> </w:t>
+            </w:r>
+            <w:proofErr w:type="spellStart"/>
+            <w:r>
+              <w:rPr>
+                <w:rFonts w:ascii="Consolas" w:hAnsi="Consolas" w:cs="Consolas"/>
+                <w:i w:val="0"/>
+                <w:iCs w:val="0"/>
+                <w:sz w:val="19"/>
+                <w:szCs w:val="19"/>
+                <w:lang w:bidi="ar-SA"/>
+              </w:rPr>
+              <w:t>bloodGroup</w:t>
+            </w:r>
+            <w:proofErr w:type="spellEnd"/>
+            <w:r>
+              <w:rPr>
+                <w:rFonts w:ascii="Consolas" w:hAnsi="Consolas" w:cs="Consolas"/>
+                <w:i w:val="0"/>
+                <w:iCs w:val="0"/>
+                <w:sz w:val="19"/>
+                <w:szCs w:val="19"/>
+                <w:lang w:bidi="ar-SA"/>
+              </w:rPr>
+              <w:t xml:space="preserve"> { </w:t>
             </w:r>
             <w:r>
               <w:rPr>
@@ -10906,6 +11108,7 @@
               </w:rPr>
               <w:t xml:space="preserve"> </w:t>
             </w:r>
+            <w:proofErr w:type="spellStart"/>
             <w:r>
               <w:rPr>
                 <w:rFonts w:ascii="Consolas" w:hAnsi="Consolas" w:cs="Consolas"/>
@@ -10918,16 +11121,41 @@
               </w:rPr>
               <w:t>DateTime</w:t>
             </w:r>
-            <w:r>
-              <w:rPr>
-                <w:rFonts w:ascii="Consolas" w:hAnsi="Consolas" w:cs="Consolas"/>
-                <w:i w:val="0"/>
-                <w:iCs w:val="0"/>
-                <w:sz w:val="19"/>
-                <w:szCs w:val="19"/>
-                <w:lang w:bidi="ar-SA"/>
-              </w:rPr>
-              <w:t xml:space="preserve"> lastDonateDate { </w:t>
+            <w:proofErr w:type="spellEnd"/>
+            <w:r>
+              <w:rPr>
+                <w:rFonts w:ascii="Consolas" w:hAnsi="Consolas" w:cs="Consolas"/>
+                <w:i w:val="0"/>
+                <w:iCs w:val="0"/>
+                <w:sz w:val="19"/>
+                <w:szCs w:val="19"/>
+                <w:lang w:bidi="ar-SA"/>
+              </w:rPr>
+              <w:t xml:space="preserve"> </w:t>
+            </w:r>
+            <w:proofErr w:type="spellStart"/>
+            <w:r>
+              <w:rPr>
+                <w:rFonts w:ascii="Consolas" w:hAnsi="Consolas" w:cs="Consolas"/>
+                <w:i w:val="0"/>
+                <w:iCs w:val="0"/>
+                <w:sz w:val="19"/>
+                <w:szCs w:val="19"/>
+                <w:lang w:bidi="ar-SA"/>
+              </w:rPr>
+              <w:t>lastDonateDate</w:t>
+            </w:r>
+            <w:proofErr w:type="spellEnd"/>
+            <w:r>
+              <w:rPr>
+                <w:rFonts w:ascii="Consolas" w:hAnsi="Consolas" w:cs="Consolas"/>
+                <w:i w:val="0"/>
+                <w:iCs w:val="0"/>
+                <w:sz w:val="19"/>
+                <w:szCs w:val="19"/>
+                <w:lang w:bidi="ar-SA"/>
+              </w:rPr>
+              <w:t xml:space="preserve"> { </w:t>
             </w:r>
             <w:r>
               <w:rPr>
@@ -11024,6 +11252,7 @@
               </w:rPr>
               <w:t xml:space="preserve"> </w:t>
             </w:r>
+            <w:proofErr w:type="spellStart"/>
             <w:r>
               <w:rPr>
                 <w:rFonts w:ascii="Consolas" w:hAnsi="Consolas" w:cs="Consolas"/>
@@ -11036,6 +11265,7 @@
               </w:rPr>
               <w:t>DateTime</w:t>
             </w:r>
+            <w:proofErr w:type="spellEnd"/>
             <w:r>
               <w:rPr>
                 <w:rFonts w:ascii="Consolas" w:hAnsi="Consolas" w:cs="Consolas"/>
@@ -11145,6 +11375,7 @@
                 <w:b/>
               </w:rPr>
             </w:pPr>
+            <w:proofErr w:type="spellStart"/>
             <w:r>
               <w:rPr>
                 <w:rFonts w:ascii="Consolas" w:hAnsi="Consolas" w:cs="Consolas"/>
@@ -11158,6 +11389,7 @@
               </w:rPr>
               <w:t>EventInfo</w:t>
             </w:r>
+            <w:proofErr w:type="spellEnd"/>
           </w:p>
         </w:tc>
       </w:tr>
@@ -11226,6 +11458,7 @@
               </w:rPr>
               <w:t xml:space="preserve"> </w:t>
             </w:r>
+            <w:proofErr w:type="spellStart"/>
             <w:r>
               <w:rPr>
                 <w:rFonts w:ascii="Consolas" w:hAnsi="Consolas" w:cs="Consolas"/>
@@ -11238,6 +11471,7 @@
               </w:rPr>
               <w:t>EventInfo</w:t>
             </w:r>
+            <w:proofErr w:type="spellEnd"/>
           </w:p>
           <w:p>
             <w:pPr>
@@ -11452,7 +11686,31 @@
                 <w:szCs w:val="19"/>
                 <w:lang w:bidi="ar-SA"/>
               </w:rPr>
-              <w:t xml:space="preserve"> eventTitle { </w:t>
+              <w:t xml:space="preserve"> </w:t>
+            </w:r>
+            <w:proofErr w:type="spellStart"/>
+            <w:r>
+              <w:rPr>
+                <w:rFonts w:ascii="Consolas" w:hAnsi="Consolas" w:cs="Consolas"/>
+                <w:i w:val="0"/>
+                <w:iCs w:val="0"/>
+                <w:sz w:val="19"/>
+                <w:szCs w:val="19"/>
+                <w:lang w:bidi="ar-SA"/>
+              </w:rPr>
+              <w:t>eventTitle</w:t>
+            </w:r>
+            <w:proofErr w:type="spellEnd"/>
+            <w:r>
+              <w:rPr>
+                <w:rFonts w:ascii="Consolas" w:hAnsi="Consolas" w:cs="Consolas"/>
+                <w:i w:val="0"/>
+                <w:iCs w:val="0"/>
+                <w:sz w:val="19"/>
+                <w:szCs w:val="19"/>
+                <w:lang w:bidi="ar-SA"/>
+              </w:rPr>
+              <w:t xml:space="preserve"> { </w:t>
             </w:r>
             <w:r>
               <w:rPr>
@@ -11549,6 +11807,7 @@
               </w:rPr>
               <w:t xml:space="preserve"> </w:t>
             </w:r>
+            <w:proofErr w:type="spellStart"/>
             <w:r>
               <w:rPr>
                 <w:rFonts w:ascii="Consolas" w:hAnsi="Consolas" w:cs="Consolas"/>
@@ -11561,16 +11820,41 @@
               </w:rPr>
               <w:t>DateTime</w:t>
             </w:r>
-            <w:r>
-              <w:rPr>
-                <w:rFonts w:ascii="Consolas" w:hAnsi="Consolas" w:cs="Consolas"/>
-                <w:i w:val="0"/>
-                <w:iCs w:val="0"/>
-                <w:sz w:val="19"/>
-                <w:szCs w:val="19"/>
-                <w:lang w:bidi="ar-SA"/>
-              </w:rPr>
-              <w:t xml:space="preserve"> eventDoe { </w:t>
+            <w:proofErr w:type="spellEnd"/>
+            <w:r>
+              <w:rPr>
+                <w:rFonts w:ascii="Consolas" w:hAnsi="Consolas" w:cs="Consolas"/>
+                <w:i w:val="0"/>
+                <w:iCs w:val="0"/>
+                <w:sz w:val="19"/>
+                <w:szCs w:val="19"/>
+                <w:lang w:bidi="ar-SA"/>
+              </w:rPr>
+              <w:t xml:space="preserve"> </w:t>
+            </w:r>
+            <w:proofErr w:type="spellStart"/>
+            <w:r>
+              <w:rPr>
+                <w:rFonts w:ascii="Consolas" w:hAnsi="Consolas" w:cs="Consolas"/>
+                <w:i w:val="0"/>
+                <w:iCs w:val="0"/>
+                <w:sz w:val="19"/>
+                <w:szCs w:val="19"/>
+                <w:lang w:bidi="ar-SA"/>
+              </w:rPr>
+              <w:t>eventDoe</w:t>
+            </w:r>
+            <w:proofErr w:type="spellEnd"/>
+            <w:r>
+              <w:rPr>
+                <w:rFonts w:ascii="Consolas" w:hAnsi="Consolas" w:cs="Consolas"/>
+                <w:i w:val="0"/>
+                <w:iCs w:val="0"/>
+                <w:sz w:val="19"/>
+                <w:szCs w:val="19"/>
+                <w:lang w:bidi="ar-SA"/>
+              </w:rPr>
+              <w:t xml:space="preserve"> { </w:t>
             </w:r>
             <w:r>
               <w:rPr>
@@ -11688,7 +11972,31 @@
                 <w:szCs w:val="19"/>
                 <w:lang w:bidi="ar-SA"/>
               </w:rPr>
-              <w:t xml:space="preserve"> eventVenue { </w:t>
+              <w:t xml:space="preserve"> </w:t>
+            </w:r>
+            <w:proofErr w:type="spellStart"/>
+            <w:r>
+              <w:rPr>
+                <w:rFonts w:ascii="Consolas" w:hAnsi="Consolas" w:cs="Consolas"/>
+                <w:i w:val="0"/>
+                <w:iCs w:val="0"/>
+                <w:sz w:val="19"/>
+                <w:szCs w:val="19"/>
+                <w:lang w:bidi="ar-SA"/>
+              </w:rPr>
+              <w:t>eventVenue</w:t>
+            </w:r>
+            <w:proofErr w:type="spellEnd"/>
+            <w:r>
+              <w:rPr>
+                <w:rFonts w:ascii="Consolas" w:hAnsi="Consolas" w:cs="Consolas"/>
+                <w:i w:val="0"/>
+                <w:iCs w:val="0"/>
+                <w:sz w:val="19"/>
+                <w:szCs w:val="19"/>
+                <w:lang w:bidi="ar-SA"/>
+              </w:rPr>
+              <w:t xml:space="preserve"> { </w:t>
             </w:r>
             <w:r>
               <w:rPr>
@@ -11806,7 +12114,31 @@
                 <w:szCs w:val="19"/>
                 <w:lang w:bidi="ar-SA"/>
               </w:rPr>
-              <w:t xml:space="preserve"> eventGoal { </w:t>
+              <w:t xml:space="preserve"> </w:t>
+            </w:r>
+            <w:proofErr w:type="spellStart"/>
+            <w:r>
+              <w:rPr>
+                <w:rFonts w:ascii="Consolas" w:hAnsi="Consolas" w:cs="Consolas"/>
+                <w:i w:val="0"/>
+                <w:iCs w:val="0"/>
+                <w:sz w:val="19"/>
+                <w:szCs w:val="19"/>
+                <w:lang w:bidi="ar-SA"/>
+              </w:rPr>
+              <w:t>eventGoal</w:t>
+            </w:r>
+            <w:proofErr w:type="spellEnd"/>
+            <w:r>
+              <w:rPr>
+                <w:rFonts w:ascii="Consolas" w:hAnsi="Consolas" w:cs="Consolas"/>
+                <w:i w:val="0"/>
+                <w:iCs w:val="0"/>
+                <w:sz w:val="19"/>
+                <w:szCs w:val="19"/>
+                <w:lang w:bidi="ar-SA"/>
+              </w:rPr>
+              <w:t xml:space="preserve"> { </w:t>
             </w:r>
             <w:r>
               <w:rPr>
@@ -11906,6 +12238,7 @@
                 <w:b/>
               </w:rPr>
             </w:pPr>
+            <w:proofErr w:type="spellStart"/>
             <w:r>
               <w:rPr>
                 <w:rFonts w:ascii="Consolas" w:hAnsi="Consolas" w:cs="Consolas"/>
@@ -11920,6 +12253,7 @@
               <w:lastRenderedPageBreak/>
               <w:t>ExpenseInfo</w:t>
             </w:r>
+            <w:proofErr w:type="spellEnd"/>
           </w:p>
         </w:tc>
       </w:tr>
@@ -11988,6 +12322,7 @@
               </w:rPr>
               <w:t xml:space="preserve"> </w:t>
             </w:r>
+            <w:proofErr w:type="spellStart"/>
             <w:r>
               <w:rPr>
                 <w:rFonts w:ascii="Consolas" w:hAnsi="Consolas" w:cs="Consolas"/>
@@ -12000,6 +12335,7 @@
               </w:rPr>
               <w:t>ExpenseInfo</w:t>
             </w:r>
+            <w:proofErr w:type="spellEnd"/>
           </w:p>
           <w:p>
             <w:pPr>
@@ -12311,6 +12647,7 @@
               </w:rPr>
               <w:t xml:space="preserve"> </w:t>
             </w:r>
+            <w:proofErr w:type="spellStart"/>
             <w:r>
               <w:rPr>
                 <w:rFonts w:ascii="Consolas" w:hAnsi="Consolas" w:cs="Consolas"/>
@@ -12323,6 +12660,7 @@
               </w:rPr>
               <w:t>DateTime</w:t>
             </w:r>
+            <w:proofErr w:type="spellEnd"/>
             <w:r>
               <w:rPr>
                 <w:rFonts w:ascii="Consolas" w:hAnsi="Consolas" w:cs="Consolas"/>
@@ -12450,7 +12788,31 @@
                 <w:szCs w:val="19"/>
                 <w:lang w:bidi="ar-SA"/>
               </w:rPr>
-              <w:t xml:space="preserve"> expensed_by { </w:t>
+              <w:t xml:space="preserve"> </w:t>
+            </w:r>
+            <w:proofErr w:type="spellStart"/>
+            <w:r>
+              <w:rPr>
+                <w:rFonts w:ascii="Consolas" w:hAnsi="Consolas" w:cs="Consolas"/>
+                <w:i w:val="0"/>
+                <w:iCs w:val="0"/>
+                <w:sz w:val="19"/>
+                <w:szCs w:val="19"/>
+                <w:lang w:bidi="ar-SA"/>
+              </w:rPr>
+              <w:t>expensed_by</w:t>
+            </w:r>
+            <w:proofErr w:type="spellEnd"/>
+            <w:r>
+              <w:rPr>
+                <w:rFonts w:ascii="Consolas" w:hAnsi="Consolas" w:cs="Consolas"/>
+                <w:i w:val="0"/>
+                <w:iCs w:val="0"/>
+                <w:sz w:val="19"/>
+                <w:szCs w:val="19"/>
+                <w:lang w:bidi="ar-SA"/>
+              </w:rPr>
+              <w:t xml:space="preserve"> { </w:t>
             </w:r>
             <w:r>
               <w:rPr>
@@ -12668,6 +13030,7 @@
                 <w:b/>
               </w:rPr>
             </w:pPr>
+            <w:proofErr w:type="spellStart"/>
             <w:r>
               <w:rPr>
                 <w:rFonts w:ascii="Consolas" w:hAnsi="Consolas" w:cs="Consolas"/>
@@ -12681,6 +13044,7 @@
               </w:rPr>
               <w:t>FundInfo</w:t>
             </w:r>
+            <w:proofErr w:type="spellEnd"/>
           </w:p>
         </w:tc>
       </w:tr>
@@ -12749,6 +13113,7 @@
               </w:rPr>
               <w:t xml:space="preserve"> </w:t>
             </w:r>
+            <w:proofErr w:type="spellStart"/>
             <w:r>
               <w:rPr>
                 <w:rFonts w:ascii="Consolas" w:hAnsi="Consolas" w:cs="Consolas"/>
@@ -12761,6 +13126,7 @@
               </w:rPr>
               <w:t>FundInfo</w:t>
             </w:r>
+            <w:proofErr w:type="spellEnd"/>
           </w:p>
           <w:p>
             <w:pPr>
@@ -12975,7 +13341,31 @@
                 <w:szCs w:val="19"/>
                 <w:lang w:bidi="ar-SA"/>
               </w:rPr>
-              <w:t xml:space="preserve"> wellwisher_name { </w:t>
+              <w:t xml:space="preserve"> </w:t>
+            </w:r>
+            <w:proofErr w:type="spellStart"/>
+            <w:r>
+              <w:rPr>
+                <w:rFonts w:ascii="Consolas" w:hAnsi="Consolas" w:cs="Consolas"/>
+                <w:i w:val="0"/>
+                <w:iCs w:val="0"/>
+                <w:sz w:val="19"/>
+                <w:szCs w:val="19"/>
+                <w:lang w:bidi="ar-SA"/>
+              </w:rPr>
+              <w:t>wellwisher_name</w:t>
+            </w:r>
+            <w:proofErr w:type="spellEnd"/>
+            <w:r>
+              <w:rPr>
+                <w:rFonts w:ascii="Consolas" w:hAnsi="Consolas" w:cs="Consolas"/>
+                <w:i w:val="0"/>
+                <w:iCs w:val="0"/>
+                <w:sz w:val="19"/>
+                <w:szCs w:val="19"/>
+                <w:lang w:bidi="ar-SA"/>
+              </w:rPr>
+              <w:t xml:space="preserve"> { </w:t>
             </w:r>
             <w:r>
               <w:rPr>
@@ -13190,6 +13580,7 @@
               </w:rPr>
               <w:t xml:space="preserve"> </w:t>
             </w:r>
+            <w:proofErr w:type="spellStart"/>
             <w:r>
               <w:rPr>
                 <w:rFonts w:ascii="Consolas" w:hAnsi="Consolas" w:cs="Consolas"/>
@@ -13202,16 +13593,41 @@
               </w:rPr>
               <w:t>DateTime</w:t>
             </w:r>
-            <w:r>
-              <w:rPr>
-                <w:rFonts w:ascii="Consolas" w:hAnsi="Consolas" w:cs="Consolas"/>
-                <w:i w:val="0"/>
-                <w:iCs w:val="0"/>
-                <w:sz w:val="19"/>
-                <w:szCs w:val="19"/>
-                <w:lang w:bidi="ar-SA"/>
-              </w:rPr>
-              <w:t xml:space="preserve"> dod { </w:t>
+            <w:proofErr w:type="spellEnd"/>
+            <w:r>
+              <w:rPr>
+                <w:rFonts w:ascii="Consolas" w:hAnsi="Consolas" w:cs="Consolas"/>
+                <w:i w:val="0"/>
+                <w:iCs w:val="0"/>
+                <w:sz w:val="19"/>
+                <w:szCs w:val="19"/>
+                <w:lang w:bidi="ar-SA"/>
+              </w:rPr>
+              <w:t xml:space="preserve"> </w:t>
+            </w:r>
+            <w:proofErr w:type="spellStart"/>
+            <w:r>
+              <w:rPr>
+                <w:rFonts w:ascii="Consolas" w:hAnsi="Consolas" w:cs="Consolas"/>
+                <w:i w:val="0"/>
+                <w:iCs w:val="0"/>
+                <w:sz w:val="19"/>
+                <w:szCs w:val="19"/>
+                <w:lang w:bidi="ar-SA"/>
+              </w:rPr>
+              <w:t>dod</w:t>
+            </w:r>
+            <w:proofErr w:type="spellEnd"/>
+            <w:r>
+              <w:rPr>
+                <w:rFonts w:ascii="Consolas" w:hAnsi="Consolas" w:cs="Consolas"/>
+                <w:i w:val="0"/>
+                <w:iCs w:val="0"/>
+                <w:sz w:val="19"/>
+                <w:szCs w:val="19"/>
+                <w:lang w:bidi="ar-SA"/>
+              </w:rPr>
+              <w:t xml:space="preserve"> { </w:t>
             </w:r>
             <w:r>
               <w:rPr>
@@ -13329,7 +13745,31 @@
                 <w:szCs w:val="19"/>
                 <w:lang w:bidi="ar-SA"/>
               </w:rPr>
-              <w:t xml:space="preserve"> received_by { </w:t>
+              <w:t xml:space="preserve"> </w:t>
+            </w:r>
+            <w:proofErr w:type="spellStart"/>
+            <w:r>
+              <w:rPr>
+                <w:rFonts w:ascii="Consolas" w:hAnsi="Consolas" w:cs="Consolas"/>
+                <w:i w:val="0"/>
+                <w:iCs w:val="0"/>
+                <w:sz w:val="19"/>
+                <w:szCs w:val="19"/>
+                <w:lang w:bidi="ar-SA"/>
+              </w:rPr>
+              <w:t>received_by</w:t>
+            </w:r>
+            <w:proofErr w:type="spellEnd"/>
+            <w:r>
+              <w:rPr>
+                <w:rFonts w:ascii="Consolas" w:hAnsi="Consolas" w:cs="Consolas"/>
+                <w:i w:val="0"/>
+                <w:iCs w:val="0"/>
+                <w:sz w:val="19"/>
+                <w:szCs w:val="19"/>
+                <w:lang w:bidi="ar-SA"/>
+              </w:rPr>
+              <w:t xml:space="preserve"> { </w:t>
             </w:r>
             <w:r>
               <w:rPr>
@@ -13547,6 +13987,7 @@
                 <w:b/>
               </w:rPr>
             </w:pPr>
+            <w:proofErr w:type="spellStart"/>
             <w:r>
               <w:rPr>
                 <w:rFonts w:ascii="Consolas" w:hAnsi="Consolas" w:cs="Consolas"/>
@@ -13560,6 +14001,7 @@
               </w:rPr>
               <w:t>MemberInfo</w:t>
             </w:r>
+            <w:proofErr w:type="spellEnd"/>
           </w:p>
         </w:tc>
       </w:tr>
@@ -13628,6 +14070,7 @@
               </w:rPr>
               <w:t xml:space="preserve"> </w:t>
             </w:r>
+            <w:proofErr w:type="spellStart"/>
             <w:r>
               <w:rPr>
                 <w:rFonts w:ascii="Consolas" w:hAnsi="Consolas" w:cs="Consolas"/>
@@ -13640,6 +14083,7 @@
               </w:rPr>
               <w:t>MemberInfo</w:t>
             </w:r>
+            <w:proofErr w:type="spellEnd"/>
           </w:p>
           <w:p>
             <w:pPr>
@@ -13951,6 +14395,7 @@
               </w:rPr>
               <w:t xml:space="preserve"> </w:t>
             </w:r>
+            <w:proofErr w:type="spellStart"/>
             <w:r>
               <w:rPr>
                 <w:rFonts w:ascii="Consolas" w:hAnsi="Consolas" w:cs="Consolas"/>
@@ -13963,16 +14408,41 @@
               </w:rPr>
               <w:t>DateTime</w:t>
             </w:r>
-            <w:r>
-              <w:rPr>
-                <w:rFonts w:ascii="Consolas" w:hAnsi="Consolas" w:cs="Consolas"/>
-                <w:i w:val="0"/>
-                <w:iCs w:val="0"/>
-                <w:sz w:val="19"/>
-                <w:szCs w:val="19"/>
-                <w:lang w:bidi="ar-SA"/>
-              </w:rPr>
-              <w:t xml:space="preserve"> doj { </w:t>
+            <w:proofErr w:type="spellEnd"/>
+            <w:r>
+              <w:rPr>
+                <w:rFonts w:ascii="Consolas" w:hAnsi="Consolas" w:cs="Consolas"/>
+                <w:i w:val="0"/>
+                <w:iCs w:val="0"/>
+                <w:sz w:val="19"/>
+                <w:szCs w:val="19"/>
+                <w:lang w:bidi="ar-SA"/>
+              </w:rPr>
+              <w:t xml:space="preserve"> </w:t>
+            </w:r>
+            <w:proofErr w:type="spellStart"/>
+            <w:r>
+              <w:rPr>
+                <w:rFonts w:ascii="Consolas" w:hAnsi="Consolas" w:cs="Consolas"/>
+                <w:i w:val="0"/>
+                <w:iCs w:val="0"/>
+                <w:sz w:val="19"/>
+                <w:szCs w:val="19"/>
+                <w:lang w:bidi="ar-SA"/>
+              </w:rPr>
+              <w:t>doj</w:t>
+            </w:r>
+            <w:proofErr w:type="spellEnd"/>
+            <w:r>
+              <w:rPr>
+                <w:rFonts w:ascii="Consolas" w:hAnsi="Consolas" w:cs="Consolas"/>
+                <w:i w:val="0"/>
+                <w:iCs w:val="0"/>
+                <w:sz w:val="19"/>
+                <w:szCs w:val="19"/>
+                <w:lang w:bidi="ar-SA"/>
+              </w:rPr>
+              <w:t xml:space="preserve"> { </w:t>
             </w:r>
             <w:r>
               <w:rPr>
@@ -14308,6 +14778,7 @@
                 <w:b/>
               </w:rPr>
             </w:pPr>
+            <w:proofErr w:type="spellStart"/>
             <w:r>
               <w:rPr>
                 <w:rFonts w:ascii="Consolas" w:hAnsi="Consolas" w:cs="Consolas"/>
@@ -14321,6 +14792,7 @@
               </w:rPr>
               <w:t>PatientInfo</w:t>
             </w:r>
+            <w:proofErr w:type="spellEnd"/>
           </w:p>
         </w:tc>
       </w:tr>
@@ -14389,6 +14861,7 @@
               </w:rPr>
               <w:t xml:space="preserve"> </w:t>
             </w:r>
+            <w:proofErr w:type="spellStart"/>
             <w:r>
               <w:rPr>
                 <w:rFonts w:ascii="Consolas" w:hAnsi="Consolas" w:cs="Consolas"/>
@@ -14401,6 +14874,7 @@
               </w:rPr>
               <w:t>PatientInfo</w:t>
             </w:r>
+            <w:proofErr w:type="spellEnd"/>
           </w:p>
           <w:p>
             <w:pPr>
@@ -14733,7 +15207,31 @@
                 <w:szCs w:val="19"/>
                 <w:lang w:bidi="ar-SA"/>
               </w:rPr>
-              <w:t xml:space="preserve"> bloodGroup { </w:t>
+              <w:t xml:space="preserve"> </w:t>
+            </w:r>
+            <w:proofErr w:type="spellStart"/>
+            <w:r>
+              <w:rPr>
+                <w:rFonts w:ascii="Consolas" w:hAnsi="Consolas" w:cs="Consolas"/>
+                <w:i w:val="0"/>
+                <w:iCs w:val="0"/>
+                <w:sz w:val="19"/>
+                <w:szCs w:val="19"/>
+                <w:lang w:bidi="ar-SA"/>
+              </w:rPr>
+              <w:t>bloodGroup</w:t>
+            </w:r>
+            <w:proofErr w:type="spellEnd"/>
+            <w:r>
+              <w:rPr>
+                <w:rFonts w:ascii="Consolas" w:hAnsi="Consolas" w:cs="Consolas"/>
+                <w:i w:val="0"/>
+                <w:iCs w:val="0"/>
+                <w:sz w:val="19"/>
+                <w:szCs w:val="19"/>
+                <w:lang w:bidi="ar-SA"/>
+              </w:rPr>
+              <w:t xml:space="preserve"> { </w:t>
             </w:r>
             <w:r>
               <w:rPr>
@@ -14830,6 +15328,7 @@
               </w:rPr>
               <w:t xml:space="preserve"> </w:t>
             </w:r>
+            <w:proofErr w:type="spellStart"/>
             <w:r>
               <w:rPr>
                 <w:rFonts w:ascii="Consolas" w:hAnsi="Consolas" w:cs="Consolas"/>
@@ -14842,6 +15341,7 @@
               </w:rPr>
               <w:t>int</w:t>
             </w:r>
+            <w:proofErr w:type="spellEnd"/>
             <w:r>
               <w:rPr>
                 <w:rFonts w:ascii="Consolas" w:hAnsi="Consolas" w:cs="Consolas"/>
@@ -15205,7 +15705,31 @@
                 <w:szCs w:val="19"/>
                 <w:lang w:bidi="ar-SA"/>
               </w:rPr>
-              <w:t xml:space="preserve"> admittedAddress { </w:t>
+              <w:t xml:space="preserve"> </w:t>
+            </w:r>
+            <w:proofErr w:type="spellStart"/>
+            <w:r>
+              <w:rPr>
+                <w:rFonts w:ascii="Consolas" w:hAnsi="Consolas" w:cs="Consolas"/>
+                <w:i w:val="0"/>
+                <w:iCs w:val="0"/>
+                <w:sz w:val="19"/>
+                <w:szCs w:val="19"/>
+                <w:lang w:bidi="ar-SA"/>
+              </w:rPr>
+              <w:t>admittedAddress</w:t>
+            </w:r>
+            <w:proofErr w:type="spellEnd"/>
+            <w:r>
+              <w:rPr>
+                <w:rFonts w:ascii="Consolas" w:hAnsi="Consolas" w:cs="Consolas"/>
+                <w:i w:val="0"/>
+                <w:iCs w:val="0"/>
+                <w:sz w:val="19"/>
+                <w:szCs w:val="19"/>
+                <w:lang w:bidi="ar-SA"/>
+              </w:rPr>
+              <w:t xml:space="preserve"> { </w:t>
             </w:r>
             <w:r>
               <w:rPr>
@@ -15302,6 +15826,7 @@
               </w:rPr>
               <w:t xml:space="preserve"> </w:t>
             </w:r>
+            <w:proofErr w:type="spellStart"/>
             <w:r>
               <w:rPr>
                 <w:rFonts w:ascii="Consolas" w:hAnsi="Consolas" w:cs="Consolas"/>
@@ -15314,16 +15839,41 @@
               </w:rPr>
               <w:t>DateTime</w:t>
             </w:r>
-            <w:r>
-              <w:rPr>
-                <w:rFonts w:ascii="Consolas" w:hAnsi="Consolas" w:cs="Consolas"/>
-                <w:i w:val="0"/>
-                <w:iCs w:val="0"/>
-                <w:sz w:val="19"/>
-                <w:szCs w:val="19"/>
-                <w:lang w:bidi="ar-SA"/>
-              </w:rPr>
-              <w:t xml:space="preserve"> expectedDate { </w:t>
+            <w:proofErr w:type="spellEnd"/>
+            <w:r>
+              <w:rPr>
+                <w:rFonts w:ascii="Consolas" w:hAnsi="Consolas" w:cs="Consolas"/>
+                <w:i w:val="0"/>
+                <w:iCs w:val="0"/>
+                <w:sz w:val="19"/>
+                <w:szCs w:val="19"/>
+                <w:lang w:bidi="ar-SA"/>
+              </w:rPr>
+              <w:t xml:space="preserve"> </w:t>
+            </w:r>
+            <w:proofErr w:type="spellStart"/>
+            <w:r>
+              <w:rPr>
+                <w:rFonts w:ascii="Consolas" w:hAnsi="Consolas" w:cs="Consolas"/>
+                <w:i w:val="0"/>
+                <w:iCs w:val="0"/>
+                <w:sz w:val="19"/>
+                <w:szCs w:val="19"/>
+                <w:lang w:bidi="ar-SA"/>
+              </w:rPr>
+              <w:t>expectedDate</w:t>
+            </w:r>
+            <w:proofErr w:type="spellEnd"/>
+            <w:r>
+              <w:rPr>
+                <w:rFonts w:ascii="Consolas" w:hAnsi="Consolas" w:cs="Consolas"/>
+                <w:i w:val="0"/>
+                <w:iCs w:val="0"/>
+                <w:sz w:val="19"/>
+                <w:szCs w:val="19"/>
+                <w:lang w:bidi="ar-SA"/>
+              </w:rPr>
+              <w:t xml:space="preserve"> { </w:t>
             </w:r>
             <w:r>
               <w:rPr>
@@ -15441,7 +15991,31 @@
                 <w:szCs w:val="19"/>
                 <w:lang w:bidi="ar-SA"/>
               </w:rPr>
-              <w:t xml:space="preserve"> assignedDonor { </w:t>
+              <w:t xml:space="preserve"> </w:t>
+            </w:r>
+            <w:proofErr w:type="spellStart"/>
+            <w:r>
+              <w:rPr>
+                <w:rFonts w:ascii="Consolas" w:hAnsi="Consolas" w:cs="Consolas"/>
+                <w:i w:val="0"/>
+                <w:iCs w:val="0"/>
+                <w:sz w:val="19"/>
+                <w:szCs w:val="19"/>
+                <w:lang w:bidi="ar-SA"/>
+              </w:rPr>
+              <w:t>assignedDonor</w:t>
+            </w:r>
+            <w:proofErr w:type="spellEnd"/>
+            <w:r>
+              <w:rPr>
+                <w:rFonts w:ascii="Consolas" w:hAnsi="Consolas" w:cs="Consolas"/>
+                <w:i w:val="0"/>
+                <w:iCs w:val="0"/>
+                <w:sz w:val="19"/>
+                <w:szCs w:val="19"/>
+                <w:lang w:bidi="ar-SA"/>
+              </w:rPr>
+              <w:t xml:space="preserve"> { </w:t>
             </w:r>
             <w:r>
               <w:rPr>
@@ -15559,7 +16133,31 @@
                 <w:szCs w:val="19"/>
                 <w:lang w:bidi="ar-SA"/>
               </w:rPr>
-              <w:t xml:space="preserve"> donorContact { </w:t>
+              <w:t xml:space="preserve"> </w:t>
+            </w:r>
+            <w:proofErr w:type="spellStart"/>
+            <w:r>
+              <w:rPr>
+                <w:rFonts w:ascii="Consolas" w:hAnsi="Consolas" w:cs="Consolas"/>
+                <w:i w:val="0"/>
+                <w:iCs w:val="0"/>
+                <w:sz w:val="19"/>
+                <w:szCs w:val="19"/>
+                <w:lang w:bidi="ar-SA"/>
+              </w:rPr>
+              <w:t>donorContact</w:t>
+            </w:r>
+            <w:proofErr w:type="spellEnd"/>
+            <w:r>
+              <w:rPr>
+                <w:rFonts w:ascii="Consolas" w:hAnsi="Consolas" w:cs="Consolas"/>
+                <w:i w:val="0"/>
+                <w:iCs w:val="0"/>
+                <w:sz w:val="19"/>
+                <w:szCs w:val="19"/>
+                <w:lang w:bidi="ar-SA"/>
+              </w:rPr>
+              <w:t xml:space="preserve"> { </w:t>
             </w:r>
             <w:r>
               <w:rPr>
@@ -15674,6 +16272,7 @@
                 <w:b/>
               </w:rPr>
             </w:pPr>
+            <w:proofErr w:type="spellStart"/>
             <w:r>
               <w:rPr>
                 <w:rFonts w:ascii="Consolas" w:hAnsi="Consolas" w:cs="Consolas"/>
@@ -15687,6 +16286,7 @@
               </w:rPr>
               <w:t>TodoInfo</w:t>
             </w:r>
+            <w:proofErr w:type="spellEnd"/>
           </w:p>
         </w:tc>
       </w:tr>
@@ -15756,6 +16356,7 @@
               </w:rPr>
               <w:t xml:space="preserve"> </w:t>
             </w:r>
+            <w:proofErr w:type="spellStart"/>
             <w:r>
               <w:rPr>
                 <w:rFonts w:ascii="Consolas" w:hAnsi="Consolas" w:cs="Consolas"/>
@@ -15768,6 +16369,7 @@
               </w:rPr>
               <w:t>TodoInfo</w:t>
             </w:r>
+            <w:proofErr w:type="spellEnd"/>
           </w:p>
           <w:p>
             <w:pPr>
@@ -15961,6 +16563,7 @@
               </w:rPr>
               <w:t xml:space="preserve"> </w:t>
             </w:r>
+            <w:proofErr w:type="spellStart"/>
             <w:r>
               <w:rPr>
                 <w:rFonts w:ascii="Consolas" w:hAnsi="Consolas" w:cs="Consolas"/>
@@ -15973,6 +16576,7 @@
               </w:rPr>
               <w:t>DateTime</w:t>
             </w:r>
+            <w:proofErr w:type="spellEnd"/>
             <w:r>
               <w:rPr>
                 <w:rFonts w:ascii="Consolas" w:hAnsi="Consolas" w:cs="Consolas"/>
@@ -16200,6 +16804,7 @@
                 <w:b/>
               </w:rPr>
             </w:pPr>
+            <w:proofErr w:type="spellStart"/>
             <w:r>
               <w:rPr>
                 <w:rFonts w:ascii="Consolas" w:hAnsi="Consolas" w:cs="Consolas"/>
@@ -16213,6 +16818,7 @@
               </w:rPr>
               <w:t>WellWisherInfo</w:t>
             </w:r>
+            <w:proofErr w:type="spellEnd"/>
           </w:p>
         </w:tc>
       </w:tr>
@@ -16281,6 +16887,7 @@
               </w:rPr>
               <w:t xml:space="preserve"> </w:t>
             </w:r>
+            <w:proofErr w:type="spellStart"/>
             <w:r>
               <w:rPr>
                 <w:rFonts w:ascii="Consolas" w:hAnsi="Consolas" w:cs="Consolas"/>
@@ -16293,6 +16900,7 @@
               </w:rPr>
               <w:t>WellWisherInfo</w:t>
             </w:r>
+            <w:proofErr w:type="spellEnd"/>
           </w:p>
           <w:p>
             <w:pPr>
@@ -16722,6 +17330,7 @@
               </w:rPr>
               <w:t xml:space="preserve"> </w:t>
             </w:r>
+            <w:proofErr w:type="spellStart"/>
             <w:r>
               <w:rPr>
                 <w:rFonts w:ascii="Consolas" w:hAnsi="Consolas" w:cs="Consolas"/>
@@ -16734,16 +17343,41 @@
               </w:rPr>
               <w:t>DateTime</w:t>
             </w:r>
-            <w:r>
-              <w:rPr>
-                <w:rFonts w:ascii="Consolas" w:hAnsi="Consolas" w:cs="Consolas"/>
-                <w:i w:val="0"/>
-                <w:iCs w:val="0"/>
-                <w:sz w:val="19"/>
-                <w:szCs w:val="19"/>
-                <w:lang w:bidi="ar-SA"/>
-              </w:rPr>
-              <w:t xml:space="preserve"> doj { </w:t>
+            <w:proofErr w:type="spellEnd"/>
+            <w:r>
+              <w:rPr>
+                <w:rFonts w:ascii="Consolas" w:hAnsi="Consolas" w:cs="Consolas"/>
+                <w:i w:val="0"/>
+                <w:iCs w:val="0"/>
+                <w:sz w:val="19"/>
+                <w:szCs w:val="19"/>
+                <w:lang w:bidi="ar-SA"/>
+              </w:rPr>
+              <w:t xml:space="preserve"> </w:t>
+            </w:r>
+            <w:proofErr w:type="spellStart"/>
+            <w:r>
+              <w:rPr>
+                <w:rFonts w:ascii="Consolas" w:hAnsi="Consolas" w:cs="Consolas"/>
+                <w:i w:val="0"/>
+                <w:iCs w:val="0"/>
+                <w:sz w:val="19"/>
+                <w:szCs w:val="19"/>
+                <w:lang w:bidi="ar-SA"/>
+              </w:rPr>
+              <w:t>doj</w:t>
+            </w:r>
+            <w:proofErr w:type="spellEnd"/>
+            <w:r>
+              <w:rPr>
+                <w:rFonts w:ascii="Consolas" w:hAnsi="Consolas" w:cs="Consolas"/>
+                <w:i w:val="0"/>
+                <w:iCs w:val="0"/>
+                <w:sz w:val="19"/>
+                <w:szCs w:val="19"/>
+                <w:lang w:bidi="ar-SA"/>
+              </w:rPr>
+              <w:t xml:space="preserve"> { </w:t>
             </w:r>
             <w:r>
               <w:rPr>
@@ -17102,7 +17736,15 @@
         </w:numPr>
       </w:pPr>
       <w:r>
-        <w:t>Relational DBMS MySQL will be used to implement &amp; execute SQL query to database.</w:t>
+        <w:t xml:space="preserve">Relational DBMS </w:t>
+      </w:r>
+      <w:proofErr w:type="spellStart"/>
+      <w:r>
+        <w:t>MySQL</w:t>
+      </w:r>
+      <w:proofErr w:type="spellEnd"/>
+      <w:r>
+        <w:t xml:space="preserve"> will be used to implement &amp; execute SQL query to database.</w:t>
       </w:r>
     </w:p>
     <w:p>
@@ -17460,6 +18102,7 @@
         </w:rPr>
         <w:t xml:space="preserve">This application will be developed for Windows operating system (Win7, Win XP) only; in future we are planning to make it </w:t>
       </w:r>
+      <w:proofErr w:type="spellStart"/>
       <w:r>
         <w:rPr>
           <w:rFonts w:ascii="Times New Roman" w:hAnsi="Times New Roman" w:cs="Times New Roman"/>
@@ -17471,6 +18114,7 @@
         </w:rPr>
         <w:t>runnable</w:t>
       </w:r>
+      <w:proofErr w:type="spellEnd"/>
       <w:r>
         <w:rPr>
           <w:rFonts w:ascii="Times New Roman" w:hAnsi="Times New Roman" w:cs="Times New Roman"/>
@@ -17507,6 +18151,7 @@
         </w:rPr>
         <w:t xml:space="preserve"> In case of mobile client we would develop it for java supported mobiles only; in future we would extend it to make it </w:t>
       </w:r>
+      <w:proofErr w:type="spellStart"/>
       <w:r>
         <w:rPr>
           <w:rFonts w:ascii="Times New Roman" w:hAnsi="Times New Roman" w:cs="Times New Roman"/>
@@ -17518,6 +18163,7 @@
         </w:rPr>
         <w:t>runnable</w:t>
       </w:r>
+      <w:proofErr w:type="spellEnd"/>
       <w:r>
         <w:rPr>
           <w:rFonts w:ascii="Times New Roman" w:hAnsi="Times New Roman" w:cs="Times New Roman"/>
@@ -17527,7 +18173,31 @@
           <w:szCs w:val="24"/>
           <w:lang w:eastAsia="en-IN"/>
         </w:rPr>
-        <w:t xml:space="preserve"> under other mobile operating systems like Android, iOS or Windows Mobile OS.</w:t>
+        <w:t xml:space="preserve"> under other mobile operating systems like Android, </w:t>
+      </w:r>
+      <w:proofErr w:type="spellStart"/>
+      <w:r>
+        <w:rPr>
+          <w:rFonts w:ascii="Times New Roman" w:hAnsi="Times New Roman" w:cs="Times New Roman"/>
+          <w:i w:val="0"/>
+          <w:color w:val="222222"/>
+          <w:sz w:val="24"/>
+          <w:szCs w:val="24"/>
+          <w:lang w:eastAsia="en-IN"/>
+        </w:rPr>
+        <w:t>iOS</w:t>
+      </w:r>
+      <w:proofErr w:type="spellEnd"/>
+      <w:r>
+        <w:rPr>
+          <w:rFonts w:ascii="Times New Roman" w:hAnsi="Times New Roman" w:cs="Times New Roman"/>
+          <w:i w:val="0"/>
+          <w:color w:val="222222"/>
+          <w:sz w:val="24"/>
+          <w:szCs w:val="24"/>
+          <w:lang w:eastAsia="en-IN"/>
+        </w:rPr>
+        <w:t xml:space="preserve"> or Windows Mobile OS.</w:t>
       </w:r>
     </w:p>
     <w:p>
@@ -17860,7 +18530,7 @@
                 <v:h position="#0,topLeft" xrange="0,21600"/>
               </v:handles>
             </v:shapetype>
-            <v:shape id="AutoShape 13" o:spid="_x0000_s2049" type="#_x0000_t5" style="position:absolute;margin-left:1439.2pt;margin-top:0;width:167.4pt;height:161.8pt;z-index:251659264;visibility:visible;mso-position-horizontal:right;mso-position-horizontal-relative:page;mso-position-vertical:bottom;mso-position-vertical-relative:page" o:gfxdata="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" adj="21600" fillcolor="#d2eaf1" stroked="f">
+            <v:shape id="AutoShape 13" o:spid="_x0000_s2049" type="#_x0000_t5" style="position:absolute;margin-left:1566.6pt;margin-top:0;width:167.4pt;height:161.8pt;z-index:251659264;visibility:visible;mso-position-horizontal:right;mso-position-horizontal-relative:page;mso-position-vertical:bottom;mso-position-vertical-relative:page" o:gfxdata="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" adj="21600" fillcolor="#d2eaf1" stroked="f">
               <v:textbox>
                 <w:txbxContent>
                   <w:p>
@@ -17895,7 +18565,7 @@
                         <w:sz w:val="72"/>
                         <w:szCs w:val="72"/>
                       </w:rPr>
-                      <w:t>19</w:t>
+                      <w:t>6</w:t>
                     </w:r>
                     <w:r>
                       <w:rPr>
@@ -25135,7 +25805,7 @@
 </file>
 
 <file path=customXml/itemProps1.xml><?xml version="1.0" encoding="utf-8"?>
-<ds:datastoreItem xmlns:ds="http://schemas.openxmlformats.org/officeDocument/2006/customXml" ds:itemID="{E9B41282-2835-4918-9BD3-2FCF10CDD346}">
+<ds:datastoreItem xmlns:ds="http://schemas.openxmlformats.org/officeDocument/2006/customXml" ds:itemID="{56CA302B-2AD4-47B8-97CE-479A37E803F2}">
   <ds:schemaRefs>
     <ds:schemaRef ds:uri="http://schemas.openxmlformats.org/officeDocument/2006/bibliography"/>
   </ds:schemaRefs>

</xml_diff>